<commit_message>
2014 04 27 17:08
Conclusão das atividades da agenda
</commit_message>
<xml_diff>
--- a/BD2_2M/T3 - Avalicação 2014-1/BD2 Trabalho Avaliação 2014 01.docx
+++ b/BD2_2M/T3 - Avalicação 2014-1/BD2 Trabalho Avaliação 2014 01.docx
@@ -1,6 +1,6 @@
 
 <file path=word/document.xml><?xml version="1.0" encoding="utf-8"?>
-<w:document xmlns:wpc="http://schemas.microsoft.com/office/word/2010/wordprocessingCanvas" xmlns:mc="http://schemas.openxmlformats.org/markup-compatibility/2006" xmlns:o="urn:schemas-microsoft-com:office:office" xmlns:r="http://schemas.openxmlformats.org/officeDocument/2006/relationships" xmlns:m="http://schemas.openxmlformats.org/officeDocument/2006/math" xmlns:v="urn:schemas-microsoft-com:vml" xmlns:wp14="http://schemas.microsoft.com/office/word/2010/wordprocessingDrawing" xmlns:wp="http://schemas.openxmlformats.org/drawingml/2006/wordprocessingDrawing" xmlns:w10="urn:schemas-microsoft-com:office:word" xmlns:w="http://schemas.openxmlformats.org/wordprocessingml/2006/main" xmlns:w14="http://schemas.microsoft.com/office/word/2010/wordml" xmlns:wpg="http://schemas.microsoft.com/office/word/2010/wordprocessingGroup" xmlns:wpi="http://schemas.microsoft.com/office/word/2010/wordprocessingInk" xmlns:wne="http://schemas.microsoft.com/office/word/2006/wordml" xmlns:wps="http://schemas.microsoft.com/office/word/2010/wordprocessingShape" mc:Ignorable="w14 wp14">
+<w:document xmlns:ve="http://schemas.openxmlformats.org/markup-compatibility/2006" xmlns:o="urn:schemas-microsoft-com:office:office" xmlns:r="http://schemas.openxmlformats.org/officeDocument/2006/relationships" xmlns:m="http://schemas.openxmlformats.org/officeDocument/2006/math" xmlns:v="urn:schemas-microsoft-com:vml" xmlns:wp="http://schemas.openxmlformats.org/drawingml/2006/wordprocessingDrawing" xmlns:w10="urn:schemas-microsoft-com:office:word" xmlns:w="http://schemas.openxmlformats.org/wordprocessingml/2006/main" xmlns:wne="http://schemas.microsoft.com/office/word/2006/wordml">
   <w:body>
     <w:p>
       <w:pPr>
@@ -51,34 +51,6 @@
         </w:rPr>
         <w:t>EXERCÍCIO DE</w:t>
       </w:r>
-      <w:proofErr w:type="gramStart"/>
-      <w:r>
-        <w:rPr>
-          <w:rFonts w:ascii="Arial-BoldMT" w:hAnsi="Arial-BoldMT" w:cs="Arial-BoldMT"/>
-          <w:b/>
-          <w:bCs/>
-          <w:caps/>
-          <w:color w:val="000000"/>
-          <w:sz w:val="28"/>
-          <w:szCs w:val="28"/>
-          <w:u w:val="single"/>
-        </w:rPr>
-        <w:t xml:space="preserve"> </w:t>
-      </w:r>
-      <w:r>
-        <w:rPr>
-          <w:rFonts w:ascii="Arial-BoldMT" w:hAnsi="Arial-BoldMT" w:cs="Arial-BoldMT"/>
-          <w:b/>
-          <w:bCs/>
-          <w:caps/>
-          <w:color w:val="000000"/>
-          <w:sz w:val="28"/>
-          <w:szCs w:val="28"/>
-          <w:u w:val="single"/>
-        </w:rPr>
-        <w:t xml:space="preserve"> </w:t>
-      </w:r>
-      <w:proofErr w:type="gramEnd"/>
       <w:r>
         <w:rPr>
           <w:rFonts w:ascii="Arial-BoldMT" w:hAnsi="Arial-BoldMT" w:cs="Arial-BoldMT"/>
@@ -214,7 +186,7 @@
         </w:rPr>
         <w:t xml:space="preserve">: </w:t>
       </w:r>
-      <w:hyperlink r:id="rId8" w:history="1">
+      <w:hyperlink r:id="rId7" w:history="1">
         <w:r>
           <w:rPr>
             <w:rStyle w:val="Hyperlink"/>
@@ -251,16 +223,6 @@
       <w:r>
         <w:rPr>
           <w:rFonts w:ascii="ArialMT" w:hAnsi="ArialMT" w:cs="ArialMT"/>
-          <w:color w:val="002060"/>
-          <w:sz w:val="24"/>
-          <w:szCs w:val="24"/>
-          <w:u w:val="single"/>
-        </w:rPr>
-        <w:t xml:space="preserve"> </w:t>
-      </w:r>
-      <w:r>
-        <w:rPr>
-          <w:rFonts w:ascii="ArialMT" w:hAnsi="ArialMT" w:cs="ArialMT"/>
           <w:color w:val="000000"/>
           <w:sz w:val="24"/>
           <w:szCs w:val="24"/>
@@ -348,25 +310,7 @@
           <w:sz w:val="24"/>
           <w:szCs w:val="24"/>
         </w:rPr>
-        <w:t>somente minúsculas para os nomes dos objetos (bancos, esquemas, tabelas,</w:t>
-      </w:r>
-      <w:r>
-        <w:rPr>
-          <w:rFonts w:ascii="ArialMT" w:hAnsi="ArialMT" w:cs="ArialMT"/>
-          <w:color w:val="000000"/>
-          <w:sz w:val="24"/>
-          <w:szCs w:val="24"/>
-        </w:rPr>
-        <w:t xml:space="preserve"> </w:t>
-      </w:r>
-      <w:r>
-        <w:rPr>
-          <w:rFonts w:ascii="ArialMT" w:hAnsi="ArialMT" w:cs="ArialMT"/>
-          <w:color w:val="000000"/>
-          <w:sz w:val="24"/>
-          <w:szCs w:val="24"/>
-        </w:rPr>
-        <w:t xml:space="preserve">campos, </w:t>
+        <w:t xml:space="preserve">somente minúsculas para os nomes dos objetos (bancos, esquemas, tabelas,campos, </w:t>
       </w:r>
       <w:proofErr w:type="spellStart"/>
       <w:r>
@@ -649,7 +593,27 @@
           <w:sz w:val="24"/>
           <w:szCs w:val="24"/>
         </w:rPr>
-        <w:t xml:space="preserve">, cidade, uf, </w:t>
+        <w:t xml:space="preserve">, cidade, </w:t>
+      </w:r>
+      <w:proofErr w:type="spellStart"/>
+      <w:r>
+        <w:rPr>
+          <w:rFonts w:ascii="ArialMT" w:hAnsi="ArialMT" w:cs="ArialMT"/>
+          <w:color w:val="000000"/>
+          <w:sz w:val="24"/>
+          <w:szCs w:val="24"/>
+        </w:rPr>
+        <w:t>uf</w:t>
+      </w:r>
+      <w:proofErr w:type="spellEnd"/>
+      <w:r>
+        <w:rPr>
+          <w:rFonts w:ascii="ArialMT" w:hAnsi="ArialMT" w:cs="ArialMT"/>
+          <w:color w:val="000000"/>
+          <w:sz w:val="24"/>
+          <w:szCs w:val="24"/>
+        </w:rPr>
+        <w:t xml:space="preserve">, </w:t>
       </w:r>
       <w:proofErr w:type="spellStart"/>
       <w:r>
@@ -807,7 +771,27 @@
           <w:sz w:val="24"/>
           <w:szCs w:val="24"/>
         </w:rPr>
-        <w:t xml:space="preserve">, cidade, uf, </w:t>
+        <w:t xml:space="preserve">, cidade, </w:t>
+      </w:r>
+      <w:proofErr w:type="spellStart"/>
+      <w:r>
+        <w:rPr>
+          <w:rFonts w:ascii="ArialMT" w:hAnsi="ArialMT" w:cs="ArialMT"/>
+          <w:color w:val="000000"/>
+          <w:sz w:val="24"/>
+          <w:szCs w:val="24"/>
+        </w:rPr>
+        <w:t>uf</w:t>
+      </w:r>
+      <w:proofErr w:type="spellEnd"/>
+      <w:r>
+        <w:rPr>
+          <w:rFonts w:ascii="ArialMT" w:hAnsi="ArialMT" w:cs="ArialMT"/>
+          <w:color w:val="000000"/>
+          <w:sz w:val="24"/>
+          <w:szCs w:val="24"/>
+        </w:rPr>
+        <w:t xml:space="preserve">, </w:t>
       </w:r>
       <w:proofErr w:type="spellStart"/>
       <w:r>
@@ -1726,18 +1710,18 @@
           <w:sz w:val="24"/>
           <w:szCs w:val="24"/>
         </w:rPr>
-        <w:t>Remover somente a chave primária da tabela clientes e Adicionar novamente com nome</w:t>
-      </w:r>
-      <w:r>
-        <w:rPr>
-          <w:rFonts w:ascii="ArialMT" w:hAnsi="ArialMT" w:cs="ArialMT"/>
-          <w:color w:val="000000"/>
-          <w:sz w:val="24"/>
-          <w:szCs w:val="24"/>
-        </w:rPr>
-        <w:t xml:space="preserve"> </w:t>
+        <w:t xml:space="preserve">Remover somente a chave primária da tabela clientes e Adicionar novamente com </w:t>
       </w:r>
       <w:proofErr w:type="spellStart"/>
+      <w:r>
+        <w:rPr>
+          <w:rFonts w:ascii="ArialMT" w:hAnsi="ArialMT" w:cs="ArialMT"/>
+          <w:color w:val="000000"/>
+          <w:sz w:val="24"/>
+          <w:szCs w:val="24"/>
+        </w:rPr>
+        <w:t>nome</w:t>
+      </w:r>
       <w:r>
         <w:rPr>
           <w:rFonts w:ascii="ArialMT" w:hAnsi="ArialMT" w:cs="ArialMT"/>
@@ -1906,28 +1890,17 @@
           <w:sz w:val="24"/>
           <w:szCs w:val="24"/>
         </w:rPr>
-        <w:t>estoque_minimo</w:t>
+        <w:t>estoque_minimodo</w:t>
       </w:r>
       <w:proofErr w:type="spellEnd"/>
-      <w:proofErr w:type="gramStart"/>
-      <w:r>
-        <w:rPr>
-          <w:rFonts w:ascii="ArialMT" w:hAnsi="ArialMT" w:cs="ArialMT"/>
-          <w:color w:val="000000"/>
-          <w:sz w:val="24"/>
-          <w:szCs w:val="24"/>
-        </w:rPr>
-        <w:t xml:space="preserve">  </w:t>
-      </w:r>
-      <w:proofErr w:type="gramEnd"/>
-      <w:r>
-        <w:rPr>
-          <w:rFonts w:ascii="ArialMT" w:hAnsi="ArialMT" w:cs="ArialMT"/>
-          <w:color w:val="000000"/>
-          <w:sz w:val="24"/>
-          <w:szCs w:val="24"/>
-        </w:rPr>
-        <w:t>do produtos;</w:t>
+      <w:r>
+        <w:rPr>
+          <w:rFonts w:ascii="ArialMT" w:hAnsi="ArialMT" w:cs="ArialMT"/>
+          <w:color w:val="000000"/>
+          <w:sz w:val="24"/>
+          <w:szCs w:val="24"/>
+        </w:rPr>
+        <w:t xml:space="preserve"> produtos;</w:t>
       </w:r>
     </w:p>
     <w:p>
@@ -1992,25 +1965,7 @@
           <w:sz w:val="24"/>
           <w:szCs w:val="24"/>
         </w:rPr>
-        <w:t xml:space="preserve"> e o nome da tabela</w:t>
-      </w:r>
-      <w:r>
-        <w:rPr>
-          <w:rFonts w:ascii="ArialMT" w:hAnsi="ArialMT" w:cs="ArialMT"/>
-          <w:color w:val="000000"/>
-          <w:sz w:val="24"/>
-          <w:szCs w:val="24"/>
-        </w:rPr>
-        <w:t xml:space="preserve"> </w:t>
-      </w:r>
-      <w:r>
-        <w:rPr>
-          <w:rFonts w:ascii="ArialMT" w:hAnsi="ArialMT" w:cs="ArialMT"/>
-          <w:color w:val="000000"/>
-          <w:sz w:val="24"/>
-          <w:szCs w:val="24"/>
-        </w:rPr>
-        <w:t>clientes para clientes2. Renomeie novamente para clientes;</w:t>
+        <w:t xml:space="preserve"> e o nome da tabelaclientes para clientes2. Renomeie novamente para clientes;</w:t>
       </w:r>
     </w:p>
     <w:p>
@@ -2316,25 +2271,27 @@
           <w:sz w:val="24"/>
           <w:szCs w:val="24"/>
         </w:rPr>
-        <w:t xml:space="preserve"> e</w:t>
-      </w:r>
-      <w:r>
-        <w:rPr>
-          <w:rFonts w:ascii="ArialMT" w:hAnsi="ArialMT" w:cs="ArialMT"/>
-          <w:color w:val="000000"/>
-          <w:sz w:val="24"/>
-          <w:szCs w:val="24"/>
-        </w:rPr>
         <w:t xml:space="preserve"> </w:t>
       </w:r>
-      <w:r>
-        <w:rPr>
-          <w:rFonts w:ascii="ArialMT" w:hAnsi="ArialMT" w:cs="ArialMT"/>
-          <w:color w:val="000000"/>
-          <w:sz w:val="24"/>
-          <w:szCs w:val="24"/>
-        </w:rPr>
-        <w:t>retornará sua soma;</w:t>
+      <w:proofErr w:type="spellStart"/>
+      <w:r>
+        <w:rPr>
+          <w:rFonts w:ascii="ArialMT" w:hAnsi="ArialMT" w:cs="ArialMT"/>
+          <w:color w:val="000000"/>
+          <w:sz w:val="24"/>
+          <w:szCs w:val="24"/>
+        </w:rPr>
+        <w:t>eretornará</w:t>
+      </w:r>
+      <w:proofErr w:type="spellEnd"/>
+      <w:r>
+        <w:rPr>
+          <w:rFonts w:ascii="ArialMT" w:hAnsi="ArialMT" w:cs="ArialMT"/>
+          <w:color w:val="000000"/>
+          <w:sz w:val="24"/>
+          <w:szCs w:val="24"/>
+        </w:rPr>
+        <w:t xml:space="preserve"> sua soma;</w:t>
       </w:r>
     </w:p>
     <w:p>
@@ -2414,25 +2371,17 @@
           <w:sz w:val="24"/>
           <w:szCs w:val="24"/>
         </w:rPr>
-        <w:t>guarde a soma das comissões por funcionário. Receberá um</w:t>
-      </w:r>
-      <w:r>
-        <w:rPr>
-          <w:rFonts w:ascii="ArialMT" w:hAnsi="ArialMT" w:cs="ArialMT"/>
-          <w:color w:val="000000"/>
-          <w:sz w:val="24"/>
-          <w:szCs w:val="24"/>
-        </w:rPr>
-        <w:t xml:space="preserve"> </w:t>
-      </w:r>
-      <w:r>
-        <w:rPr>
-          <w:rFonts w:ascii="ArialMT" w:hAnsi="ArialMT" w:cs="ArialMT"/>
-          <w:color w:val="000000"/>
-          <w:sz w:val="24"/>
-          <w:szCs w:val="24"/>
-        </w:rPr>
-        <w:t>f</w:t>
+        <w:t xml:space="preserve">guarde a soma das comissões por funcionário. Receberá </w:t>
+      </w:r>
+      <w:proofErr w:type="spellStart"/>
+      <w:r>
+        <w:rPr>
+          <w:rFonts w:ascii="ArialMT" w:hAnsi="ArialMT" w:cs="ArialMT"/>
+          <w:color w:val="000000"/>
+          <w:sz w:val="24"/>
+          <w:szCs w:val="24"/>
+        </w:rPr>
+        <w:t>umf</w:t>
       </w:r>
       <w:r>
         <w:rPr>
@@ -2443,6 +2392,7 @@
         </w:rPr>
         <w:t>uncionário</w:t>
       </w:r>
+      <w:proofErr w:type="spellEnd"/>
       <w:r>
         <w:rPr>
           <w:rFonts w:ascii="ArialMT" w:hAnsi="ArialMT" w:cs="ArialMT"/>
@@ -2536,6 +2486,44 @@
         </w:rPr>
         <w:t>iar uma transação com o bloco:</w:t>
       </w:r>
+      <w:r>
+        <w:rPr>
+          <w:rFonts w:ascii="ArialMT" w:hAnsi="ArialMT" w:cs="ArialMT"/>
+          <w:color w:val="FF0000"/>
+          <w:sz w:val="24"/>
+          <w:szCs w:val="24"/>
+        </w:rPr>
+        <w:t xml:space="preserve"> //</w:t>
+      </w:r>
+      <w:r>
+        <w:rPr>
+          <w:rFonts w:ascii="ArialMT" w:hAnsi="ArialMT" w:cs="ArialMT"/>
+          <w:color w:val="FF0000"/>
+          <w:sz w:val="24"/>
+          <w:szCs w:val="24"/>
+        </w:rPr>
+        <w:t xml:space="preserve"> Questão confusa sem </w:t>
+      </w:r>
+      <w:proofErr w:type="gramStart"/>
+      <w:r>
+        <w:rPr>
+          <w:rFonts w:ascii="ArialMT" w:hAnsi="ArialMT" w:cs="ArialMT"/>
+          <w:color w:val="FF0000"/>
+          <w:sz w:val="24"/>
+          <w:szCs w:val="24"/>
+        </w:rPr>
+        <w:t>solução ?</w:t>
+      </w:r>
+      <w:proofErr w:type="gramEnd"/>
+      <w:r>
+        <w:rPr>
+          <w:rFonts w:ascii="ArialMT" w:hAnsi="ArialMT" w:cs="ArialMT"/>
+          <w:color w:val="FF0000"/>
+          <w:sz w:val="24"/>
+          <w:szCs w:val="24"/>
+        </w:rPr>
+        <w:t>???</w:t>
+      </w:r>
     </w:p>
     <w:p>
       <w:pPr>
@@ -3033,15 +3021,6 @@
         </w:rPr>
         <w:t xml:space="preserve"> com maior quantidade de venda.</w:t>
       </w:r>
-      <w:r>
-        <w:rPr>
-          <w:rFonts w:ascii="ArialMT" w:hAnsi="ArialMT" w:cs="ArialMT"/>
-          <w:color w:val="000000"/>
-          <w:sz w:val="24"/>
-          <w:szCs w:val="24"/>
-        </w:rPr>
-        <w:t xml:space="preserve"> </w:t>
-      </w:r>
     </w:p>
     <w:p>
       <w:pPr>
@@ -3113,27 +3092,7 @@
           <w:sz w:val="24"/>
           <w:szCs w:val="24"/>
         </w:rPr>
-        <w:t xml:space="preserve"> que mostre as vendas por</w:t>
-      </w:r>
-      <w:proofErr w:type="gramStart"/>
-      <w:r>
-        <w:rPr>
-          <w:rFonts w:ascii="ArialMT" w:hAnsi="ArialMT" w:cs="ArialMT"/>
-          <w:color w:val="000000"/>
-          <w:sz w:val="24"/>
-          <w:szCs w:val="24"/>
-        </w:rPr>
-        <w:t xml:space="preserve">  </w:t>
-      </w:r>
-      <w:proofErr w:type="gramEnd"/>
-      <w:r>
-        <w:rPr>
-          <w:rFonts w:ascii="ArialMT" w:hAnsi="ArialMT" w:cs="ArialMT"/>
-          <w:color w:val="000000"/>
-          <w:sz w:val="24"/>
-          <w:szCs w:val="24"/>
-        </w:rPr>
-        <w:t>cliente</w:t>
+        <w:t xml:space="preserve"> que mostre as vendas porcliente</w:t>
       </w:r>
     </w:p>
     <w:p>
@@ -3236,8 +3195,8 @@
       </w:pPr>
     </w:p>
     <w:sectPr>
-      <w:headerReference w:type="default" r:id="rId9"/>
-      <w:footerReference w:type="default" r:id="rId10"/>
+      <w:headerReference w:type="default" r:id="rId8"/>
+      <w:footerReference w:type="default" r:id="rId9"/>
       <w:pgSz w:w="11906" w:h="16838"/>
       <w:pgMar w:top="1417" w:right="707" w:bottom="1417" w:left="1701" w:header="708" w:footer="708" w:gutter="0"/>
       <w:cols w:space="708"/>
@@ -3248,8 +3207,8 @@
 </file>
 
 <file path=word/endnotes.xml><?xml version="1.0" encoding="utf-8"?>
-<w:endnotes xmlns:wpc="http://schemas.microsoft.com/office/word/2010/wordprocessingCanvas" xmlns:mc="http://schemas.openxmlformats.org/markup-compatibility/2006" xmlns:o="urn:schemas-microsoft-com:office:office" xmlns:r="http://schemas.openxmlformats.org/officeDocument/2006/relationships" xmlns:m="http://schemas.openxmlformats.org/officeDocument/2006/math" xmlns:v="urn:schemas-microsoft-com:vml" xmlns:wp14="http://schemas.microsoft.com/office/word/2010/wordprocessingDrawing" xmlns:wp="http://schemas.openxmlformats.org/drawingml/2006/wordprocessingDrawing" xmlns:w10="urn:schemas-microsoft-com:office:word" xmlns:w="http://schemas.openxmlformats.org/wordprocessingml/2006/main" xmlns:w14="http://schemas.microsoft.com/office/word/2010/wordml" xmlns:wpg="http://schemas.microsoft.com/office/word/2010/wordprocessingGroup" xmlns:wpi="http://schemas.microsoft.com/office/word/2010/wordprocessingInk" xmlns:wne="http://schemas.microsoft.com/office/word/2006/wordml" xmlns:wps="http://schemas.microsoft.com/office/word/2010/wordprocessingShape" mc:Ignorable="w14 wp14">
-  <w:endnote w:type="separator" w:id="-1">
+<w:endnotes xmlns:ve="http://schemas.openxmlformats.org/markup-compatibility/2006" xmlns:o="urn:schemas-microsoft-com:office:office" xmlns:r="http://schemas.openxmlformats.org/officeDocument/2006/relationships" xmlns:m="http://schemas.openxmlformats.org/officeDocument/2006/math" xmlns:v="urn:schemas-microsoft-com:vml" xmlns:wp="http://schemas.openxmlformats.org/drawingml/2006/wordprocessingDrawing" xmlns:w10="urn:schemas-microsoft-com:office:word" xmlns:w="http://schemas.openxmlformats.org/wordprocessingml/2006/main" xmlns:wne="http://schemas.microsoft.com/office/word/2006/wordml">
+  <w:endnote w:type="separator" w:id="0">
     <w:p>
       <w:pPr>
         <w:spacing w:after="0" w:line="240" w:lineRule="auto"/>
@@ -3259,7 +3218,7 @@
       </w:r>
     </w:p>
   </w:endnote>
-  <w:endnote w:type="continuationSeparator" w:id="0">
+  <w:endnote w:type="continuationSeparator" w:id="1">
     <w:p>
       <w:pPr>
         <w:spacing w:after="0" w:line="240" w:lineRule="auto"/>
@@ -3273,7 +3232,7 @@
 </file>
 
 <file path=word/footer1.xml><?xml version="1.0" encoding="utf-8"?>
-<w:ftr xmlns:wpc="http://schemas.microsoft.com/office/word/2010/wordprocessingCanvas" xmlns:mc="http://schemas.openxmlformats.org/markup-compatibility/2006" xmlns:o="urn:schemas-microsoft-com:office:office" xmlns:r="http://schemas.openxmlformats.org/officeDocument/2006/relationships" xmlns:m="http://schemas.openxmlformats.org/officeDocument/2006/math" xmlns:v="urn:schemas-microsoft-com:vml" xmlns:wp14="http://schemas.microsoft.com/office/word/2010/wordprocessingDrawing" xmlns:wp="http://schemas.openxmlformats.org/drawingml/2006/wordprocessingDrawing" xmlns:w10="urn:schemas-microsoft-com:office:word" xmlns:w="http://schemas.openxmlformats.org/wordprocessingml/2006/main" xmlns:w14="http://schemas.microsoft.com/office/word/2010/wordml" xmlns:wpg="http://schemas.microsoft.com/office/word/2010/wordprocessingGroup" xmlns:wpi="http://schemas.microsoft.com/office/word/2010/wordprocessingInk" xmlns:wne="http://schemas.microsoft.com/office/word/2006/wordml" xmlns:wps="http://schemas.microsoft.com/office/word/2010/wordprocessingShape" mc:Ignorable="w14 wp14">
+<w:ftr xmlns:ve="http://schemas.openxmlformats.org/markup-compatibility/2006" xmlns:o="urn:schemas-microsoft-com:office:office" xmlns:r="http://schemas.openxmlformats.org/officeDocument/2006/relationships" xmlns:m="http://schemas.openxmlformats.org/officeDocument/2006/math" xmlns:v="urn:schemas-microsoft-com:vml" xmlns:wp="http://schemas.openxmlformats.org/drawingml/2006/wordprocessingDrawing" xmlns:w10="urn:schemas-microsoft-com:office:word" xmlns:w="http://schemas.openxmlformats.org/wordprocessingml/2006/main" xmlns:wne="http://schemas.microsoft.com/office/word/2006/wordml">
   <w:p>
     <w:pPr>
       <w:pStyle w:val="Rodap"/>
@@ -3289,12 +3248,6 @@
         <w:rFonts w:asciiTheme="majorHAnsi" w:eastAsiaTheme="majorEastAsia" w:hAnsiTheme="majorHAnsi" w:cstheme="majorBidi"/>
       </w:rPr>
       <w:t>2014 / 1</w:t>
-    </w:r>
-    <w:r>
-      <w:rPr>
-        <w:rFonts w:asciiTheme="majorHAnsi" w:eastAsiaTheme="majorEastAsia" w:hAnsiTheme="majorHAnsi" w:cstheme="majorBidi"/>
-      </w:rPr>
-      <w:t xml:space="preserve"> </w:t>
     </w:r>
     <w:r>
       <w:rPr>
@@ -3346,8 +3299,8 @@
 </file>
 
 <file path=word/footnotes.xml><?xml version="1.0" encoding="utf-8"?>
-<w:footnotes xmlns:wpc="http://schemas.microsoft.com/office/word/2010/wordprocessingCanvas" xmlns:mc="http://schemas.openxmlformats.org/markup-compatibility/2006" xmlns:o="urn:schemas-microsoft-com:office:office" xmlns:r="http://schemas.openxmlformats.org/officeDocument/2006/relationships" xmlns:m="http://schemas.openxmlformats.org/officeDocument/2006/math" xmlns:v="urn:schemas-microsoft-com:vml" xmlns:wp14="http://schemas.microsoft.com/office/word/2010/wordprocessingDrawing" xmlns:wp="http://schemas.openxmlformats.org/drawingml/2006/wordprocessingDrawing" xmlns:w10="urn:schemas-microsoft-com:office:word" xmlns:w="http://schemas.openxmlformats.org/wordprocessingml/2006/main" xmlns:w14="http://schemas.microsoft.com/office/word/2010/wordml" xmlns:wpg="http://schemas.microsoft.com/office/word/2010/wordprocessingGroup" xmlns:wpi="http://schemas.microsoft.com/office/word/2010/wordprocessingInk" xmlns:wne="http://schemas.microsoft.com/office/word/2006/wordml" xmlns:wps="http://schemas.microsoft.com/office/word/2010/wordprocessingShape" mc:Ignorable="w14 wp14">
-  <w:footnote w:type="separator" w:id="-1">
+<w:footnotes xmlns:ve="http://schemas.openxmlformats.org/markup-compatibility/2006" xmlns:o="urn:schemas-microsoft-com:office:office" xmlns:r="http://schemas.openxmlformats.org/officeDocument/2006/relationships" xmlns:m="http://schemas.openxmlformats.org/officeDocument/2006/math" xmlns:v="urn:schemas-microsoft-com:vml" xmlns:wp="http://schemas.openxmlformats.org/drawingml/2006/wordprocessingDrawing" xmlns:w10="urn:schemas-microsoft-com:office:word" xmlns:w="http://schemas.openxmlformats.org/wordprocessingml/2006/main" xmlns:wne="http://schemas.microsoft.com/office/word/2006/wordml">
+  <w:footnote w:type="separator" w:id="0">
     <w:p>
       <w:pPr>
         <w:spacing w:after="0" w:line="240" w:lineRule="auto"/>
@@ -3357,7 +3310,7 @@
       </w:r>
     </w:p>
   </w:footnote>
-  <w:footnote w:type="continuationSeparator" w:id="0">
+  <w:footnote w:type="continuationSeparator" w:id="1">
     <w:p>
       <w:pPr>
         <w:spacing w:after="0" w:line="240" w:lineRule="auto"/>
@@ -3371,7 +3324,7 @@
 </file>
 
 <file path=word/header1.xml><?xml version="1.0" encoding="utf-8"?>
-<w:hdr xmlns:wpc="http://schemas.microsoft.com/office/word/2010/wordprocessingCanvas" xmlns:mc="http://schemas.openxmlformats.org/markup-compatibility/2006" xmlns:o="urn:schemas-microsoft-com:office:office" xmlns:r="http://schemas.openxmlformats.org/officeDocument/2006/relationships" xmlns:m="http://schemas.openxmlformats.org/officeDocument/2006/math" xmlns:v="urn:schemas-microsoft-com:vml" xmlns:wp14="http://schemas.microsoft.com/office/word/2010/wordprocessingDrawing" xmlns:wp="http://schemas.openxmlformats.org/drawingml/2006/wordprocessingDrawing" xmlns:w10="urn:schemas-microsoft-com:office:word" xmlns:w="http://schemas.openxmlformats.org/wordprocessingml/2006/main" xmlns:w14="http://schemas.microsoft.com/office/word/2010/wordml" xmlns:wpg="http://schemas.microsoft.com/office/word/2010/wordprocessingGroup" xmlns:wpi="http://schemas.microsoft.com/office/word/2010/wordprocessingInk" xmlns:wne="http://schemas.microsoft.com/office/word/2006/wordml" xmlns:wps="http://schemas.microsoft.com/office/word/2010/wordprocessingShape" mc:Ignorable="w14 wp14">
+<w:hdr xmlns:ve="http://schemas.openxmlformats.org/markup-compatibility/2006" xmlns:o="urn:schemas-microsoft-com:office:office" xmlns:r="http://schemas.openxmlformats.org/officeDocument/2006/relationships" xmlns:m="http://schemas.openxmlformats.org/officeDocument/2006/math" xmlns:v="urn:schemas-microsoft-com:vml" xmlns:wp="http://schemas.openxmlformats.org/drawingml/2006/wordprocessingDrawing" xmlns:w10="urn:schemas-microsoft-com:office:word" xmlns:w="http://schemas.openxmlformats.org/wordprocessingml/2006/main" xmlns:wne="http://schemas.microsoft.com/office/word/2006/wordml">
   <w:p>
     <w:pPr>
       <w:pStyle w:val="Cabealho"/>
@@ -3382,7 +3335,7 @@
         <w:lang w:eastAsia="pt-BR"/>
       </w:rPr>
       <w:drawing>
-        <wp:inline distT="0" distB="0" distL="0" distR="0" wp14:anchorId="4D6A5837" wp14:editId="03C72541">
+        <wp:inline distT="0" distB="0" distL="0" distR="0">
           <wp:extent cx="6000750" cy="581025"/>
           <wp:effectExtent l="0" t="0" r="0" b="9525"/>
           <wp:docPr id="2" name="Imagem 2"/>
@@ -3400,7 +3353,7 @@
                   <a:blip r:embed="rId1">
                     <a:extLst>
                       <a:ext uri="{28A0092B-C50C-407E-A947-70E740481C1C}">
-                        <a14:useLocalDpi xmlns:a14="http://schemas.microsoft.com/office/drawing/2010/main" val="0"/>
+                        <a14:useLocalDpi xmlns:a14="http://schemas.microsoft.com/office/drawing/2010/main" xmlns:wps="http://schemas.microsoft.com/office/word/2010/wordprocessingShape" xmlns:wpi="http://schemas.microsoft.com/office/word/2010/wordprocessingInk" xmlns:wpg="http://schemas.microsoft.com/office/word/2010/wordprocessingGroup" xmlns:w14="http://schemas.microsoft.com/office/word/2010/wordml" xmlns:w="http://schemas.openxmlformats.org/wordprocessingml/2006/main" xmlns:w10="urn:schemas-microsoft-com:office:word" xmlns:wp14="http://schemas.microsoft.com/office/word/2010/wordprocessingDrawing" xmlns:v="urn:schemas-microsoft-com:vml" xmlns:o="urn:schemas-microsoft-com:office:office" xmlns:mc="http://schemas.openxmlformats.org/markup-compatibility/2006" xmlns:wpc="http://schemas.microsoft.com/office/word/2010/wordprocessingCanvas" xmlns="" val="0"/>
                       </a:ext>
                     </a:extLst>
                   </a:blip>
@@ -3516,7 +3469,6 @@
         <w:szCs w:val="22"/>
       </w:rPr>
       <w:tab/>
-      <w:t xml:space="preserve">             </w:t>
     </w:r>
   </w:p>
   <w:p>
@@ -3563,29 +3515,7 @@
         <w:sz w:val="22"/>
         <w:szCs w:val="22"/>
       </w:rPr>
-      <w:t>Unidade Curricular / Unidade de Estudo: BANCO DE DADOS II</w:t>
-    </w:r>
-    <w:proofErr w:type="gramStart"/>
-    <w:r>
-      <w:rPr>
-        <w:rFonts w:ascii="Arial" w:hAnsi="Arial" w:cs="Arial"/>
-        <w:b/>
-        <w:bCs/>
-        <w:sz w:val="22"/>
-        <w:szCs w:val="22"/>
-      </w:rPr>
-      <w:t xml:space="preserve">  </w:t>
-    </w:r>
-    <w:proofErr w:type="gramEnd"/>
-    <w:r>
-      <w:rPr>
-        <w:rFonts w:ascii="Arial" w:hAnsi="Arial" w:cs="Arial"/>
-        <w:b/>
-        <w:bCs/>
-        <w:sz w:val="22"/>
-        <w:szCs w:val="22"/>
-      </w:rPr>
-      <w:t xml:space="preserve">- Manhã              </w:t>
+      <w:t xml:space="preserve">Unidade Curricular / Unidade de Estudo: BANCO DE DADOS II- Manhã              </w:t>
     </w:r>
   </w:p>
   <w:p>
@@ -3598,43 +3528,25 @@
         <w:b/>
         <w:sz w:val="18"/>
       </w:rPr>
-      <w:t>Docente: Fábio</w:t>
+      <w:t xml:space="preserve">Docente: </w:t>
     </w:r>
-    <w:proofErr w:type="gramStart"/>
+    <w:proofErr w:type="spellStart"/>
     <w:r>
       <w:rPr>
         <w:rFonts w:ascii="Arial" w:hAnsi="Arial" w:cs="Arial"/>
         <w:b/>
         <w:sz w:val="18"/>
       </w:rPr>
-      <w:t xml:space="preserve">  </w:t>
+      <w:t>FábioGiulian</w:t>
     </w:r>
-    <w:proofErr w:type="spellStart"/>
-    <w:proofErr w:type="gramEnd"/>
+    <w:proofErr w:type="spellEnd"/>
     <w:r>
       <w:rPr>
         <w:rFonts w:ascii="Arial" w:hAnsi="Arial" w:cs="Arial"/>
         <w:b/>
         <w:sz w:val="18"/>
       </w:rPr>
-      <w:t>Giulian</w:t>
-    </w:r>
-    <w:proofErr w:type="spellEnd"/>
-    <w:r>
-      <w:rPr>
-        <w:rFonts w:ascii="Arial" w:hAnsi="Arial" w:cs="Arial"/>
-        <w:b/>
-        <w:sz w:val="18"/>
-      </w:rPr>
       <w:t xml:space="preserve"> Marques </w:t>
-    </w:r>
-    <w:r>
-      <w:rPr>
-        <w:rFonts w:ascii="Arial" w:hAnsi="Arial" w:cs="Arial"/>
-        <w:b/>
-        <w:sz w:val="18"/>
-      </w:rPr>
-      <w:t xml:space="preserve">    </w:t>
     </w:r>
     <w:r>
       <w:rPr>
@@ -3650,24 +3562,34 @@
       <w:rPr>
         <w:rFonts w:ascii="Arial" w:hAnsi="Arial" w:cs="Arial"/>
         <w:b/>
-        <w:color w:val="0070C0"/>
-      </w:rPr>
-      <w:t xml:space="preserve">                        </w:t>
+        <w:sz w:val="14"/>
+      </w:rPr>
+      <w:t>M</w:t>
     </w:r>
+    <w:proofErr w:type="spellStart"/>
     <w:r>
       <w:rPr>
         <w:rFonts w:ascii="Arial" w:hAnsi="Arial" w:cs="Arial"/>
         <w:b/>
         <w:sz w:val="14"/>
       </w:rPr>
-      <w:t>Módulo/Semestre: 3º SEMESTRE</w:t>
+      <w:t>ódulo</w:t>
+    </w:r>
+    <w:proofErr w:type="spellEnd"/>
+    <w:r>
+      <w:rPr>
+        <w:rFonts w:ascii="Arial" w:hAnsi="Arial" w:cs="Arial"/>
+        <w:b/>
+        <w:sz w:val="14"/>
+      </w:rPr>
+      <w:t>/Semestre: 3º SEMESTRE</w:t>
     </w:r>
   </w:p>
 </w:hdr>
 </file>
 
 <file path=word/numbering.xml><?xml version="1.0" encoding="utf-8"?>
-<w:numbering xmlns:wpc="http://schemas.microsoft.com/office/word/2010/wordprocessingCanvas" xmlns:mc="http://schemas.openxmlformats.org/markup-compatibility/2006" xmlns:o="urn:schemas-microsoft-com:office:office" xmlns:r="http://schemas.openxmlformats.org/officeDocument/2006/relationships" xmlns:m="http://schemas.openxmlformats.org/officeDocument/2006/math" xmlns:v="urn:schemas-microsoft-com:vml" xmlns:wp14="http://schemas.microsoft.com/office/word/2010/wordprocessingDrawing" xmlns:wp="http://schemas.openxmlformats.org/drawingml/2006/wordprocessingDrawing" xmlns:w10="urn:schemas-microsoft-com:office:word" xmlns:w="http://schemas.openxmlformats.org/wordprocessingml/2006/main" xmlns:w14="http://schemas.microsoft.com/office/word/2010/wordml" xmlns:wpg="http://schemas.microsoft.com/office/word/2010/wordprocessingGroup" xmlns:wpi="http://schemas.microsoft.com/office/word/2010/wordprocessingInk" xmlns:wne="http://schemas.microsoft.com/office/word/2006/wordml" xmlns:wps="http://schemas.microsoft.com/office/word/2010/wordprocessingShape" mc:Ignorable="w14 wp14">
+<w:numbering xmlns:ve="http://schemas.openxmlformats.org/markup-compatibility/2006" xmlns:o="urn:schemas-microsoft-com:office:office" xmlns:r="http://schemas.openxmlformats.org/officeDocument/2006/relationships" xmlns:m="http://schemas.openxmlformats.org/officeDocument/2006/math" xmlns:v="urn:schemas-microsoft-com:vml" xmlns:wp="http://schemas.openxmlformats.org/drawingml/2006/wordprocessingDrawing" xmlns:w10="urn:schemas-microsoft-com:office:word" xmlns:w="http://schemas.openxmlformats.org/wordprocessingml/2006/main" xmlns:wne="http://schemas.microsoft.com/office/word/2006/wordml">
   <w:abstractNum w:abstractNumId="0">
     <w:nsid w:val="0EB32E1F"/>
     <w:multiLevelType w:val="hybridMultilevel"/>
@@ -4738,7 +4660,7 @@
 </file>
 
 <file path=word/styles.xml><?xml version="1.0" encoding="utf-8"?>
-<w:styles xmlns:mc="http://schemas.openxmlformats.org/markup-compatibility/2006" xmlns:r="http://schemas.openxmlformats.org/officeDocument/2006/relationships" xmlns:w="http://schemas.openxmlformats.org/wordprocessingml/2006/main" xmlns:w14="http://schemas.microsoft.com/office/word/2010/wordml" mc:Ignorable="w14">
+<w:styles xmlns:r="http://schemas.openxmlformats.org/officeDocument/2006/relationships" xmlns:w="http://schemas.openxmlformats.org/wordprocessingml/2006/main">
   <w:docDefaults>
     <w:rPrDefault>
       <w:rPr>
@@ -4897,6 +4819,7 @@
   <w:style w:type="paragraph" w:default="1" w:styleId="Normal">
     <w:name w:val="Normal"/>
     <w:qFormat/>
+    <w:rsid w:val="006A7C30"/>
   </w:style>
   <w:style w:type="character" w:default="1" w:styleId="Fontepargpadro">
     <w:name w:val="Default Paragraph Font"/>
@@ -4909,6 +4832,7 @@
     <w:uiPriority w:val="99"/>
     <w:semiHidden/>
     <w:unhideWhenUsed/>
+    <w:qFormat/>
     <w:tblPr>
       <w:tblInd w:w="0" w:type="dxa"/>
       <w:tblCellMar>

</xml_diff>

<commit_message>
2014 04 27   18:25
</commit_message>
<xml_diff>
--- a/BD2_2M/T3 - Avalicação 2014-1/BD2 Trabalho Avaliação 2014 01.docx
+++ b/BD2_2M/T3 - Avalicação 2014-1/BD2 Trabalho Avaliação 2014 01.docx
@@ -1,6 +1,6 @@
 
 <file path=word/document.xml><?xml version="1.0" encoding="utf-8"?>
-<w:document xmlns:ve="http://schemas.openxmlformats.org/markup-compatibility/2006" xmlns:o="urn:schemas-microsoft-com:office:office" xmlns:r="http://schemas.openxmlformats.org/officeDocument/2006/relationships" xmlns:m="http://schemas.openxmlformats.org/officeDocument/2006/math" xmlns:v="urn:schemas-microsoft-com:vml" xmlns:wp="http://schemas.openxmlformats.org/drawingml/2006/wordprocessingDrawing" xmlns:w10="urn:schemas-microsoft-com:office:word" xmlns:w="http://schemas.openxmlformats.org/wordprocessingml/2006/main" xmlns:wne="http://schemas.microsoft.com/office/word/2006/wordml">
+<w:document xmlns:wpc="http://schemas.microsoft.com/office/word/2010/wordprocessingCanvas" xmlns:mc="http://schemas.openxmlformats.org/markup-compatibility/2006" xmlns:o="urn:schemas-microsoft-com:office:office" xmlns:r="http://schemas.openxmlformats.org/officeDocument/2006/relationships" xmlns:m="http://schemas.openxmlformats.org/officeDocument/2006/math" xmlns:v="urn:schemas-microsoft-com:vml" xmlns:wp14="http://schemas.microsoft.com/office/word/2010/wordprocessingDrawing" xmlns:wp="http://schemas.openxmlformats.org/drawingml/2006/wordprocessingDrawing" xmlns:w10="urn:schemas-microsoft-com:office:word" xmlns:w="http://schemas.openxmlformats.org/wordprocessingml/2006/main" xmlns:w14="http://schemas.microsoft.com/office/word/2010/wordml" xmlns:wpg="http://schemas.microsoft.com/office/word/2010/wordprocessingGroup" xmlns:wpi="http://schemas.microsoft.com/office/word/2010/wordprocessingInk" xmlns:wne="http://schemas.microsoft.com/office/word/2006/wordml" xmlns:wps="http://schemas.microsoft.com/office/word/2010/wordprocessingShape" mc:Ignorable="w14 wp14">
   <w:body>
     <w:p>
       <w:pPr>
@@ -186,7 +186,7 @@
         </w:rPr>
         <w:t xml:space="preserve">: </w:t>
       </w:r>
-      <w:hyperlink r:id="rId7" w:history="1">
+      <w:hyperlink r:id="rId8" w:history="1">
         <w:r>
           <w:rPr>
             <w:rStyle w:val="Hyperlink"/>
@@ -310,7 +310,7 @@
           <w:sz w:val="24"/>
           <w:szCs w:val="24"/>
         </w:rPr>
-        <w:t xml:space="preserve">somente minúsculas para os nomes dos objetos (bancos, esquemas, tabelas,campos, </w:t>
+        <w:t xml:space="preserve">somente minúsculas para os nomes dos objetos (bancos, esquemas, </w:t>
       </w:r>
       <w:proofErr w:type="spellStart"/>
       <w:r>
@@ -320,6 +320,26 @@
           <w:sz w:val="24"/>
           <w:szCs w:val="24"/>
         </w:rPr>
+        <w:t>tabelas,campos</w:t>
+      </w:r>
+      <w:proofErr w:type="spellEnd"/>
+      <w:r>
+        <w:rPr>
+          <w:rFonts w:ascii="ArialMT" w:hAnsi="ArialMT" w:cs="ArialMT"/>
+          <w:color w:val="000000"/>
+          <w:sz w:val="24"/>
+          <w:szCs w:val="24"/>
+        </w:rPr>
+        <w:t xml:space="preserve">, </w:t>
+      </w:r>
+      <w:proofErr w:type="spellStart"/>
+      <w:r>
+        <w:rPr>
+          <w:rFonts w:ascii="ArialMT" w:hAnsi="ArialMT" w:cs="ArialMT"/>
+          <w:color w:val="000000"/>
+          <w:sz w:val="24"/>
+          <w:szCs w:val="24"/>
+        </w:rPr>
         <w:t>etc</w:t>
       </w:r>
       <w:proofErr w:type="spellEnd"/>
@@ -332,8 +352,6 @@
         </w:rPr>
         <w:t>) e quando composto por duas ou mais palavras separar com sublinhado.</w:t>
       </w:r>
-      <w:bookmarkStart w:id="0" w:name="_GoBack"/>
-      <w:bookmarkEnd w:id="0"/>
     </w:p>
     <w:p>
       <w:pPr>
@@ -376,7 +394,16 @@
           <w:sz w:val="24"/>
           <w:szCs w:val="24"/>
         </w:rPr>
-        <w:t xml:space="preserve">Criar um banco com nome </w:t>
+        <w:t>Criar um banco com</w:t>
+      </w:r>
+      <w:r>
+        <w:rPr>
+          <w:rFonts w:ascii="ArialMT" w:hAnsi="ArialMT" w:cs="ArialMT"/>
+          <w:color w:val="000000"/>
+          <w:sz w:val="24"/>
+          <w:szCs w:val="24"/>
+        </w:rPr>
+        <w:t xml:space="preserve"> nome </w:t>
       </w:r>
       <w:proofErr w:type="spellStart"/>
       <w:r>
@@ -389,15 +416,6 @@
         <w:t>controle_estoque</w:t>
       </w:r>
       <w:proofErr w:type="spellEnd"/>
-      <w:r>
-        <w:rPr>
-          <w:rFonts w:ascii="ArialMT" w:hAnsi="ArialMT" w:cs="ArialMT"/>
-          <w:color w:val="000000"/>
-          <w:sz w:val="24"/>
-          <w:szCs w:val="24"/>
-        </w:rPr>
-        <w:t>;</w:t>
-      </w:r>
     </w:p>
     <w:p>
       <w:pPr>
@@ -478,9 +496,19 @@
           <w:sz w:val="24"/>
           <w:szCs w:val="24"/>
         </w:rPr>
-        <w:t xml:space="preserve">, tabelas, de acordo com as estruturas abaixo com os devidos atributos (campos), tipos de dados, tamanhos e </w:t>
+        <w:t>, tabelas, de acordo com as estruturas abaixo com os devidos atributos (campos), tipos d</w:t>
+      </w:r>
+      <w:r>
+        <w:rPr>
+          <w:rFonts w:ascii="ArialMT" w:hAnsi="ArialMT" w:cs="ArialMT"/>
+          <w:color w:val="000000"/>
+          <w:sz w:val="24"/>
+          <w:szCs w:val="24"/>
+        </w:rPr>
+        <w:t xml:space="preserve">e dados, tamanhos e </w:t>
       </w:r>
       <w:proofErr w:type="spellStart"/>
+      <w:proofErr w:type="gramStart"/>
       <w:r>
         <w:rPr>
           <w:rFonts w:ascii="ArialMT" w:hAnsi="ArialMT" w:cs="ArialMT"/>
@@ -491,15 +519,7 @@
         <w:t>constraints</w:t>
       </w:r>
       <w:proofErr w:type="spellEnd"/>
-      <w:r>
-        <w:rPr>
-          <w:rFonts w:ascii="ArialMT" w:hAnsi="ArialMT" w:cs="ArialMT"/>
-          <w:color w:val="000000"/>
-          <w:sz w:val="24"/>
-          <w:szCs w:val="24"/>
-        </w:rPr>
-        <w:t>:</w:t>
-      </w:r>
+      <w:proofErr w:type="gramEnd"/>
     </w:p>
     <w:p>
       <w:pPr>
@@ -593,7 +613,7 @@
           <w:sz w:val="24"/>
           <w:szCs w:val="24"/>
         </w:rPr>
-        <w:t xml:space="preserve">, cidade, </w:t>
+        <w:t xml:space="preserve">, cidade, uf, </w:t>
       </w:r>
       <w:proofErr w:type="spellStart"/>
       <w:r>
@@ -603,7 +623,7 @@
           <w:sz w:val="24"/>
           <w:szCs w:val="24"/>
         </w:rPr>
-        <w:t>uf</w:t>
+        <w:t>cep</w:t>
       </w:r>
       <w:proofErr w:type="spellEnd"/>
       <w:r>
@@ -613,6 +633,26 @@
           <w:sz w:val="24"/>
           <w:szCs w:val="24"/>
         </w:rPr>
+        <w:t xml:space="preserve">, telefone, </w:t>
+      </w:r>
+      <w:proofErr w:type="spellStart"/>
+      <w:r>
+        <w:rPr>
+          <w:rFonts w:ascii="ArialMT" w:hAnsi="ArialMT" w:cs="ArialMT"/>
+          <w:color w:val="000000"/>
+          <w:sz w:val="24"/>
+          <w:szCs w:val="24"/>
+        </w:rPr>
+        <w:t>data_cadastro</w:t>
+      </w:r>
+      <w:proofErr w:type="spellEnd"/>
+      <w:r>
+        <w:rPr>
+          <w:rFonts w:ascii="ArialMT" w:hAnsi="ArialMT" w:cs="ArialMT"/>
+          <w:color w:val="000000"/>
+          <w:sz w:val="24"/>
+          <w:szCs w:val="24"/>
+        </w:rPr>
         <w:t xml:space="preserve">, </w:t>
       </w:r>
       <w:proofErr w:type="spellStart"/>
@@ -623,7 +663,7 @@
           <w:sz w:val="24"/>
           <w:szCs w:val="24"/>
         </w:rPr>
-        <w:t>cep</w:t>
+        <w:t>data_nascimento</w:t>
       </w:r>
       <w:proofErr w:type="spellEnd"/>
       <w:r>
@@ -633,47 +673,7 @@
           <w:sz w:val="24"/>
           <w:szCs w:val="24"/>
         </w:rPr>
-        <w:t xml:space="preserve">, telefone, </w:t>
-      </w:r>
-      <w:proofErr w:type="spellStart"/>
-      <w:r>
-        <w:rPr>
-          <w:rFonts w:ascii="ArialMT" w:hAnsi="ArialMT" w:cs="ArialMT"/>
-          <w:color w:val="000000"/>
-          <w:sz w:val="24"/>
-          <w:szCs w:val="24"/>
-        </w:rPr>
-        <w:t>data_cadastro</w:t>
-      </w:r>
-      <w:proofErr w:type="spellEnd"/>
-      <w:r>
-        <w:rPr>
-          <w:rFonts w:ascii="ArialMT" w:hAnsi="ArialMT" w:cs="ArialMT"/>
-          <w:color w:val="000000"/>
-          <w:sz w:val="24"/>
-          <w:szCs w:val="24"/>
-        </w:rPr>
-        <w:t xml:space="preserve">, </w:t>
-      </w:r>
-      <w:proofErr w:type="spellStart"/>
-      <w:r>
-        <w:rPr>
-          <w:rFonts w:ascii="ArialMT" w:hAnsi="ArialMT" w:cs="ArialMT"/>
-          <w:color w:val="000000"/>
-          <w:sz w:val="24"/>
-          <w:szCs w:val="24"/>
-        </w:rPr>
-        <w:t>data_nascimento</w:t>
-      </w:r>
-      <w:proofErr w:type="spellEnd"/>
-      <w:r>
-        <w:rPr>
-          <w:rFonts w:ascii="ArialMT" w:hAnsi="ArialMT" w:cs="ArialMT"/>
-          <w:color w:val="000000"/>
-          <w:sz w:val="24"/>
-          <w:szCs w:val="24"/>
-        </w:rPr>
-        <w:t>);</w:t>
+        <w:t>)</w:t>
       </w:r>
     </w:p>
     <w:p>
@@ -771,7 +771,16 @@
           <w:sz w:val="24"/>
           <w:szCs w:val="24"/>
         </w:rPr>
-        <w:t xml:space="preserve">, cidade, </w:t>
+        <w:t>, cidade, u</w:t>
+      </w:r>
+      <w:r>
+        <w:rPr>
+          <w:rFonts w:ascii="ArialMT" w:hAnsi="ArialMT" w:cs="ArialMT"/>
+          <w:color w:val="000000"/>
+          <w:sz w:val="24"/>
+          <w:szCs w:val="24"/>
+        </w:rPr>
+        <w:t xml:space="preserve">f, </w:t>
       </w:r>
       <w:proofErr w:type="spellStart"/>
       <w:r>
@@ -781,7 +790,7 @@
           <w:sz w:val="24"/>
           <w:szCs w:val="24"/>
         </w:rPr>
-        <w:t>uf</w:t>
+        <w:t>cep</w:t>
       </w:r>
       <w:proofErr w:type="spellEnd"/>
       <w:r>
@@ -791,6 +800,26 @@
           <w:sz w:val="24"/>
           <w:szCs w:val="24"/>
         </w:rPr>
+        <w:t xml:space="preserve">, telefone, </w:t>
+      </w:r>
+      <w:proofErr w:type="spellStart"/>
+      <w:r>
+        <w:rPr>
+          <w:rFonts w:ascii="ArialMT" w:hAnsi="ArialMT" w:cs="ArialMT"/>
+          <w:color w:val="000000"/>
+          <w:sz w:val="24"/>
+          <w:szCs w:val="24"/>
+        </w:rPr>
+        <w:t>data_admissao</w:t>
+      </w:r>
+      <w:proofErr w:type="spellEnd"/>
+      <w:r>
+        <w:rPr>
+          <w:rFonts w:ascii="ArialMT" w:hAnsi="ArialMT" w:cs="ArialMT"/>
+          <w:color w:val="000000"/>
+          <w:sz w:val="24"/>
+          <w:szCs w:val="24"/>
+        </w:rPr>
         <w:t xml:space="preserve">, </w:t>
       </w:r>
       <w:proofErr w:type="spellStart"/>
@@ -801,7 +830,7 @@
           <w:sz w:val="24"/>
           <w:szCs w:val="24"/>
         </w:rPr>
-        <w:t>cep</w:t>
+        <w:t>data_nascimento</w:t>
       </w:r>
       <w:proofErr w:type="spellEnd"/>
       <w:r>
@@ -811,35 +840,16 @@
           <w:sz w:val="24"/>
           <w:szCs w:val="24"/>
         </w:rPr>
-        <w:t xml:space="preserve">, telefone, </w:t>
-      </w:r>
-      <w:proofErr w:type="spellStart"/>
-      <w:r>
-        <w:rPr>
-          <w:rFonts w:ascii="ArialMT" w:hAnsi="ArialMT" w:cs="ArialMT"/>
-          <w:color w:val="000000"/>
-          <w:sz w:val="24"/>
-          <w:szCs w:val="24"/>
-        </w:rPr>
-        <w:t>data_admissao</w:t>
-      </w:r>
-      <w:proofErr w:type="spellEnd"/>
-      <w:r>
-        <w:rPr>
-          <w:rFonts w:ascii="ArialMT" w:hAnsi="ArialMT" w:cs="ArialMT"/>
-          <w:color w:val="000000"/>
-          <w:sz w:val="24"/>
-          <w:szCs w:val="24"/>
-        </w:rPr>
-        <w:t>,</w:t>
-      </w:r>
-    </w:p>
-    <w:p>
-      <w:pPr>
-        <w:autoSpaceDE w:val="0"/>
-        <w:autoSpaceDN w:val="0"/>
-        <w:adjustRightInd w:val="0"/>
-        <w:spacing w:after="0" w:line="240" w:lineRule="auto"/>
+        <w:t>)</w:t>
+      </w:r>
+    </w:p>
+    <w:p>
+      <w:pPr>
+        <w:autoSpaceDE w:val="0"/>
+        <w:autoSpaceDN w:val="0"/>
+        <w:adjustRightInd w:val="0"/>
+        <w:spacing w:after="0" w:line="240" w:lineRule="auto"/>
+        <w:ind w:left="720"/>
         <w:jc w:val="both"/>
         <w:rPr>
           <w:rFonts w:ascii="ArialMT" w:hAnsi="ArialMT" w:cs="ArialMT"/>
@@ -868,27 +878,123 @@
           <w:szCs w:val="24"/>
         </w:rPr>
       </w:pPr>
+      <w:proofErr w:type="gramStart"/>
+      <w:r>
+        <w:rPr>
+          <w:rFonts w:ascii="ArialMT" w:hAnsi="ArialMT" w:cs="ArialMT"/>
+          <w:color w:val="000000"/>
+          <w:sz w:val="24"/>
+          <w:szCs w:val="24"/>
+        </w:rPr>
+        <w:t>produtos</w:t>
+      </w:r>
+      <w:proofErr w:type="gramEnd"/>
+      <w:r>
+        <w:rPr>
+          <w:rFonts w:ascii="ArialMT" w:hAnsi="ArialMT" w:cs="ArialMT"/>
+          <w:color w:val="000000"/>
+          <w:sz w:val="24"/>
+          <w:szCs w:val="24"/>
+        </w:rPr>
+        <w:t xml:space="preserve"> (</w:t>
+      </w:r>
       <w:proofErr w:type="spellStart"/>
-      <w:proofErr w:type="gramStart"/>
-      <w:r>
-        <w:rPr>
-          <w:rFonts w:ascii="ArialMT" w:hAnsi="ArialMT" w:cs="ArialMT"/>
-          <w:color w:val="000000"/>
-          <w:sz w:val="24"/>
-          <w:szCs w:val="24"/>
-        </w:rPr>
-        <w:t>data_nascimento</w:t>
+      <w:r>
+        <w:rPr>
+          <w:rFonts w:ascii="ArialMT" w:hAnsi="ArialMT" w:cs="ArialMT"/>
+          <w:color w:val="000000"/>
+          <w:sz w:val="24"/>
+          <w:szCs w:val="24"/>
+        </w:rPr>
+        <w:t>codigo_produto</w:t>
       </w:r>
       <w:proofErr w:type="spellEnd"/>
-      <w:proofErr w:type="gramEnd"/>
-      <w:r>
-        <w:rPr>
-          <w:rFonts w:ascii="ArialMT" w:hAnsi="ArialMT" w:cs="ArialMT"/>
-          <w:color w:val="000000"/>
-          <w:sz w:val="24"/>
-          <w:szCs w:val="24"/>
-        </w:rPr>
-        <w:t>);</w:t>
+      <w:r>
+        <w:rPr>
+          <w:rFonts w:ascii="ArialMT" w:hAnsi="ArialMT" w:cs="ArialMT"/>
+          <w:color w:val="000000"/>
+          <w:sz w:val="24"/>
+          <w:szCs w:val="24"/>
+        </w:rPr>
+        <w:t xml:space="preserve">, nome, unidade, quantidade, </w:t>
+      </w:r>
+      <w:proofErr w:type="spellStart"/>
+      <w:r>
+        <w:rPr>
+          <w:rFonts w:ascii="ArialMT" w:hAnsi="ArialMT" w:cs="ArialMT"/>
+          <w:color w:val="000000"/>
+          <w:sz w:val="24"/>
+          <w:szCs w:val="24"/>
+        </w:rPr>
+        <w:t>preco_unitario</w:t>
+      </w:r>
+      <w:proofErr w:type="spellEnd"/>
+      <w:r>
+        <w:rPr>
+          <w:rFonts w:ascii="ArialMT" w:hAnsi="ArialMT" w:cs="ArialMT"/>
+          <w:color w:val="000000"/>
+          <w:sz w:val="24"/>
+          <w:szCs w:val="24"/>
+        </w:rPr>
+        <w:t xml:space="preserve">, </w:t>
+      </w:r>
+      <w:proofErr w:type="spellStart"/>
+      <w:r>
+        <w:rPr>
+          <w:rFonts w:ascii="ArialMT" w:hAnsi="ArialMT" w:cs="ArialMT"/>
+          <w:color w:val="000000"/>
+          <w:sz w:val="24"/>
+          <w:szCs w:val="24"/>
+        </w:rPr>
+        <w:t>estoque_minimo</w:t>
+      </w:r>
+      <w:proofErr w:type="spellEnd"/>
+      <w:r>
+        <w:rPr>
+          <w:rFonts w:ascii="ArialMT" w:hAnsi="ArialMT" w:cs="ArialMT"/>
+          <w:color w:val="000000"/>
+          <w:sz w:val="24"/>
+          <w:szCs w:val="24"/>
+        </w:rPr>
+        <w:t>,</w:t>
+      </w:r>
+      <w:r>
+        <w:rPr>
+          <w:rFonts w:ascii="ArialMT" w:hAnsi="ArialMT" w:cs="ArialMT"/>
+          <w:color w:val="000000"/>
+          <w:sz w:val="24"/>
+          <w:szCs w:val="24"/>
+        </w:rPr>
+        <w:t xml:space="preserve"> </w:t>
+      </w:r>
+      <w:proofErr w:type="spellStart"/>
+      <w:r>
+        <w:rPr>
+          <w:rFonts w:ascii="ArialMT" w:hAnsi="ArialMT" w:cs="ArialMT"/>
+          <w:color w:val="000000"/>
+          <w:sz w:val="24"/>
+          <w:szCs w:val="24"/>
+        </w:rPr>
+        <w:t>estoque_maximo</w:t>
+      </w:r>
+      <w:proofErr w:type="spellEnd"/>
+      <w:r>
+        <w:rPr>
+          <w:rFonts w:ascii="ArialMT" w:hAnsi="ArialMT" w:cs="ArialMT"/>
+          <w:color w:val="000000"/>
+          <w:sz w:val="24"/>
+          <w:szCs w:val="24"/>
+        </w:rPr>
+        <w:t>)</w:t>
+      </w:r>
+      <w:r>
+        <w:rPr>
+          <w:rFonts w:ascii="ArialMT" w:hAnsi="ArialMT" w:cs="ArialMT"/>
+          <w:color w:val="000000"/>
+          <w:sz w:val="24"/>
+          <w:szCs w:val="24"/>
+        </w:rPr>
+        <w:t xml:space="preserve"> -- nome deve ser UNIQUE</w:t>
       </w:r>
     </w:p>
     <w:p>
@@ -934,7 +1040,7 @@
           <w:sz w:val="24"/>
           <w:szCs w:val="24"/>
         </w:rPr>
-        <w:t>produtos</w:t>
+        <w:t>vendas</w:t>
       </w:r>
       <w:proofErr w:type="gramEnd"/>
       <w:r>
@@ -954,7 +1060,7 @@
           <w:sz w:val="24"/>
           <w:szCs w:val="24"/>
         </w:rPr>
-        <w:t>codigo_produto</w:t>
+        <w:t>codigo_venda</w:t>
       </w:r>
       <w:proofErr w:type="spellEnd"/>
       <w:r>
@@ -964,7 +1070,7 @@
           <w:sz w:val="24"/>
           <w:szCs w:val="24"/>
         </w:rPr>
-        <w:t xml:space="preserve">, nome, unidade, quantidade, </w:t>
+        <w:t xml:space="preserve">, </w:t>
       </w:r>
       <w:proofErr w:type="spellStart"/>
       <w:r>
@@ -974,7 +1080,7 @@
           <w:sz w:val="24"/>
           <w:szCs w:val="24"/>
         </w:rPr>
-        <w:t>preco_unitario</w:t>
+        <w:t>data_venda</w:t>
       </w:r>
       <w:proofErr w:type="spellEnd"/>
       <w:r>
@@ -994,7 +1100,7 @@
           <w:sz w:val="24"/>
           <w:szCs w:val="24"/>
         </w:rPr>
-        <w:t>estoque_minimo</w:t>
+        <w:t>cpf_cliente</w:t>
       </w:r>
       <w:proofErr w:type="spellEnd"/>
       <w:r>
@@ -1004,15 +1110,36 @@
           <w:sz w:val="24"/>
           <w:szCs w:val="24"/>
         </w:rPr>
-        <w:t>,</w:t>
-      </w:r>
-    </w:p>
-    <w:p>
-      <w:pPr>
-        <w:autoSpaceDE w:val="0"/>
-        <w:autoSpaceDN w:val="0"/>
-        <w:adjustRightInd w:val="0"/>
-        <w:spacing w:after="0" w:line="240" w:lineRule="auto"/>
+        <w:t xml:space="preserve">, </w:t>
+      </w:r>
+      <w:proofErr w:type="spellStart"/>
+      <w:r>
+        <w:rPr>
+          <w:rFonts w:ascii="ArialMT" w:hAnsi="ArialMT" w:cs="ArialMT"/>
+          <w:color w:val="000000"/>
+          <w:sz w:val="24"/>
+          <w:szCs w:val="24"/>
+        </w:rPr>
+        <w:t>cpf_funcionario</w:t>
+      </w:r>
+      <w:proofErr w:type="spellEnd"/>
+      <w:r>
+        <w:rPr>
+          <w:rFonts w:ascii="ArialMT" w:hAnsi="ArialMT" w:cs="ArialMT"/>
+          <w:color w:val="000000"/>
+          <w:sz w:val="24"/>
+          <w:szCs w:val="24"/>
+        </w:rPr>
+        <w:t>)</w:t>
+      </w:r>
+    </w:p>
+    <w:p>
+      <w:pPr>
+        <w:autoSpaceDE w:val="0"/>
+        <w:autoSpaceDN w:val="0"/>
+        <w:adjustRightInd w:val="0"/>
+        <w:spacing w:after="0" w:line="240" w:lineRule="auto"/>
+        <w:ind w:left="720"/>
         <w:jc w:val="both"/>
         <w:rPr>
           <w:rFonts w:ascii="ArialMT" w:hAnsi="ArialMT" w:cs="ArialMT"/>
@@ -1050,7 +1177,7 @@
           <w:sz w:val="24"/>
           <w:szCs w:val="24"/>
         </w:rPr>
-        <w:t>estoque_maximo</w:t>
+        <w:t>vendas_itens</w:t>
       </w:r>
       <w:proofErr w:type="spellEnd"/>
       <w:proofErr w:type="gramEnd"/>
@@ -1061,7 +1188,96 @@
           <w:sz w:val="24"/>
           <w:szCs w:val="24"/>
         </w:rPr>
-        <w:t>); -- nome deve ser UNIQUE</w:t>
+        <w:t xml:space="preserve"> (</w:t>
+      </w:r>
+      <w:proofErr w:type="spellStart"/>
+      <w:r>
+        <w:rPr>
+          <w:rFonts w:ascii="ArialMT" w:hAnsi="ArialMT" w:cs="ArialMT"/>
+          <w:color w:val="000000"/>
+          <w:sz w:val="24"/>
+          <w:szCs w:val="24"/>
+        </w:rPr>
+        <w:t>codigo_item</w:t>
+      </w:r>
+      <w:proofErr w:type="spellEnd"/>
+      <w:r>
+        <w:rPr>
+          <w:rFonts w:ascii="ArialMT" w:hAnsi="ArialMT" w:cs="ArialMT"/>
+          <w:color w:val="000000"/>
+          <w:sz w:val="24"/>
+          <w:szCs w:val="24"/>
+        </w:rPr>
+        <w:t xml:space="preserve">, </w:t>
+      </w:r>
+      <w:proofErr w:type="spellStart"/>
+      <w:r>
+        <w:rPr>
+          <w:rFonts w:ascii="ArialMT" w:hAnsi="ArialMT" w:cs="ArialMT"/>
+          <w:color w:val="000000"/>
+          <w:sz w:val="24"/>
+          <w:szCs w:val="24"/>
+        </w:rPr>
+        <w:t>codigo_venda</w:t>
+      </w:r>
+      <w:proofErr w:type="spellEnd"/>
+      <w:r>
+        <w:rPr>
+          <w:rFonts w:ascii="ArialMT" w:hAnsi="ArialMT" w:cs="ArialMT"/>
+          <w:color w:val="000000"/>
+          <w:sz w:val="24"/>
+          <w:szCs w:val="24"/>
+        </w:rPr>
+        <w:t xml:space="preserve">, </w:t>
+      </w:r>
+      <w:proofErr w:type="spellStart"/>
+      <w:r>
+        <w:rPr>
+          <w:rFonts w:ascii="ArialMT" w:hAnsi="ArialMT" w:cs="ArialMT"/>
+          <w:color w:val="000000"/>
+          <w:sz w:val="24"/>
+          <w:szCs w:val="24"/>
+        </w:rPr>
+        <w:t>c</w:t>
+      </w:r>
+      <w:r>
+        <w:rPr>
+          <w:rFonts w:ascii="ArialMT" w:hAnsi="ArialMT" w:cs="ArialMT"/>
+          <w:color w:val="000000"/>
+          <w:sz w:val="24"/>
+          <w:szCs w:val="24"/>
+        </w:rPr>
+        <w:t>odigo_produto</w:t>
+      </w:r>
+      <w:proofErr w:type="spellEnd"/>
+      <w:r>
+        <w:rPr>
+          <w:rFonts w:ascii="ArialMT" w:hAnsi="ArialMT" w:cs="ArialMT"/>
+          <w:color w:val="000000"/>
+          <w:sz w:val="24"/>
+          <w:szCs w:val="24"/>
+        </w:rPr>
+        <w:t xml:space="preserve">, </w:t>
+      </w:r>
+      <w:proofErr w:type="spellStart"/>
+      <w:r>
+        <w:rPr>
+          <w:rFonts w:ascii="ArialMT" w:hAnsi="ArialMT" w:cs="ArialMT"/>
+          <w:color w:val="000000"/>
+          <w:sz w:val="24"/>
+          <w:szCs w:val="24"/>
+        </w:rPr>
+        <w:t>quantidade_item</w:t>
+      </w:r>
+      <w:proofErr w:type="spellEnd"/>
+      <w:r>
+        <w:rPr>
+          <w:rFonts w:ascii="ArialMT" w:hAnsi="ArialMT" w:cs="ArialMT"/>
+          <w:color w:val="000000"/>
+          <w:sz w:val="24"/>
+          <w:szCs w:val="24"/>
+        </w:rPr>
+        <w:t>)</w:t>
       </w:r>
     </w:p>
     <w:p>
@@ -1099,6 +1315,7 @@
           <w:szCs w:val="24"/>
         </w:rPr>
       </w:pPr>
+      <w:proofErr w:type="spellStart"/>
       <w:proofErr w:type="gramStart"/>
       <w:r>
         <w:rPr>
@@ -1107,8 +1324,9 @@
           <w:sz w:val="24"/>
           <w:szCs w:val="24"/>
         </w:rPr>
-        <w:t>vendas</w:t>
-      </w:r>
+        <w:t>bonus</w:t>
+      </w:r>
+      <w:proofErr w:type="spellEnd"/>
       <w:proofErr w:type="gramEnd"/>
       <w:r>
         <w:rPr>
@@ -1127,6 +1345,55 @@
           <w:sz w:val="24"/>
           <w:szCs w:val="24"/>
         </w:rPr>
+        <w:t>codigo_bonus</w:t>
+      </w:r>
+      <w:proofErr w:type="spellEnd"/>
+      <w:r>
+        <w:rPr>
+          <w:rFonts w:ascii="ArialMT" w:hAnsi="ArialMT" w:cs="ArialMT"/>
+          <w:color w:val="000000"/>
+          <w:sz w:val="24"/>
+          <w:szCs w:val="24"/>
+        </w:rPr>
+        <w:t xml:space="preserve">, </w:t>
+      </w:r>
+      <w:proofErr w:type="spellStart"/>
+      <w:r>
+        <w:rPr>
+          <w:rFonts w:ascii="ArialMT" w:hAnsi="ArialMT" w:cs="ArialMT"/>
+          <w:color w:val="000000"/>
+          <w:sz w:val="24"/>
+          <w:szCs w:val="24"/>
+        </w:rPr>
+        <w:t>cp</w:t>
+      </w:r>
+      <w:r>
+        <w:rPr>
+          <w:rFonts w:ascii="ArialMT" w:hAnsi="ArialMT" w:cs="ArialMT"/>
+          <w:color w:val="000000"/>
+          <w:sz w:val="24"/>
+          <w:szCs w:val="24"/>
+        </w:rPr>
+        <w:t>f_cliente</w:t>
+      </w:r>
+      <w:proofErr w:type="spellEnd"/>
+      <w:r>
+        <w:rPr>
+          <w:rFonts w:ascii="ArialMT" w:hAnsi="ArialMT" w:cs="ArialMT"/>
+          <w:color w:val="000000"/>
+          <w:sz w:val="24"/>
+          <w:szCs w:val="24"/>
+        </w:rPr>
+        <w:t xml:space="preserve">, </w:t>
+      </w:r>
+      <w:proofErr w:type="spellStart"/>
+      <w:r>
+        <w:rPr>
+          <w:rFonts w:ascii="ArialMT" w:hAnsi="ArialMT" w:cs="ArialMT"/>
+          <w:color w:val="000000"/>
+          <w:sz w:val="24"/>
+          <w:szCs w:val="24"/>
+        </w:rPr>
         <w:t>codigo_venda</w:t>
       </w:r>
       <w:proofErr w:type="spellEnd"/>
@@ -1147,7 +1414,7 @@
           <w:sz w:val="24"/>
           <w:szCs w:val="24"/>
         </w:rPr>
-        <w:t>data_venda</w:t>
+        <w:t>bonus</w:t>
       </w:r>
       <w:proofErr w:type="spellEnd"/>
       <w:r>
@@ -1157,47 +1424,7 @@
           <w:sz w:val="24"/>
           <w:szCs w:val="24"/>
         </w:rPr>
-        <w:t xml:space="preserve">, </w:t>
-      </w:r>
-      <w:proofErr w:type="spellStart"/>
-      <w:r>
-        <w:rPr>
-          <w:rFonts w:ascii="ArialMT" w:hAnsi="ArialMT" w:cs="ArialMT"/>
-          <w:color w:val="000000"/>
-          <w:sz w:val="24"/>
-          <w:szCs w:val="24"/>
-        </w:rPr>
-        <w:t>cpf_cliente</w:t>
-      </w:r>
-      <w:proofErr w:type="spellEnd"/>
-      <w:r>
-        <w:rPr>
-          <w:rFonts w:ascii="ArialMT" w:hAnsi="ArialMT" w:cs="ArialMT"/>
-          <w:color w:val="000000"/>
-          <w:sz w:val="24"/>
-          <w:szCs w:val="24"/>
-        </w:rPr>
-        <w:t xml:space="preserve">, </w:t>
-      </w:r>
-      <w:proofErr w:type="spellStart"/>
-      <w:r>
-        <w:rPr>
-          <w:rFonts w:ascii="ArialMT" w:hAnsi="ArialMT" w:cs="ArialMT"/>
-          <w:color w:val="000000"/>
-          <w:sz w:val="24"/>
-          <w:szCs w:val="24"/>
-        </w:rPr>
-        <w:t>cpf_funcionario</w:t>
-      </w:r>
-      <w:proofErr w:type="spellEnd"/>
-      <w:r>
-        <w:rPr>
-          <w:rFonts w:ascii="ArialMT" w:hAnsi="ArialMT" w:cs="ArialMT"/>
-          <w:color w:val="000000"/>
-          <w:sz w:val="24"/>
-          <w:szCs w:val="24"/>
-        </w:rPr>
-        <w:t>);</w:t>
+        <w:t>)</w:t>
       </w:r>
     </w:p>
     <w:p>
@@ -1244,7 +1471,7 @@
           <w:sz w:val="24"/>
           <w:szCs w:val="24"/>
         </w:rPr>
-        <w:t>vendas_itens</w:t>
+        <w:t>comissoes</w:t>
       </w:r>
       <w:proofErr w:type="spellEnd"/>
       <w:proofErr w:type="gramEnd"/>
@@ -1265,7 +1492,7 @@
           <w:sz w:val="24"/>
           <w:szCs w:val="24"/>
         </w:rPr>
-        <w:t>codigo_item</w:t>
+        <w:t>codigo_comissao</w:t>
       </w:r>
       <w:proofErr w:type="spellEnd"/>
       <w:r>
@@ -1285,6 +1512,26 @@
           <w:sz w:val="24"/>
           <w:szCs w:val="24"/>
         </w:rPr>
+        <w:t>cpf_funcionario</w:t>
+      </w:r>
+      <w:proofErr w:type="spellEnd"/>
+      <w:r>
+        <w:rPr>
+          <w:rFonts w:ascii="ArialMT" w:hAnsi="ArialMT" w:cs="ArialMT"/>
+          <w:color w:val="000000"/>
+          <w:sz w:val="24"/>
+          <w:szCs w:val="24"/>
+        </w:rPr>
+        <w:t xml:space="preserve">, </w:t>
+      </w:r>
+      <w:proofErr w:type="spellStart"/>
+      <w:r>
+        <w:rPr>
+          <w:rFonts w:ascii="ArialMT" w:hAnsi="ArialMT" w:cs="ArialMT"/>
+          <w:color w:val="000000"/>
+          <w:sz w:val="24"/>
+          <w:szCs w:val="24"/>
+        </w:rPr>
         <w:t>codigo_venda</w:t>
       </w:r>
       <w:proofErr w:type="spellEnd"/>
@@ -1305,7 +1552,7 @@
           <w:sz w:val="24"/>
           <w:szCs w:val="24"/>
         </w:rPr>
-        <w:t>codigo_produto</w:t>
+        <w:t>comissao</w:t>
       </w:r>
       <w:proofErr w:type="spellEnd"/>
       <w:r>
@@ -1315,7 +1562,106 @@
           <w:sz w:val="24"/>
           <w:szCs w:val="24"/>
         </w:rPr>
-        <w:t xml:space="preserve">, </w:t>
+        <w:t>)</w:t>
+      </w:r>
+    </w:p>
+    <w:p>
+      <w:pPr>
+        <w:autoSpaceDE w:val="0"/>
+        <w:autoSpaceDN w:val="0"/>
+        <w:adjustRightInd w:val="0"/>
+        <w:spacing w:after="0" w:line="240" w:lineRule="auto"/>
+        <w:jc w:val="both"/>
+        <w:rPr>
+          <w:rFonts w:ascii="ArialMT" w:hAnsi="ArialMT" w:cs="ArialMT"/>
+          <w:color w:val="000000"/>
+          <w:sz w:val="24"/>
+          <w:szCs w:val="24"/>
+        </w:rPr>
+      </w:pPr>
+    </w:p>
+    <w:p>
+      <w:pPr>
+        <w:pStyle w:val="PargrafodaLista"/>
+        <w:numPr>
+          <w:ilvl w:val="0"/>
+          <w:numId w:val="9"/>
+        </w:numPr>
+        <w:autoSpaceDE w:val="0"/>
+        <w:autoSpaceDN w:val="0"/>
+        <w:adjustRightInd w:val="0"/>
+        <w:spacing w:after="0" w:line="240" w:lineRule="auto"/>
+        <w:jc w:val="both"/>
+        <w:rPr>
+          <w:rFonts w:ascii="ArialMT" w:hAnsi="ArialMT" w:cs="ArialMT"/>
+          <w:color w:val="000000"/>
+          <w:sz w:val="24"/>
+          <w:szCs w:val="24"/>
+        </w:rPr>
+      </w:pPr>
+      <w:r>
+        <w:rPr>
+          <w:rFonts w:ascii="ArialMT" w:hAnsi="ArialMT" w:cs="ArialMT"/>
+          <w:color w:val="000000"/>
+          <w:sz w:val="24"/>
+          <w:szCs w:val="24"/>
+        </w:rPr>
+        <w:t>Criar as chaves estrangeiras que façam os devidos r</w:t>
+      </w:r>
+      <w:r>
+        <w:rPr>
+          <w:rFonts w:ascii="ArialMT" w:hAnsi="ArialMT" w:cs="ArialMT"/>
+          <w:color w:val="000000"/>
+          <w:sz w:val="24"/>
+          <w:szCs w:val="24"/>
+        </w:rPr>
+        <w:t>elacionamentos entre as tabelas</w:t>
+      </w:r>
+    </w:p>
+    <w:p>
+      <w:pPr>
+        <w:pStyle w:val="PargrafodaLista"/>
+        <w:autoSpaceDE w:val="0"/>
+        <w:autoSpaceDN w:val="0"/>
+        <w:adjustRightInd w:val="0"/>
+        <w:spacing w:after="0" w:line="240" w:lineRule="auto"/>
+        <w:ind w:left="360"/>
+        <w:jc w:val="both"/>
+        <w:rPr>
+          <w:rFonts w:ascii="ArialMT" w:hAnsi="ArialMT" w:cs="ArialMT"/>
+          <w:color w:val="000000"/>
+          <w:sz w:val="24"/>
+          <w:szCs w:val="24"/>
+        </w:rPr>
+      </w:pPr>
+    </w:p>
+    <w:p>
+      <w:pPr>
+        <w:pStyle w:val="PargrafodaLista"/>
+        <w:numPr>
+          <w:ilvl w:val="0"/>
+          <w:numId w:val="9"/>
+        </w:numPr>
+        <w:autoSpaceDE w:val="0"/>
+        <w:autoSpaceDN w:val="0"/>
+        <w:adjustRightInd w:val="0"/>
+        <w:spacing w:after="0" w:line="240" w:lineRule="auto"/>
+        <w:jc w:val="both"/>
+        <w:rPr>
+          <w:rFonts w:ascii="ArialMT" w:hAnsi="ArialMT" w:cs="ArialMT"/>
+          <w:color w:val="000000"/>
+          <w:sz w:val="24"/>
+          <w:szCs w:val="24"/>
+        </w:rPr>
+      </w:pPr>
+      <w:r>
+        <w:rPr>
+          <w:rFonts w:ascii="ArialMT" w:hAnsi="ArialMT" w:cs="ArialMT"/>
+          <w:color w:val="000000"/>
+          <w:sz w:val="24"/>
+          <w:szCs w:val="24"/>
+        </w:rPr>
+        <w:t xml:space="preserve">Remover somente a chave primária da tabela clientes e Adicionar novamente com </w:t>
       </w:r>
       <w:proofErr w:type="spellStart"/>
       <w:r>
@@ -1325,34 +1671,915 @@
           <w:sz w:val="24"/>
           <w:szCs w:val="24"/>
         </w:rPr>
-        <w:t>quantidade_item</w:t>
+        <w:t>nome</w:t>
+      </w:r>
+      <w:r>
+        <w:rPr>
+          <w:rFonts w:ascii="ArialMT" w:hAnsi="ArialMT" w:cs="ArialMT"/>
+          <w:color w:val="000000"/>
+          <w:sz w:val="24"/>
+          <w:szCs w:val="24"/>
+        </w:rPr>
+        <w:t>clientes_pk</w:t>
       </w:r>
       <w:proofErr w:type="spellEnd"/>
-      <w:r>
-        <w:rPr>
-          <w:rFonts w:ascii="ArialMT" w:hAnsi="ArialMT" w:cs="ArialMT"/>
-          <w:color w:val="000000"/>
-          <w:sz w:val="24"/>
-          <w:szCs w:val="24"/>
-        </w:rPr>
-        <w:t>);</w:t>
-      </w:r>
-    </w:p>
-    <w:p>
-      <w:pPr>
-        <w:autoSpaceDE w:val="0"/>
-        <w:autoSpaceDN w:val="0"/>
-        <w:adjustRightInd w:val="0"/>
-        <w:spacing w:after="0" w:line="240" w:lineRule="auto"/>
-        <w:ind w:left="720"/>
-        <w:jc w:val="both"/>
-        <w:rPr>
-          <w:rFonts w:ascii="ArialMT" w:hAnsi="ArialMT" w:cs="ArialMT"/>
-          <w:color w:val="000000"/>
-          <w:sz w:val="24"/>
-          <w:szCs w:val="24"/>
-        </w:rPr>
-      </w:pPr>
+    </w:p>
+    <w:p>
+      <w:pPr>
+        <w:autoSpaceDE w:val="0"/>
+        <w:autoSpaceDN w:val="0"/>
+        <w:adjustRightInd w:val="0"/>
+        <w:spacing w:after="0" w:line="240" w:lineRule="auto"/>
+        <w:jc w:val="both"/>
+        <w:rPr>
+          <w:rFonts w:ascii="ArialMT" w:hAnsi="ArialMT" w:cs="ArialMT"/>
+          <w:color w:val="000000"/>
+          <w:sz w:val="24"/>
+          <w:szCs w:val="24"/>
+        </w:rPr>
+      </w:pPr>
+    </w:p>
+    <w:p>
+      <w:pPr>
+        <w:pStyle w:val="PargrafodaLista"/>
+        <w:numPr>
+          <w:ilvl w:val="0"/>
+          <w:numId w:val="9"/>
+        </w:numPr>
+        <w:autoSpaceDE w:val="0"/>
+        <w:autoSpaceDN w:val="0"/>
+        <w:adjustRightInd w:val="0"/>
+        <w:spacing w:after="0" w:line="240" w:lineRule="auto"/>
+        <w:jc w:val="both"/>
+        <w:rPr>
+          <w:rFonts w:ascii="ArialMT" w:hAnsi="ArialMT" w:cs="ArialMT"/>
+          <w:color w:val="000000"/>
+          <w:sz w:val="24"/>
+          <w:szCs w:val="24"/>
+        </w:rPr>
+      </w:pPr>
+      <w:r>
+        <w:rPr>
+          <w:rFonts w:ascii="ArialMT" w:hAnsi="ArialMT" w:cs="ArialMT"/>
+          <w:color w:val="000000"/>
+          <w:sz w:val="24"/>
+          <w:szCs w:val="24"/>
+        </w:rPr>
+        <w:t xml:space="preserve">Adicionar a </w:t>
+      </w:r>
+      <w:proofErr w:type="spellStart"/>
+      <w:r>
+        <w:rPr>
+          <w:rFonts w:ascii="ArialMT" w:hAnsi="ArialMT" w:cs="ArialMT"/>
+          <w:color w:val="000000"/>
+          <w:sz w:val="24"/>
+          <w:szCs w:val="24"/>
+        </w:rPr>
+        <w:t>constraint</w:t>
+      </w:r>
+      <w:proofErr w:type="spellEnd"/>
+      <w:r>
+        <w:rPr>
+          <w:rFonts w:ascii="ArialMT" w:hAnsi="ArialMT" w:cs="ArialMT"/>
+          <w:color w:val="000000"/>
+          <w:sz w:val="24"/>
+          <w:szCs w:val="24"/>
+        </w:rPr>
+        <w:t xml:space="preserve"> NOT NULL no c</w:t>
+      </w:r>
+      <w:r>
+        <w:rPr>
+          <w:rFonts w:ascii="ArialMT" w:hAnsi="ArialMT" w:cs="ArialMT"/>
+          <w:color w:val="000000"/>
+          <w:sz w:val="24"/>
+          <w:szCs w:val="24"/>
+        </w:rPr>
+        <w:t xml:space="preserve">ampo </w:t>
+      </w:r>
+      <w:proofErr w:type="spellStart"/>
+      <w:r>
+        <w:rPr>
+          <w:rFonts w:ascii="ArialMT" w:hAnsi="ArialMT" w:cs="ArialMT"/>
+          <w:color w:val="000000"/>
+          <w:sz w:val="24"/>
+          <w:szCs w:val="24"/>
+        </w:rPr>
+        <w:t>preco_unitário</w:t>
+      </w:r>
+      <w:proofErr w:type="spellEnd"/>
+      <w:r>
+        <w:rPr>
+          <w:rFonts w:ascii="ArialMT" w:hAnsi="ArialMT" w:cs="ArialMT"/>
+          <w:color w:val="000000"/>
+          <w:sz w:val="24"/>
+          <w:szCs w:val="24"/>
+        </w:rPr>
+        <w:t xml:space="preserve"> de produtos</w:t>
+      </w:r>
+    </w:p>
+    <w:p>
+      <w:pPr>
+        <w:pStyle w:val="PargrafodaLista"/>
+        <w:autoSpaceDE w:val="0"/>
+        <w:autoSpaceDN w:val="0"/>
+        <w:adjustRightInd w:val="0"/>
+        <w:spacing w:after="0" w:line="240" w:lineRule="auto"/>
+        <w:ind w:left="360"/>
+        <w:jc w:val="both"/>
+        <w:rPr>
+          <w:rFonts w:ascii="ArialMT" w:hAnsi="ArialMT" w:cs="ArialMT"/>
+          <w:color w:val="000000"/>
+          <w:sz w:val="24"/>
+          <w:szCs w:val="24"/>
+        </w:rPr>
+      </w:pPr>
+    </w:p>
+    <w:p>
+      <w:pPr>
+        <w:pStyle w:val="PargrafodaLista"/>
+        <w:numPr>
+          <w:ilvl w:val="0"/>
+          <w:numId w:val="9"/>
+        </w:numPr>
+        <w:autoSpaceDE w:val="0"/>
+        <w:autoSpaceDN w:val="0"/>
+        <w:adjustRightInd w:val="0"/>
+        <w:spacing w:after="0" w:line="240" w:lineRule="auto"/>
+        <w:jc w:val="both"/>
+        <w:rPr>
+          <w:rFonts w:ascii="ArialMT" w:hAnsi="ArialMT" w:cs="ArialMT"/>
+          <w:color w:val="000000"/>
+          <w:sz w:val="24"/>
+          <w:szCs w:val="24"/>
+        </w:rPr>
+      </w:pPr>
+      <w:r>
+        <w:rPr>
+          <w:rFonts w:ascii="ArialMT" w:hAnsi="ArialMT" w:cs="ArialMT"/>
+          <w:color w:val="000000"/>
+          <w:sz w:val="24"/>
+          <w:szCs w:val="24"/>
+        </w:rPr>
+        <w:t xml:space="preserve">Adicionar uma </w:t>
+      </w:r>
+      <w:proofErr w:type="spellStart"/>
+      <w:r>
+        <w:rPr>
+          <w:rFonts w:ascii="ArialMT" w:hAnsi="ArialMT" w:cs="ArialMT"/>
+          <w:color w:val="000000"/>
+          <w:sz w:val="24"/>
+          <w:szCs w:val="24"/>
+        </w:rPr>
+        <w:t>constraint</w:t>
+      </w:r>
+      <w:proofErr w:type="spellEnd"/>
+      <w:r>
+        <w:rPr>
+          <w:rFonts w:ascii="ArialMT" w:hAnsi="ArialMT" w:cs="ArialMT"/>
+          <w:color w:val="000000"/>
+          <w:sz w:val="24"/>
+          <w:szCs w:val="24"/>
+        </w:rPr>
+        <w:t xml:space="preserve"> CHECK que exija valores maiores que ze</w:t>
+      </w:r>
+      <w:r>
+        <w:rPr>
+          <w:rFonts w:ascii="ArialMT" w:hAnsi="ArialMT" w:cs="ArialMT"/>
+          <w:color w:val="000000"/>
+          <w:sz w:val="24"/>
+          <w:szCs w:val="24"/>
+        </w:rPr>
+        <w:t xml:space="preserve">ro no </w:t>
+      </w:r>
+      <w:proofErr w:type="spellStart"/>
+      <w:r>
+        <w:rPr>
+          <w:rFonts w:ascii="ArialMT" w:hAnsi="ArialMT" w:cs="ArialMT"/>
+          <w:color w:val="000000"/>
+          <w:sz w:val="24"/>
+          <w:szCs w:val="24"/>
+        </w:rPr>
+        <w:t>estoque_minimodo</w:t>
+      </w:r>
+      <w:proofErr w:type="spellEnd"/>
+      <w:r>
+        <w:rPr>
+          <w:rFonts w:ascii="ArialMT" w:hAnsi="ArialMT" w:cs="ArialMT"/>
+          <w:color w:val="000000"/>
+          <w:sz w:val="24"/>
+          <w:szCs w:val="24"/>
+        </w:rPr>
+        <w:t xml:space="preserve"> produtos</w:t>
+      </w:r>
+    </w:p>
+    <w:p>
+      <w:pPr>
+        <w:autoSpaceDE w:val="0"/>
+        <w:autoSpaceDN w:val="0"/>
+        <w:adjustRightInd w:val="0"/>
+        <w:spacing w:after="0" w:line="240" w:lineRule="auto"/>
+        <w:jc w:val="both"/>
+        <w:rPr>
+          <w:rFonts w:ascii="ArialMT" w:hAnsi="ArialMT" w:cs="ArialMT"/>
+          <w:color w:val="000000"/>
+          <w:sz w:val="24"/>
+          <w:szCs w:val="24"/>
+        </w:rPr>
+      </w:pPr>
+    </w:p>
+    <w:p>
+      <w:pPr>
+        <w:pStyle w:val="PargrafodaLista"/>
+        <w:numPr>
+          <w:ilvl w:val="0"/>
+          <w:numId w:val="9"/>
+        </w:numPr>
+        <w:autoSpaceDE w:val="0"/>
+        <w:autoSpaceDN w:val="0"/>
+        <w:adjustRightInd w:val="0"/>
+        <w:spacing w:after="0" w:line="240" w:lineRule="auto"/>
+        <w:jc w:val="both"/>
+        <w:rPr>
+          <w:rFonts w:ascii="ArialMT" w:hAnsi="ArialMT" w:cs="ArialMT"/>
+          <w:color w:val="000000"/>
+          <w:sz w:val="24"/>
+          <w:szCs w:val="24"/>
+        </w:rPr>
+      </w:pPr>
+      <w:r>
+        <w:rPr>
+          <w:rFonts w:ascii="ArialMT" w:hAnsi="ArialMT" w:cs="ArialMT"/>
+          <w:color w:val="000000"/>
+          <w:sz w:val="24"/>
+          <w:szCs w:val="24"/>
+        </w:rPr>
+        <w:t xml:space="preserve">Alterar o nome do campo nome da tabela produtos para </w:t>
+      </w:r>
+      <w:proofErr w:type="spellStart"/>
+      <w:r>
+        <w:rPr>
+          <w:rFonts w:ascii="ArialMT" w:hAnsi="ArialMT" w:cs="ArialMT"/>
+          <w:color w:val="000000"/>
+          <w:sz w:val="24"/>
+          <w:szCs w:val="24"/>
+        </w:rPr>
+        <w:t>descricao</w:t>
+      </w:r>
+      <w:proofErr w:type="spellEnd"/>
+      <w:r>
+        <w:rPr>
+          <w:rFonts w:ascii="ArialMT" w:hAnsi="ArialMT" w:cs="ArialMT"/>
+          <w:color w:val="000000"/>
+          <w:sz w:val="24"/>
+          <w:szCs w:val="24"/>
+        </w:rPr>
+        <w:t xml:space="preserve"> e o nome da tabelaclientes para clientes2. R</w:t>
+      </w:r>
+      <w:r>
+        <w:rPr>
+          <w:rFonts w:ascii="ArialMT" w:hAnsi="ArialMT" w:cs="ArialMT"/>
+          <w:color w:val="000000"/>
+          <w:sz w:val="24"/>
+          <w:szCs w:val="24"/>
+        </w:rPr>
+        <w:t>enomeie novamente para clientes</w:t>
+      </w:r>
+    </w:p>
+    <w:p>
+      <w:pPr>
+        <w:autoSpaceDE w:val="0"/>
+        <w:autoSpaceDN w:val="0"/>
+        <w:adjustRightInd w:val="0"/>
+        <w:spacing w:after="0" w:line="240" w:lineRule="auto"/>
+        <w:jc w:val="both"/>
+        <w:rPr>
+          <w:rFonts w:ascii="ArialMT" w:hAnsi="ArialMT" w:cs="ArialMT"/>
+          <w:color w:val="000000"/>
+          <w:sz w:val="24"/>
+          <w:szCs w:val="24"/>
+        </w:rPr>
+      </w:pPr>
+    </w:p>
+    <w:p>
+      <w:pPr>
+        <w:pStyle w:val="PargrafodaLista"/>
+        <w:numPr>
+          <w:ilvl w:val="0"/>
+          <w:numId w:val="9"/>
+        </w:numPr>
+        <w:autoSpaceDE w:val="0"/>
+        <w:autoSpaceDN w:val="0"/>
+        <w:adjustRightInd w:val="0"/>
+        <w:spacing w:after="0" w:line="240" w:lineRule="auto"/>
+        <w:jc w:val="both"/>
+        <w:rPr>
+          <w:rFonts w:ascii="ArialMT" w:hAnsi="ArialMT" w:cs="ArialMT"/>
+          <w:color w:val="000000"/>
+          <w:sz w:val="24"/>
+          <w:szCs w:val="24"/>
+        </w:rPr>
+      </w:pPr>
+      <w:r>
+        <w:rPr>
+          <w:rFonts w:ascii="ArialMT" w:hAnsi="ArialMT" w:cs="ArialMT"/>
+          <w:color w:val="000000"/>
+          <w:sz w:val="24"/>
+          <w:szCs w:val="24"/>
+        </w:rPr>
+        <w:t>Alterar o tipo de dados do campo quantidade</w:t>
+      </w:r>
+      <w:r>
+        <w:rPr>
+          <w:rFonts w:ascii="ArialMT" w:hAnsi="ArialMT" w:cs="ArialMT"/>
+          <w:color w:val="000000"/>
+          <w:sz w:val="24"/>
+          <w:szCs w:val="24"/>
+        </w:rPr>
+        <w:t xml:space="preserve"> de produtos para </w:t>
+      </w:r>
+      <w:proofErr w:type="gramStart"/>
+      <w:r>
+        <w:rPr>
+          <w:rFonts w:ascii="ArialMT" w:hAnsi="ArialMT" w:cs="ArialMT"/>
+          <w:color w:val="000000"/>
+          <w:sz w:val="24"/>
+          <w:szCs w:val="24"/>
+        </w:rPr>
+        <w:t>NUMERIC(</w:t>
+      </w:r>
+      <w:proofErr w:type="gramEnd"/>
+      <w:r>
+        <w:rPr>
+          <w:rFonts w:ascii="ArialMT" w:hAnsi="ArialMT" w:cs="ArialMT"/>
+          <w:color w:val="000000"/>
+          <w:sz w:val="24"/>
+          <w:szCs w:val="24"/>
+        </w:rPr>
+        <w:t>12,2)</w:t>
+      </w:r>
+    </w:p>
+    <w:p>
+      <w:pPr>
+        <w:pStyle w:val="PargrafodaLista"/>
+        <w:jc w:val="both"/>
+        <w:rPr>
+          <w:rFonts w:ascii="ArialMT" w:hAnsi="ArialMT" w:cs="ArialMT"/>
+          <w:color w:val="000000"/>
+          <w:sz w:val="24"/>
+          <w:szCs w:val="24"/>
+        </w:rPr>
+      </w:pPr>
+    </w:p>
+    <w:p>
+      <w:pPr>
+        <w:pStyle w:val="PargrafodaLista"/>
+        <w:numPr>
+          <w:ilvl w:val="0"/>
+          <w:numId w:val="9"/>
+        </w:numPr>
+        <w:autoSpaceDE w:val="0"/>
+        <w:autoSpaceDN w:val="0"/>
+        <w:adjustRightInd w:val="0"/>
+        <w:spacing w:after="0" w:line="240" w:lineRule="auto"/>
+        <w:jc w:val="both"/>
+        <w:rPr>
+          <w:rFonts w:ascii="ArialMT" w:hAnsi="ArialMT" w:cs="ArialMT"/>
+          <w:color w:val="000000"/>
+          <w:sz w:val="24"/>
+          <w:szCs w:val="24"/>
+        </w:rPr>
+      </w:pPr>
+      <w:r>
+        <w:rPr>
+          <w:rFonts w:ascii="ArialMT" w:hAnsi="ArialMT" w:cs="ArialMT"/>
+          <w:color w:val="000000"/>
+          <w:sz w:val="24"/>
+          <w:szCs w:val="24"/>
+        </w:rPr>
+        <w:t xml:space="preserve"> Criar uma </w:t>
+      </w:r>
+      <w:proofErr w:type="spellStart"/>
+      <w:r>
+        <w:rPr>
+          <w:rFonts w:ascii="ArialMT" w:hAnsi="ArialMT" w:cs="ArialMT"/>
+          <w:color w:val="000000"/>
+          <w:sz w:val="24"/>
+          <w:szCs w:val="24"/>
+        </w:rPr>
+        <w:t>view</w:t>
+      </w:r>
+      <w:proofErr w:type="spellEnd"/>
+      <w:r>
+        <w:rPr>
+          <w:rFonts w:ascii="ArialMT" w:hAnsi="ArialMT" w:cs="ArialMT"/>
+          <w:color w:val="000000"/>
+          <w:sz w:val="24"/>
+          <w:szCs w:val="24"/>
+        </w:rPr>
+        <w:t xml:space="preserve"> que retorne o bônus de cada Cliente</w:t>
+      </w:r>
+    </w:p>
+    <w:p>
+      <w:pPr>
+        <w:pStyle w:val="PargrafodaLista"/>
+        <w:jc w:val="both"/>
+        <w:rPr>
+          <w:rFonts w:ascii="ArialMT" w:hAnsi="ArialMT" w:cs="ArialMT"/>
+          <w:color w:val="000000"/>
+          <w:sz w:val="24"/>
+          <w:szCs w:val="24"/>
+        </w:rPr>
+      </w:pPr>
+    </w:p>
+    <w:p>
+      <w:pPr>
+        <w:pStyle w:val="PargrafodaLista"/>
+        <w:numPr>
+          <w:ilvl w:val="0"/>
+          <w:numId w:val="9"/>
+        </w:numPr>
+        <w:autoSpaceDE w:val="0"/>
+        <w:autoSpaceDN w:val="0"/>
+        <w:adjustRightInd w:val="0"/>
+        <w:spacing w:after="0" w:line="240" w:lineRule="auto"/>
+        <w:jc w:val="both"/>
+        <w:rPr>
+          <w:rFonts w:ascii="ArialMT" w:hAnsi="ArialMT" w:cs="ArialMT"/>
+          <w:color w:val="000000"/>
+          <w:sz w:val="24"/>
+          <w:szCs w:val="24"/>
+        </w:rPr>
+      </w:pPr>
+      <w:r>
+        <w:rPr>
+          <w:rFonts w:ascii="ArialMT" w:hAnsi="ArialMT" w:cs="ArialMT"/>
+          <w:color w:val="000000"/>
+          <w:sz w:val="24"/>
+          <w:szCs w:val="24"/>
+        </w:rPr>
+        <w:t xml:space="preserve"> </w:t>
+      </w:r>
+      <w:r>
+        <w:rPr>
+          <w:rFonts w:ascii="ArialMT" w:hAnsi="ArialMT" w:cs="ArialMT"/>
+          <w:color w:val="000000"/>
+          <w:sz w:val="24"/>
+          <w:szCs w:val="24"/>
+        </w:rPr>
+        <w:t xml:space="preserve">Criar uma </w:t>
+      </w:r>
+      <w:proofErr w:type="spellStart"/>
+      <w:r>
+        <w:rPr>
+          <w:rFonts w:ascii="ArialMT" w:hAnsi="ArialMT" w:cs="ArialMT"/>
+          <w:color w:val="000000"/>
+          <w:sz w:val="24"/>
+          <w:szCs w:val="24"/>
+        </w:rPr>
+        <w:t>view</w:t>
+      </w:r>
+      <w:proofErr w:type="spellEnd"/>
+      <w:r>
+        <w:rPr>
+          <w:rFonts w:ascii="ArialMT" w:hAnsi="ArialMT" w:cs="ArialMT"/>
+          <w:color w:val="000000"/>
+          <w:sz w:val="24"/>
+          <w:szCs w:val="24"/>
+        </w:rPr>
+        <w:t xml:space="preserve"> que retorne as</w:t>
+      </w:r>
+      <w:r>
+        <w:rPr>
+          <w:rFonts w:ascii="ArialMT" w:hAnsi="ArialMT" w:cs="ArialMT"/>
+          <w:color w:val="000000"/>
+          <w:sz w:val="24"/>
+          <w:szCs w:val="24"/>
+        </w:rPr>
+        <w:t xml:space="preserve"> comissões de cada funcionário</w:t>
+      </w:r>
+    </w:p>
+    <w:p>
+      <w:pPr>
+        <w:autoSpaceDE w:val="0"/>
+        <w:autoSpaceDN w:val="0"/>
+        <w:adjustRightInd w:val="0"/>
+        <w:spacing w:after="0" w:line="240" w:lineRule="auto"/>
+        <w:jc w:val="both"/>
+        <w:rPr>
+          <w:rFonts w:ascii="ArialMT" w:hAnsi="ArialMT" w:cs="ArialMT"/>
+          <w:color w:val="000000"/>
+          <w:sz w:val="24"/>
+          <w:szCs w:val="24"/>
+        </w:rPr>
+      </w:pPr>
+    </w:p>
+    <w:p>
+      <w:pPr>
+        <w:pStyle w:val="PargrafodaLista"/>
+        <w:numPr>
+          <w:ilvl w:val="0"/>
+          <w:numId w:val="9"/>
+        </w:numPr>
+        <w:autoSpaceDE w:val="0"/>
+        <w:autoSpaceDN w:val="0"/>
+        <w:adjustRightInd w:val="0"/>
+        <w:spacing w:after="0" w:line="240" w:lineRule="auto"/>
+        <w:jc w:val="both"/>
+        <w:rPr>
+          <w:rFonts w:ascii="ArialMT" w:hAnsi="ArialMT" w:cs="ArialMT"/>
+          <w:color w:val="000000"/>
+          <w:sz w:val="24"/>
+          <w:szCs w:val="24"/>
+        </w:rPr>
+      </w:pPr>
+      <w:r>
+        <w:rPr>
+          <w:rFonts w:ascii="ArialMT" w:hAnsi="ArialMT" w:cs="ArialMT"/>
+          <w:color w:val="000000"/>
+          <w:sz w:val="24"/>
+          <w:szCs w:val="24"/>
+        </w:rPr>
+        <w:t xml:space="preserve"> </w:t>
+      </w:r>
+      <w:r>
+        <w:rPr>
+          <w:rFonts w:ascii="ArialMT" w:hAnsi="ArialMT" w:cs="ArialMT"/>
+          <w:color w:val="000000"/>
+          <w:sz w:val="24"/>
+          <w:szCs w:val="24"/>
+        </w:rPr>
+        <w:t xml:space="preserve">Criar uma </w:t>
+      </w:r>
+      <w:r>
+        <w:rPr>
+          <w:rFonts w:ascii="ArialMT" w:hAnsi="ArialMT" w:cs="ArialMT"/>
+          <w:color w:val="000000"/>
+          <w:sz w:val="24"/>
+          <w:szCs w:val="24"/>
+        </w:rPr>
+        <w:t>função</w:t>
+      </w:r>
+      <w:r>
+        <w:rPr>
+          <w:rFonts w:ascii="ArialMT" w:hAnsi="ArialMT" w:cs="ArialMT"/>
+          <w:color w:val="000000"/>
+          <w:sz w:val="24"/>
+          <w:szCs w:val="24"/>
+        </w:rPr>
+        <w:t xml:space="preserve"> que guarde a soma dos bô</w:t>
+      </w:r>
+      <w:r>
+        <w:rPr>
+          <w:rFonts w:ascii="ArialMT" w:hAnsi="ArialMT" w:cs="ArialMT"/>
+          <w:color w:val="000000"/>
+          <w:sz w:val="24"/>
+          <w:szCs w:val="24"/>
+        </w:rPr>
+        <w:t>nus por cliente. Receberá um</w:t>
+      </w:r>
+      <w:proofErr w:type="gramStart"/>
+      <w:r>
+        <w:rPr>
+          <w:rFonts w:ascii="ArialMT" w:hAnsi="ArialMT" w:cs="ArialMT"/>
+          <w:color w:val="000000"/>
+          <w:sz w:val="24"/>
+          <w:szCs w:val="24"/>
+        </w:rPr>
+        <w:t xml:space="preserve"> </w:t>
+      </w:r>
+      <w:r>
+        <w:rPr>
+          <w:rFonts w:ascii="ArialMT" w:hAnsi="ArialMT" w:cs="ArialMT"/>
+          <w:color w:val="000000"/>
+          <w:sz w:val="24"/>
+          <w:szCs w:val="24"/>
+        </w:rPr>
+        <w:t xml:space="preserve">  </w:t>
+      </w:r>
+      <w:proofErr w:type="gramEnd"/>
+      <w:r>
+        <w:rPr>
+          <w:rFonts w:ascii="ArialMT" w:hAnsi="ArialMT" w:cs="ArialMT"/>
+          <w:color w:val="000000"/>
+          <w:sz w:val="24"/>
+          <w:szCs w:val="24"/>
+        </w:rPr>
+        <w:t>cliente</w:t>
+      </w:r>
+      <w:r>
+        <w:rPr>
+          <w:rFonts w:ascii="ArialMT" w:hAnsi="ArialMT" w:cs="ArialMT"/>
+          <w:color w:val="000000"/>
+          <w:sz w:val="24"/>
+          <w:szCs w:val="24"/>
+        </w:rPr>
+        <w:t>(</w:t>
+      </w:r>
+      <w:proofErr w:type="spellStart"/>
+      <w:r>
+        <w:rPr>
+          <w:rFonts w:ascii="ArialMT" w:hAnsi="ArialMT" w:cs="ArialMT"/>
+          <w:color w:val="000000"/>
+          <w:sz w:val="24"/>
+          <w:szCs w:val="24"/>
+        </w:rPr>
+        <w:t>cpf</w:t>
+      </w:r>
+      <w:proofErr w:type="spellEnd"/>
+      <w:r>
+        <w:rPr>
+          <w:rFonts w:ascii="ArialMT" w:hAnsi="ArialMT" w:cs="ArialMT"/>
+          <w:color w:val="000000"/>
+          <w:sz w:val="24"/>
+          <w:szCs w:val="24"/>
+        </w:rPr>
+        <w:t>)</w:t>
+      </w:r>
+      <w:r>
+        <w:rPr>
+          <w:rFonts w:ascii="ArialMT" w:hAnsi="ArialMT" w:cs="ArialMT"/>
+          <w:color w:val="000000"/>
+          <w:sz w:val="24"/>
+          <w:szCs w:val="24"/>
+        </w:rPr>
+        <w:t xml:space="preserve"> </w:t>
+      </w:r>
+      <w:proofErr w:type="spellStart"/>
+      <w:r>
+        <w:rPr>
+          <w:rFonts w:ascii="ArialMT" w:hAnsi="ArialMT" w:cs="ArialMT"/>
+          <w:color w:val="000000"/>
+          <w:sz w:val="24"/>
+          <w:szCs w:val="24"/>
+        </w:rPr>
+        <w:t>eretornará</w:t>
+      </w:r>
+      <w:proofErr w:type="spellEnd"/>
+      <w:r>
+        <w:rPr>
+          <w:rFonts w:ascii="ArialMT" w:hAnsi="ArialMT" w:cs="ArialMT"/>
+          <w:color w:val="000000"/>
+          <w:sz w:val="24"/>
+          <w:szCs w:val="24"/>
+        </w:rPr>
+        <w:t xml:space="preserve"> sua soma</w:t>
+      </w:r>
+    </w:p>
+    <w:p>
+      <w:pPr>
+        <w:autoSpaceDE w:val="0"/>
+        <w:autoSpaceDN w:val="0"/>
+        <w:adjustRightInd w:val="0"/>
+        <w:spacing w:after="0" w:line="240" w:lineRule="auto"/>
+        <w:jc w:val="both"/>
+        <w:rPr>
+          <w:rFonts w:ascii="ArialMT" w:hAnsi="ArialMT" w:cs="ArialMT"/>
+          <w:color w:val="000000"/>
+          <w:sz w:val="24"/>
+          <w:szCs w:val="24"/>
+        </w:rPr>
+      </w:pPr>
+    </w:p>
+    <w:p>
+      <w:pPr>
+        <w:pStyle w:val="PargrafodaLista"/>
+        <w:numPr>
+          <w:ilvl w:val="0"/>
+          <w:numId w:val="9"/>
+        </w:numPr>
+        <w:autoSpaceDE w:val="0"/>
+        <w:autoSpaceDN w:val="0"/>
+        <w:adjustRightInd w:val="0"/>
+        <w:spacing w:after="0" w:line="240" w:lineRule="auto"/>
+        <w:jc w:val="both"/>
+        <w:rPr>
+          <w:rFonts w:ascii="ArialMT" w:hAnsi="ArialMT" w:cs="ArialMT"/>
+          <w:color w:val="000000"/>
+          <w:sz w:val="24"/>
+          <w:szCs w:val="24"/>
+        </w:rPr>
+      </w:pPr>
+      <w:r>
+        <w:rPr>
+          <w:rFonts w:ascii="ArialMT" w:hAnsi="ArialMT" w:cs="ArialMT"/>
+          <w:color w:val="000000"/>
+          <w:sz w:val="24"/>
+          <w:szCs w:val="24"/>
+        </w:rPr>
+        <w:t xml:space="preserve"> </w:t>
+      </w:r>
+      <w:r>
+        <w:rPr>
+          <w:rFonts w:ascii="ArialMT" w:hAnsi="ArialMT" w:cs="ArialMT"/>
+          <w:color w:val="000000"/>
+          <w:sz w:val="24"/>
+          <w:szCs w:val="24"/>
+        </w:rPr>
+        <w:t>C</w:t>
+      </w:r>
+      <w:r>
+        <w:rPr>
+          <w:rFonts w:ascii="ArialMT" w:hAnsi="ArialMT" w:cs="ArialMT"/>
+          <w:color w:val="000000"/>
+          <w:sz w:val="24"/>
+          <w:szCs w:val="24"/>
+        </w:rPr>
+        <w:t xml:space="preserve">riar uma função </w:t>
+      </w:r>
+      <w:r>
+        <w:rPr>
+          <w:rFonts w:ascii="ArialMT" w:hAnsi="ArialMT" w:cs="ArialMT"/>
+          <w:color w:val="000000"/>
+          <w:sz w:val="24"/>
+          <w:szCs w:val="24"/>
+        </w:rPr>
+        <w:t xml:space="preserve">que </w:t>
+      </w:r>
+      <w:r>
+        <w:rPr>
+          <w:rFonts w:ascii="ArialMT" w:hAnsi="ArialMT" w:cs="ArialMT"/>
+          <w:color w:val="000000"/>
+          <w:sz w:val="24"/>
+          <w:szCs w:val="24"/>
+        </w:rPr>
+        <w:t xml:space="preserve">retorne </w:t>
+      </w:r>
+      <w:r>
+        <w:rPr>
+          <w:rFonts w:ascii="ArialMT" w:hAnsi="ArialMT" w:cs="ArialMT"/>
+          <w:color w:val="000000"/>
+          <w:sz w:val="24"/>
+          <w:szCs w:val="24"/>
+        </w:rPr>
+        <w:t xml:space="preserve">guarde a soma das comissões por funcionário. </w:t>
+      </w:r>
+      <w:r>
+        <w:rPr>
+          <w:rFonts w:ascii="ArialMT" w:hAnsi="ArialMT" w:cs="ArialMT"/>
+          <w:color w:val="000000"/>
+          <w:sz w:val="24"/>
+          <w:szCs w:val="24"/>
+        </w:rPr>
+        <w:t xml:space="preserve"> </w:t>
+      </w:r>
+      <w:r>
+        <w:rPr>
+          <w:rFonts w:ascii="ArialMT" w:hAnsi="ArialMT" w:cs="ArialMT"/>
+          <w:color w:val="000000"/>
+          <w:sz w:val="24"/>
+          <w:szCs w:val="24"/>
+        </w:rPr>
+        <w:t xml:space="preserve">Receberá </w:t>
+      </w:r>
+      <w:proofErr w:type="spellStart"/>
+      <w:r>
+        <w:rPr>
+          <w:rFonts w:ascii="ArialMT" w:hAnsi="ArialMT" w:cs="ArialMT"/>
+          <w:color w:val="000000"/>
+          <w:sz w:val="24"/>
+          <w:szCs w:val="24"/>
+        </w:rPr>
+        <w:t>umf</w:t>
+      </w:r>
+      <w:r>
+        <w:rPr>
+          <w:rFonts w:ascii="ArialMT" w:hAnsi="ArialMT" w:cs="ArialMT"/>
+          <w:color w:val="000000"/>
+          <w:sz w:val="24"/>
+          <w:szCs w:val="24"/>
+        </w:rPr>
+        <w:t>uncionário</w:t>
+      </w:r>
+      <w:proofErr w:type="spellEnd"/>
+      <w:r>
+        <w:rPr>
+          <w:rFonts w:ascii="ArialMT" w:hAnsi="ArialMT" w:cs="ArialMT"/>
+          <w:color w:val="000000"/>
+          <w:sz w:val="24"/>
+          <w:szCs w:val="24"/>
+        </w:rPr>
+        <w:t xml:space="preserve"> (</w:t>
+      </w:r>
+      <w:proofErr w:type="spellStart"/>
+      <w:proofErr w:type="gramStart"/>
+      <w:r>
+        <w:rPr>
+          <w:rFonts w:ascii="ArialMT" w:hAnsi="ArialMT" w:cs="ArialMT"/>
+          <w:color w:val="000000"/>
+          <w:sz w:val="24"/>
+          <w:szCs w:val="24"/>
+        </w:rPr>
+        <w:t>cpf</w:t>
+      </w:r>
+      <w:proofErr w:type="spellEnd"/>
+      <w:proofErr w:type="gramEnd"/>
+      <w:r>
+        <w:rPr>
+          <w:rFonts w:ascii="ArialMT" w:hAnsi="ArialMT" w:cs="ArialMT"/>
+          <w:color w:val="000000"/>
+          <w:sz w:val="24"/>
+          <w:szCs w:val="24"/>
+        </w:rPr>
+        <w:t xml:space="preserve">) </w:t>
+      </w:r>
+      <w:r>
+        <w:rPr>
+          <w:rFonts w:ascii="ArialMT" w:hAnsi="ArialMT" w:cs="ArialMT"/>
+          <w:color w:val="000000"/>
+          <w:sz w:val="24"/>
+          <w:szCs w:val="24"/>
+        </w:rPr>
+        <w:t xml:space="preserve"> e retornará sua soma</w:t>
+      </w:r>
+    </w:p>
+    <w:p>
+      <w:pPr>
+        <w:autoSpaceDE w:val="0"/>
+        <w:autoSpaceDN w:val="0"/>
+        <w:adjustRightInd w:val="0"/>
+        <w:spacing w:after="0" w:line="240" w:lineRule="auto"/>
+        <w:jc w:val="both"/>
+        <w:rPr>
+          <w:rFonts w:ascii="ArialMT" w:hAnsi="ArialMT" w:cs="ArialMT"/>
+          <w:color w:val="000000"/>
+          <w:sz w:val="24"/>
+          <w:szCs w:val="24"/>
+        </w:rPr>
+      </w:pPr>
+    </w:p>
+    <w:p>
+      <w:pPr>
+        <w:pStyle w:val="PargrafodaLista"/>
+        <w:numPr>
+          <w:ilvl w:val="0"/>
+          <w:numId w:val="9"/>
+        </w:numPr>
+        <w:autoSpaceDE w:val="0"/>
+        <w:autoSpaceDN w:val="0"/>
+        <w:adjustRightInd w:val="0"/>
+        <w:spacing w:after="0" w:line="240" w:lineRule="auto"/>
+        <w:jc w:val="both"/>
+        <w:rPr>
+          <w:rFonts w:ascii="ArialMT" w:hAnsi="ArialMT" w:cs="ArialMT"/>
+          <w:color w:val="000000"/>
+          <w:sz w:val="24"/>
+          <w:szCs w:val="24"/>
+        </w:rPr>
+      </w:pPr>
+      <w:r>
+        <w:rPr>
+          <w:rFonts w:ascii="ArialMT" w:hAnsi="ArialMT" w:cs="ArialMT"/>
+          <w:color w:val="000000"/>
+          <w:sz w:val="24"/>
+          <w:szCs w:val="24"/>
+        </w:rPr>
+        <w:t xml:space="preserve"> </w:t>
+      </w:r>
+      <w:r>
+        <w:rPr>
+          <w:rFonts w:ascii="ArialMT" w:hAnsi="ArialMT" w:cs="ArialMT"/>
+          <w:color w:val="000000"/>
+          <w:sz w:val="24"/>
+          <w:szCs w:val="24"/>
+        </w:rPr>
+        <w:t>Cr</w:t>
+      </w:r>
+      <w:r>
+        <w:rPr>
+          <w:rFonts w:ascii="ArialMT" w:hAnsi="ArialMT" w:cs="ArialMT"/>
+          <w:color w:val="000000"/>
+          <w:sz w:val="24"/>
+          <w:szCs w:val="24"/>
+        </w:rPr>
+        <w:t>iar uma transação com o bloco:</w:t>
+      </w:r>
+      <w:r>
+        <w:rPr>
+          <w:rFonts w:ascii="ArialMT" w:hAnsi="ArialMT" w:cs="ArialMT"/>
+          <w:color w:val="FF0000"/>
+          <w:sz w:val="24"/>
+          <w:szCs w:val="24"/>
+        </w:rPr>
+        <w:t xml:space="preserve"> //</w:t>
+      </w:r>
+      <w:r>
+        <w:rPr>
+          <w:rFonts w:ascii="ArialMT" w:hAnsi="ArialMT" w:cs="ArialMT"/>
+          <w:color w:val="FF0000"/>
+          <w:sz w:val="24"/>
+          <w:szCs w:val="24"/>
+        </w:rPr>
+        <w:t xml:space="preserve"> </w:t>
+      </w:r>
+      <w:r>
+        <w:rPr>
+          <w:rFonts w:ascii="ArialMT" w:hAnsi="ArialMT" w:cs="ArialMT"/>
+          <w:color w:val="FF0000"/>
+          <w:sz w:val="24"/>
+          <w:szCs w:val="24"/>
+        </w:rPr>
+        <w:t>Questão confusa – SEM SOLUÇÃO</w:t>
+      </w:r>
     </w:p>
     <w:p>
       <w:pPr>
@@ -1373,124 +2600,24 @@
           <w:szCs w:val="24"/>
         </w:rPr>
       </w:pPr>
-      <w:proofErr w:type="spellStart"/>
-      <w:proofErr w:type="gramStart"/>
-      <w:r>
-        <w:rPr>
-          <w:rFonts w:ascii="ArialMT" w:hAnsi="ArialMT" w:cs="ArialMT"/>
-          <w:color w:val="000000"/>
-          <w:sz w:val="24"/>
-          <w:szCs w:val="24"/>
-        </w:rPr>
-        <w:t>bonus</w:t>
-      </w:r>
-      <w:proofErr w:type="spellEnd"/>
-      <w:proofErr w:type="gramEnd"/>
-      <w:r>
-        <w:rPr>
-          <w:rFonts w:ascii="ArialMT" w:hAnsi="ArialMT" w:cs="ArialMT"/>
-          <w:color w:val="000000"/>
-          <w:sz w:val="24"/>
-          <w:szCs w:val="24"/>
-        </w:rPr>
-        <w:t xml:space="preserve"> (</w:t>
-      </w:r>
-      <w:proofErr w:type="spellStart"/>
-      <w:r>
-        <w:rPr>
-          <w:rFonts w:ascii="ArialMT" w:hAnsi="ArialMT" w:cs="ArialMT"/>
-          <w:color w:val="000000"/>
-          <w:sz w:val="24"/>
-          <w:szCs w:val="24"/>
-        </w:rPr>
-        <w:t>codigo_bonus</w:t>
-      </w:r>
-      <w:proofErr w:type="spellEnd"/>
-      <w:r>
-        <w:rPr>
-          <w:rFonts w:ascii="ArialMT" w:hAnsi="ArialMT" w:cs="ArialMT"/>
-          <w:color w:val="000000"/>
-          <w:sz w:val="24"/>
-          <w:szCs w:val="24"/>
-        </w:rPr>
-        <w:t xml:space="preserve">, </w:t>
-      </w:r>
-      <w:proofErr w:type="spellStart"/>
-      <w:r>
-        <w:rPr>
-          <w:rFonts w:ascii="ArialMT" w:hAnsi="ArialMT" w:cs="ArialMT"/>
-          <w:color w:val="000000"/>
-          <w:sz w:val="24"/>
-          <w:szCs w:val="24"/>
-        </w:rPr>
-        <w:t>cpf_cliente</w:t>
-      </w:r>
-      <w:proofErr w:type="spellEnd"/>
-      <w:r>
-        <w:rPr>
-          <w:rFonts w:ascii="ArialMT" w:hAnsi="ArialMT" w:cs="ArialMT"/>
-          <w:color w:val="000000"/>
-          <w:sz w:val="24"/>
-          <w:szCs w:val="24"/>
-        </w:rPr>
-        <w:t xml:space="preserve">, </w:t>
-      </w:r>
-      <w:proofErr w:type="spellStart"/>
-      <w:r>
-        <w:rPr>
-          <w:rFonts w:ascii="ArialMT" w:hAnsi="ArialMT" w:cs="ArialMT"/>
-          <w:color w:val="000000"/>
-          <w:sz w:val="24"/>
-          <w:szCs w:val="24"/>
-        </w:rPr>
-        <w:t>codigo_venda</w:t>
-      </w:r>
-      <w:proofErr w:type="spellEnd"/>
-      <w:r>
-        <w:rPr>
-          <w:rFonts w:ascii="ArialMT" w:hAnsi="ArialMT" w:cs="ArialMT"/>
-          <w:color w:val="000000"/>
-          <w:sz w:val="24"/>
-          <w:szCs w:val="24"/>
-        </w:rPr>
-        <w:t xml:space="preserve">, </w:t>
-      </w:r>
-      <w:proofErr w:type="spellStart"/>
-      <w:r>
-        <w:rPr>
-          <w:rFonts w:ascii="ArialMT" w:hAnsi="ArialMT" w:cs="ArialMT"/>
-          <w:color w:val="000000"/>
-          <w:sz w:val="24"/>
-          <w:szCs w:val="24"/>
-        </w:rPr>
-        <w:t>bonus</w:t>
-      </w:r>
-      <w:proofErr w:type="spellEnd"/>
-      <w:r>
-        <w:rPr>
-          <w:rFonts w:ascii="ArialMT" w:hAnsi="ArialMT" w:cs="ArialMT"/>
-          <w:color w:val="000000"/>
-          <w:sz w:val="24"/>
-          <w:szCs w:val="24"/>
-        </w:rPr>
-        <w:t>);</w:t>
-      </w:r>
-    </w:p>
-    <w:p>
-      <w:pPr>
-        <w:autoSpaceDE w:val="0"/>
-        <w:autoSpaceDN w:val="0"/>
-        <w:adjustRightInd w:val="0"/>
-        <w:spacing w:after="0" w:line="240" w:lineRule="auto"/>
-        <w:ind w:left="720"/>
-        <w:jc w:val="both"/>
-        <w:rPr>
-          <w:rFonts w:ascii="ArialMT" w:hAnsi="ArialMT" w:cs="ArialMT"/>
-          <w:color w:val="000000"/>
-          <w:sz w:val="24"/>
-          <w:szCs w:val="24"/>
-        </w:rPr>
-      </w:pPr>
+      <w:r>
+        <w:rPr>
+          <w:rFonts w:ascii="OpenSymbol" w:hAnsi="OpenSymbol" w:cs="OpenSymbol"/>
+          <w:color w:val="000000"/>
+          <w:sz w:val="24"/>
+          <w:szCs w:val="24"/>
+        </w:rPr>
+        <w:t xml:space="preserve">- </w:t>
+      </w:r>
+      <w:r>
+        <w:rPr>
+          <w:rFonts w:ascii="ArialMT" w:hAnsi="ArialMT" w:cs="ArialMT"/>
+          <w:color w:val="000000"/>
+          <w:sz w:val="24"/>
+          <w:szCs w:val="24"/>
+        </w:rPr>
+        <w:t>Venda e Atualização do estoque</w:t>
+      </w:r>
     </w:p>
     <w:p>
       <w:pPr>
@@ -1511,107 +2638,61 @@
           <w:szCs w:val="24"/>
         </w:rPr>
       </w:pPr>
-      <w:proofErr w:type="spellStart"/>
-      <w:proofErr w:type="gramStart"/>
-      <w:r>
-        <w:rPr>
-          <w:rFonts w:ascii="ArialMT" w:hAnsi="ArialMT" w:cs="ArialMT"/>
-          <w:color w:val="000000"/>
-          <w:sz w:val="24"/>
-          <w:szCs w:val="24"/>
-        </w:rPr>
-        <w:t>comissoes</w:t>
-      </w:r>
-      <w:proofErr w:type="spellEnd"/>
-      <w:proofErr w:type="gramEnd"/>
-      <w:r>
-        <w:rPr>
-          <w:rFonts w:ascii="ArialMT" w:hAnsi="ArialMT" w:cs="ArialMT"/>
-          <w:color w:val="000000"/>
-          <w:sz w:val="24"/>
-          <w:szCs w:val="24"/>
-        </w:rPr>
-        <w:t xml:space="preserve"> (</w:t>
-      </w:r>
-      <w:proofErr w:type="spellStart"/>
-      <w:r>
-        <w:rPr>
-          <w:rFonts w:ascii="ArialMT" w:hAnsi="ArialMT" w:cs="ArialMT"/>
-          <w:color w:val="000000"/>
-          <w:sz w:val="24"/>
-          <w:szCs w:val="24"/>
-        </w:rPr>
-        <w:t>codigo_comissao</w:t>
-      </w:r>
-      <w:proofErr w:type="spellEnd"/>
-      <w:r>
-        <w:rPr>
-          <w:rFonts w:ascii="ArialMT" w:hAnsi="ArialMT" w:cs="ArialMT"/>
-          <w:color w:val="000000"/>
-          <w:sz w:val="24"/>
-          <w:szCs w:val="24"/>
-        </w:rPr>
-        <w:t xml:space="preserve">, </w:t>
-      </w:r>
-      <w:proofErr w:type="spellStart"/>
-      <w:r>
-        <w:rPr>
-          <w:rFonts w:ascii="ArialMT" w:hAnsi="ArialMT" w:cs="ArialMT"/>
-          <w:color w:val="000000"/>
-          <w:sz w:val="24"/>
-          <w:szCs w:val="24"/>
-        </w:rPr>
-        <w:t>cpf_funcionario</w:t>
-      </w:r>
-      <w:proofErr w:type="spellEnd"/>
-      <w:r>
-        <w:rPr>
-          <w:rFonts w:ascii="ArialMT" w:hAnsi="ArialMT" w:cs="ArialMT"/>
-          <w:color w:val="000000"/>
-          <w:sz w:val="24"/>
-          <w:szCs w:val="24"/>
-        </w:rPr>
-        <w:t xml:space="preserve">, </w:t>
-      </w:r>
-      <w:proofErr w:type="spellStart"/>
-      <w:r>
-        <w:rPr>
-          <w:rFonts w:ascii="ArialMT" w:hAnsi="ArialMT" w:cs="ArialMT"/>
-          <w:color w:val="000000"/>
-          <w:sz w:val="24"/>
-          <w:szCs w:val="24"/>
-        </w:rPr>
-        <w:t>codigo_venda</w:t>
-      </w:r>
-      <w:proofErr w:type="spellEnd"/>
-      <w:r>
-        <w:rPr>
-          <w:rFonts w:ascii="ArialMT" w:hAnsi="ArialMT" w:cs="ArialMT"/>
-          <w:color w:val="000000"/>
-          <w:sz w:val="24"/>
-          <w:szCs w:val="24"/>
-        </w:rPr>
-        <w:t xml:space="preserve">, </w:t>
-      </w:r>
-      <w:proofErr w:type="spellStart"/>
-      <w:r>
-        <w:rPr>
-          <w:rFonts w:ascii="ArialMT" w:hAnsi="ArialMT" w:cs="ArialMT"/>
-          <w:color w:val="000000"/>
-          <w:sz w:val="24"/>
-          <w:szCs w:val="24"/>
-        </w:rPr>
-        <w:t>comissao</w:t>
-      </w:r>
-      <w:proofErr w:type="spellEnd"/>
-      <w:r>
-        <w:rPr>
-          <w:rFonts w:ascii="ArialMT" w:hAnsi="ArialMT" w:cs="ArialMT"/>
-          <w:color w:val="000000"/>
-          <w:sz w:val="24"/>
-          <w:szCs w:val="24"/>
-        </w:rPr>
-        <w:t>);</w:t>
+      <w:r>
+        <w:rPr>
+          <w:rFonts w:ascii="OpenSymbol" w:hAnsi="OpenSymbol" w:cs="OpenSymbol"/>
+          <w:color w:val="000000"/>
+          <w:sz w:val="24"/>
+          <w:szCs w:val="24"/>
+        </w:rPr>
+        <w:t xml:space="preserve">- </w:t>
+      </w:r>
+      <w:r>
+        <w:rPr>
+          <w:rFonts w:ascii="ArialMT" w:hAnsi="ArialMT" w:cs="ArialMT"/>
+          <w:color w:val="000000"/>
+          <w:sz w:val="24"/>
+          <w:szCs w:val="24"/>
+        </w:rPr>
+        <w:t>Atualização do bônus do cliente</w:t>
+      </w:r>
+    </w:p>
+    <w:p>
+      <w:pPr>
+        <w:pStyle w:val="PargrafodaLista"/>
+        <w:numPr>
+          <w:ilvl w:val="1"/>
+          <w:numId w:val="9"/>
+        </w:numPr>
+        <w:autoSpaceDE w:val="0"/>
+        <w:autoSpaceDN w:val="0"/>
+        <w:adjustRightInd w:val="0"/>
+        <w:spacing w:after="0" w:line="240" w:lineRule="auto"/>
+        <w:jc w:val="both"/>
+        <w:rPr>
+          <w:rFonts w:ascii="ArialMT" w:hAnsi="ArialMT" w:cs="ArialMT"/>
+          <w:color w:val="000000"/>
+          <w:sz w:val="24"/>
+          <w:szCs w:val="24"/>
+        </w:rPr>
+      </w:pPr>
+      <w:r>
+        <w:rPr>
+          <w:rFonts w:ascii="OpenSymbol" w:hAnsi="OpenSymbol" w:cs="OpenSymbol"/>
+          <w:color w:val="000000"/>
+          <w:sz w:val="24"/>
+          <w:szCs w:val="24"/>
+        </w:rPr>
+        <w:t xml:space="preserve">- </w:t>
+      </w:r>
+      <w:r>
+        <w:rPr>
+          <w:rFonts w:ascii="ArialMT" w:hAnsi="ArialMT" w:cs="ArialMT"/>
+          <w:color w:val="000000"/>
+          <w:sz w:val="24"/>
+          <w:szCs w:val="24"/>
+        </w:rPr>
+        <w:t>Atualização da comissão do vendedor</w:t>
       </w:r>
     </w:p>
     <w:p>
@@ -1655,16 +2736,25 @@
           <w:sz w:val="24"/>
           <w:szCs w:val="24"/>
         </w:rPr>
-        <w:t>Criar as chaves estrangeiras que façam os devidos r</w:t>
-      </w:r>
-      <w:r>
-        <w:rPr>
-          <w:rFonts w:ascii="ArialMT" w:hAnsi="ArialMT" w:cs="ArialMT"/>
-          <w:color w:val="000000"/>
-          <w:sz w:val="24"/>
-          <w:szCs w:val="24"/>
-        </w:rPr>
-        <w:t>elacionamentos entre as tabelas</w:t>
+        <w:t xml:space="preserve"> </w:t>
+      </w:r>
+      <w:r>
+        <w:rPr>
+          <w:rFonts w:ascii="ArialMT" w:hAnsi="ArialMT" w:cs="ArialMT"/>
+          <w:color w:val="000000"/>
+          <w:sz w:val="24"/>
+          <w:szCs w:val="24"/>
+        </w:rPr>
+        <w:t>Cadastrar pelo meno</w:t>
+      </w:r>
+      <w:r>
+        <w:rPr>
+          <w:rFonts w:ascii="ArialMT" w:hAnsi="ArialMT" w:cs="ArialMT"/>
+          <w:color w:val="000000"/>
+          <w:sz w:val="24"/>
+          <w:szCs w:val="24"/>
+        </w:rPr>
+        <w:t>s três registros em cada tabela</w:t>
       </w:r>
     </w:p>
     <w:p>
@@ -1710,28 +2800,35 @@
           <w:sz w:val="24"/>
           <w:szCs w:val="24"/>
         </w:rPr>
-        <w:t xml:space="preserve">Remover somente a chave primária da tabela clientes e Adicionar novamente com </w:t>
-      </w:r>
-      <w:proofErr w:type="spellStart"/>
-      <w:r>
-        <w:rPr>
-          <w:rFonts w:ascii="ArialMT" w:hAnsi="ArialMT" w:cs="ArialMT"/>
-          <w:color w:val="000000"/>
-          <w:sz w:val="24"/>
-          <w:szCs w:val="24"/>
-        </w:rPr>
-        <w:t>nome</w:t>
-      </w:r>
-      <w:r>
-        <w:rPr>
-          <w:rFonts w:ascii="ArialMT" w:hAnsi="ArialMT" w:cs="ArialMT"/>
-          <w:color w:val="000000"/>
-          <w:sz w:val="24"/>
-          <w:szCs w:val="24"/>
-        </w:rPr>
-        <w:t>clientes_pk</w:t>
-      </w:r>
-      <w:proofErr w:type="spellEnd"/>
+        <w:t xml:space="preserve"> </w:t>
+      </w:r>
+      <w:r>
+        <w:rPr>
+          <w:rFonts w:ascii="ArialMT" w:hAnsi="ArialMT" w:cs="ArialMT"/>
+          <w:color w:val="000000"/>
+          <w:sz w:val="24"/>
+          <w:szCs w:val="24"/>
+        </w:rPr>
+        <w:t xml:space="preserve">Faça uma função para </w:t>
+      </w:r>
+      <w:r>
+        <w:rPr>
+          <w:rFonts w:ascii="ArialMT" w:hAnsi="ArialMT" w:cs="ArialMT"/>
+          <w:color w:val="000000"/>
+          <w:sz w:val="24"/>
+          <w:szCs w:val="24"/>
+        </w:rPr>
+        <w:t xml:space="preserve">Consultar qual o produto mais </w:t>
+      </w:r>
+      <w:r>
+        <w:rPr>
+          <w:rFonts w:ascii="ArialMT" w:hAnsi="ArialMT" w:cs="ArialMT"/>
+          <w:color w:val="000000"/>
+          <w:sz w:val="24"/>
+          <w:szCs w:val="24"/>
+        </w:rPr>
+        <w:t>caro</w:t>
+      </w:r>
     </w:p>
     <w:p>
       <w:pPr>
@@ -1774,47 +2871,25 @@
           <w:sz w:val="24"/>
           <w:szCs w:val="24"/>
         </w:rPr>
-        <w:t xml:space="preserve">Adicionar a </w:t>
-      </w:r>
-      <w:proofErr w:type="spellStart"/>
-      <w:r>
-        <w:rPr>
-          <w:rFonts w:ascii="ArialMT" w:hAnsi="ArialMT" w:cs="ArialMT"/>
-          <w:color w:val="000000"/>
-          <w:sz w:val="24"/>
-          <w:szCs w:val="24"/>
-        </w:rPr>
-        <w:t>constraint</w:t>
-      </w:r>
-      <w:proofErr w:type="spellEnd"/>
-      <w:r>
-        <w:rPr>
-          <w:rFonts w:ascii="ArialMT" w:hAnsi="ArialMT" w:cs="ArialMT"/>
-          <w:color w:val="000000"/>
-          <w:sz w:val="24"/>
-          <w:szCs w:val="24"/>
-        </w:rPr>
-        <w:t xml:space="preserve"> NOT NULL no campo </w:t>
-      </w:r>
-      <w:proofErr w:type="spellStart"/>
-      <w:r>
-        <w:rPr>
-          <w:rFonts w:ascii="ArialMT" w:hAnsi="ArialMT" w:cs="ArialMT"/>
-          <w:color w:val="000000"/>
-          <w:sz w:val="24"/>
-          <w:szCs w:val="24"/>
-        </w:rPr>
-        <w:t>preco_unitário</w:t>
-      </w:r>
-      <w:proofErr w:type="spellEnd"/>
-      <w:r>
-        <w:rPr>
-          <w:rFonts w:ascii="ArialMT" w:hAnsi="ArialMT" w:cs="ArialMT"/>
-          <w:color w:val="000000"/>
-          <w:sz w:val="24"/>
-          <w:szCs w:val="24"/>
-        </w:rPr>
-        <w:t xml:space="preserve"> de produtos;</w:t>
+        <w:t xml:space="preserve"> </w:t>
+      </w:r>
+      <w:r>
+        <w:rPr>
+          <w:rFonts w:ascii="ArialMT" w:hAnsi="ArialMT" w:cs="ArialMT"/>
+          <w:color w:val="000000"/>
+          <w:sz w:val="24"/>
+          <w:szCs w:val="24"/>
+        </w:rPr>
+        <w:t xml:space="preserve">Faça uma função para Consultar qual o produto </w:t>
+      </w:r>
+      <w:r>
+        <w:rPr>
+          <w:rFonts w:ascii="ArialMT" w:hAnsi="ArialMT" w:cs="ArialMT"/>
+          <w:color w:val="000000"/>
+          <w:sz w:val="24"/>
+          <w:szCs w:val="24"/>
+        </w:rPr>
+        <w:t>e o mais barato</w:t>
       </w:r>
     </w:p>
     <w:p>
@@ -1860,47 +2935,25 @@
           <w:sz w:val="24"/>
           <w:szCs w:val="24"/>
         </w:rPr>
-        <w:t xml:space="preserve">Adicionar uma </w:t>
-      </w:r>
-      <w:proofErr w:type="spellStart"/>
-      <w:r>
-        <w:rPr>
-          <w:rFonts w:ascii="ArialMT" w:hAnsi="ArialMT" w:cs="ArialMT"/>
-          <w:color w:val="000000"/>
-          <w:sz w:val="24"/>
-          <w:szCs w:val="24"/>
-        </w:rPr>
-        <w:t>constraint</w:t>
-      </w:r>
-      <w:proofErr w:type="spellEnd"/>
-      <w:r>
-        <w:rPr>
-          <w:rFonts w:ascii="ArialMT" w:hAnsi="ArialMT" w:cs="ArialMT"/>
-          <w:color w:val="000000"/>
-          <w:sz w:val="24"/>
-          <w:szCs w:val="24"/>
-        </w:rPr>
-        <w:t xml:space="preserve"> CHECK que exija valores maiores que zero no </w:t>
-      </w:r>
-      <w:proofErr w:type="spellStart"/>
-      <w:r>
-        <w:rPr>
-          <w:rFonts w:ascii="ArialMT" w:hAnsi="ArialMT" w:cs="ArialMT"/>
-          <w:color w:val="000000"/>
-          <w:sz w:val="24"/>
-          <w:szCs w:val="24"/>
-        </w:rPr>
-        <w:t>estoque_minimodo</w:t>
-      </w:r>
-      <w:proofErr w:type="spellEnd"/>
-      <w:r>
-        <w:rPr>
-          <w:rFonts w:ascii="ArialMT" w:hAnsi="ArialMT" w:cs="ArialMT"/>
-          <w:color w:val="000000"/>
-          <w:sz w:val="24"/>
-          <w:szCs w:val="24"/>
-        </w:rPr>
-        <w:t xml:space="preserve"> produtos;</w:t>
+        <w:t xml:space="preserve"> </w:t>
+      </w:r>
+      <w:r>
+        <w:rPr>
+          <w:rFonts w:ascii="ArialMT" w:hAnsi="ArialMT" w:cs="ArialMT"/>
+          <w:color w:val="000000"/>
+          <w:sz w:val="24"/>
+          <w:szCs w:val="24"/>
+        </w:rPr>
+        <w:t>Faça uma função para mostrar q</w:t>
+      </w:r>
+      <w:r>
+        <w:rPr>
+          <w:rFonts w:ascii="ArialMT" w:hAnsi="ArialMT" w:cs="ArialMT"/>
+          <w:color w:val="000000"/>
+          <w:sz w:val="24"/>
+          <w:szCs w:val="24"/>
+        </w:rPr>
+        <w:t>ual o cliente mais antigo</w:t>
       </w:r>
     </w:p>
     <w:p>
@@ -1944,28 +2997,72 @@
           <w:sz w:val="24"/>
           <w:szCs w:val="24"/>
         </w:rPr>
-        <w:lastRenderedPageBreak/>
-        <w:t xml:space="preserve">Alterar o nome do campo nome da tabela produtos para </w:t>
-      </w:r>
-      <w:proofErr w:type="spellStart"/>
-      <w:r>
-        <w:rPr>
-          <w:rFonts w:ascii="ArialMT" w:hAnsi="ArialMT" w:cs="ArialMT"/>
-          <w:color w:val="000000"/>
-          <w:sz w:val="24"/>
-          <w:szCs w:val="24"/>
-        </w:rPr>
-        <w:t>descricao</w:t>
-      </w:r>
-      <w:proofErr w:type="spellEnd"/>
-      <w:r>
-        <w:rPr>
-          <w:rFonts w:ascii="ArialMT" w:hAnsi="ArialMT" w:cs="ArialMT"/>
-          <w:color w:val="000000"/>
-          <w:sz w:val="24"/>
-          <w:szCs w:val="24"/>
-        </w:rPr>
-        <w:t xml:space="preserve"> e o nome da tabelaclientes para clientes2. Renomeie novamente para clientes;</w:t>
+        <w:t xml:space="preserve"> </w:t>
+      </w:r>
+      <w:r>
+        <w:rPr>
+          <w:rFonts w:ascii="ArialMT" w:hAnsi="ArialMT" w:cs="ArialMT"/>
+          <w:color w:val="000000"/>
+          <w:sz w:val="24"/>
+          <w:szCs w:val="24"/>
+        </w:rPr>
+        <w:t>Faça uma função que c</w:t>
+      </w:r>
+      <w:r>
+        <w:rPr>
+          <w:rFonts w:ascii="ArialMT" w:hAnsi="ArialMT" w:cs="ArialMT"/>
+          <w:color w:val="000000"/>
+          <w:sz w:val="24"/>
+          <w:szCs w:val="24"/>
+        </w:rPr>
+        <w:t>onsul</w:t>
+      </w:r>
+      <w:r>
+        <w:rPr>
+          <w:rFonts w:ascii="ArialMT" w:hAnsi="ArialMT" w:cs="ArialMT"/>
+          <w:color w:val="000000"/>
+          <w:sz w:val="24"/>
+          <w:szCs w:val="24"/>
+        </w:rPr>
+        <w:t>te qual o cliente que não tem bô</w:t>
+      </w:r>
+      <w:r>
+        <w:rPr>
+          <w:rFonts w:ascii="ArialMT" w:hAnsi="ArialMT" w:cs="ArialMT"/>
+          <w:color w:val="000000"/>
+          <w:sz w:val="24"/>
+          <w:szCs w:val="24"/>
+        </w:rPr>
+        <w:t>nus e o remova da</w:t>
+      </w:r>
+      <w:proofErr w:type="gramStart"/>
+      <w:r>
+        <w:rPr>
+          <w:rFonts w:ascii="ArialMT" w:hAnsi="ArialMT" w:cs="ArialMT"/>
+          <w:color w:val="000000"/>
+          <w:sz w:val="24"/>
+          <w:szCs w:val="24"/>
+        </w:rPr>
+        <w:t xml:space="preserve"> </w:t>
+      </w:r>
+      <w:r>
+        <w:rPr>
+          <w:rFonts w:ascii="ArialMT" w:hAnsi="ArialMT" w:cs="ArialMT"/>
+          <w:color w:val="000000"/>
+          <w:sz w:val="24"/>
+          <w:szCs w:val="24"/>
+        </w:rPr>
+        <w:t xml:space="preserve"> </w:t>
+      </w:r>
+      <w:proofErr w:type="gramEnd"/>
+      <w:r>
+        <w:rPr>
+          <w:rFonts w:ascii="ArialMT" w:hAnsi="ArialMT" w:cs="ArialMT"/>
+          <w:color w:val="000000"/>
+          <w:sz w:val="24"/>
+          <w:szCs w:val="24"/>
+        </w:rPr>
+        <w:t>tabela</w:t>
       </w:r>
     </w:p>
     <w:p>
@@ -2009,7 +3106,54 @@
           <w:sz w:val="24"/>
           <w:szCs w:val="24"/>
         </w:rPr>
-        <w:t xml:space="preserve">Alterar o tipo de dados do campo quantidade de produtos para </w:t>
+        <w:t xml:space="preserve"> </w:t>
+      </w:r>
+      <w:r>
+        <w:rPr>
+          <w:rFonts w:ascii="ArialMT" w:hAnsi="ArialMT" w:cs="ArialMT"/>
+          <w:color w:val="000000"/>
+          <w:sz w:val="24"/>
+          <w:szCs w:val="24"/>
+        </w:rPr>
+        <w:t>Faça uma função que retorne o produto</w:t>
+      </w:r>
+      <w:r>
+        <w:rPr>
+          <w:rFonts w:ascii="ArialMT" w:hAnsi="ArialMT" w:cs="ArialMT"/>
+          <w:color w:val="000000"/>
+          <w:sz w:val="24"/>
+          <w:szCs w:val="24"/>
+        </w:rPr>
+        <w:t xml:space="preserve"> (</w:t>
+      </w:r>
+      <w:proofErr w:type="spellStart"/>
+      <w:r>
+        <w:rPr>
+          <w:rFonts w:ascii="ArialMT" w:hAnsi="ArialMT" w:cs="ArialMT"/>
+          <w:color w:val="000000"/>
+          <w:sz w:val="24"/>
+          <w:szCs w:val="24"/>
+        </w:rPr>
+        <w:t>código_produto</w:t>
+      </w:r>
+      <w:proofErr w:type="spellEnd"/>
+      <w:r>
+        <w:rPr>
+          <w:rFonts w:ascii="ArialMT" w:hAnsi="ArialMT" w:cs="ArialMT"/>
+          <w:color w:val="000000"/>
+          <w:sz w:val="24"/>
+          <w:szCs w:val="24"/>
+        </w:rPr>
+        <w:t>, nome)</w:t>
+      </w:r>
+      <w:r>
+        <w:rPr>
+          <w:rFonts w:ascii="ArialMT" w:hAnsi="ArialMT" w:cs="ArialMT"/>
+          <w:color w:val="000000"/>
+          <w:sz w:val="24"/>
+          <w:szCs w:val="24"/>
+        </w:rPr>
+        <w:t xml:space="preserve"> com maior quantidade de </w:t>
       </w:r>
       <w:proofErr w:type="gramStart"/>
       <w:r>
@@ -2019,22 +3163,16 @@
           <w:sz w:val="24"/>
           <w:szCs w:val="24"/>
         </w:rPr>
-        <w:t>NUMERIC(</w:t>
+        <w:t>venda</w:t>
       </w:r>
       <w:proofErr w:type="gramEnd"/>
-      <w:r>
-        <w:rPr>
-          <w:rFonts w:ascii="ArialMT" w:hAnsi="ArialMT" w:cs="ArialMT"/>
-          <w:color w:val="000000"/>
-          <w:sz w:val="24"/>
-          <w:szCs w:val="24"/>
-        </w:rPr>
-        <w:t>12,2);</w:t>
-      </w:r>
-    </w:p>
-    <w:p>
-      <w:pPr>
-        <w:pStyle w:val="PargrafodaLista"/>
+    </w:p>
+    <w:p>
+      <w:pPr>
+        <w:autoSpaceDE w:val="0"/>
+        <w:autoSpaceDN w:val="0"/>
+        <w:adjustRightInd w:val="0"/>
+        <w:spacing w:after="0" w:line="240" w:lineRule="auto"/>
         <w:jc w:val="both"/>
         <w:rPr>
           <w:rFonts w:ascii="ArialMT" w:hAnsi="ArialMT" w:cs="ArialMT"/>
@@ -2070,7 +3208,25 @@
           <w:sz w:val="24"/>
           <w:szCs w:val="24"/>
         </w:rPr>
-        <w:t xml:space="preserve"> Criar uma </w:t>
+        <w:t xml:space="preserve"> </w:t>
+      </w:r>
+      <w:r>
+        <w:rPr>
+          <w:rFonts w:ascii="ArialMT" w:hAnsi="ArialMT" w:cs="ArialMT"/>
+          <w:color w:val="000000"/>
+          <w:sz w:val="24"/>
+          <w:szCs w:val="24"/>
+        </w:rPr>
+        <w:t>Faça u</w:t>
+      </w:r>
+      <w:r>
+        <w:rPr>
+          <w:rFonts w:ascii="ArialMT" w:hAnsi="ArialMT" w:cs="ArialMT"/>
+          <w:color w:val="000000"/>
+          <w:sz w:val="24"/>
+          <w:szCs w:val="24"/>
+        </w:rPr>
+        <w:t xml:space="preserve">ma </w:t>
       </w:r>
       <w:proofErr w:type="spellStart"/>
       <w:r>
@@ -2090,12 +3246,15 @@
           <w:sz w:val="24"/>
           <w:szCs w:val="24"/>
         </w:rPr>
-        <w:t xml:space="preserve"> que retorne o bônus de cada Cliente</w:t>
-      </w:r>
-    </w:p>
-    <w:p>
-      <w:pPr>
-        <w:pStyle w:val="PargrafodaLista"/>
+        <w:t xml:space="preserve"> que mostre as vendas porcliente</w:t>
+      </w:r>
+    </w:p>
+    <w:p>
+      <w:pPr>
+        <w:autoSpaceDE w:val="0"/>
+        <w:autoSpaceDN w:val="0"/>
+        <w:adjustRightInd w:val="0"/>
+        <w:spacing w:after="0" w:line="240" w:lineRule="auto"/>
         <w:jc w:val="both"/>
         <w:rPr>
           <w:rFonts w:ascii="ArialMT" w:hAnsi="ArialMT" w:cs="ArialMT"/>
@@ -2124,146 +3283,8 @@
           <w:szCs w:val="24"/>
         </w:rPr>
       </w:pPr>
-      <w:r>
-        <w:rPr>
-          <w:rFonts w:ascii="ArialMT" w:hAnsi="ArialMT" w:cs="ArialMT"/>
-          <w:color w:val="000000"/>
-          <w:sz w:val="24"/>
-          <w:szCs w:val="24"/>
-        </w:rPr>
-        <w:t xml:space="preserve">Criar uma </w:t>
-      </w:r>
-      <w:proofErr w:type="spellStart"/>
-      <w:r>
-        <w:rPr>
-          <w:rFonts w:ascii="ArialMT" w:hAnsi="ArialMT" w:cs="ArialMT"/>
-          <w:color w:val="000000"/>
-          <w:sz w:val="24"/>
-          <w:szCs w:val="24"/>
-        </w:rPr>
-        <w:t>view</w:t>
-      </w:r>
-      <w:proofErr w:type="spellEnd"/>
-      <w:r>
-        <w:rPr>
-          <w:rFonts w:ascii="ArialMT" w:hAnsi="ArialMT" w:cs="ArialMT"/>
-          <w:color w:val="000000"/>
-          <w:sz w:val="24"/>
-          <w:szCs w:val="24"/>
-        </w:rPr>
-        <w:t xml:space="preserve"> que retorne as comissões de cada funcionário; </w:t>
-      </w:r>
-    </w:p>
-    <w:p>
-      <w:pPr>
-        <w:autoSpaceDE w:val="0"/>
-        <w:autoSpaceDN w:val="0"/>
-        <w:adjustRightInd w:val="0"/>
-        <w:spacing w:after="0" w:line="240" w:lineRule="auto"/>
-        <w:jc w:val="both"/>
-        <w:rPr>
-          <w:rFonts w:ascii="ArialMT" w:hAnsi="ArialMT" w:cs="ArialMT"/>
-          <w:color w:val="000000"/>
-          <w:sz w:val="24"/>
-          <w:szCs w:val="24"/>
-        </w:rPr>
-      </w:pPr>
-    </w:p>
-    <w:p>
-      <w:pPr>
-        <w:pStyle w:val="PargrafodaLista"/>
-        <w:numPr>
-          <w:ilvl w:val="0"/>
-          <w:numId w:val="9"/>
-        </w:numPr>
-        <w:autoSpaceDE w:val="0"/>
-        <w:autoSpaceDN w:val="0"/>
-        <w:adjustRightInd w:val="0"/>
-        <w:spacing w:after="0" w:line="240" w:lineRule="auto"/>
-        <w:jc w:val="both"/>
-        <w:rPr>
-          <w:rFonts w:ascii="ArialMT" w:hAnsi="ArialMT" w:cs="ArialMT"/>
-          <w:color w:val="000000"/>
-          <w:sz w:val="24"/>
-          <w:szCs w:val="24"/>
-        </w:rPr>
-      </w:pPr>
-      <w:r>
-        <w:rPr>
-          <w:rFonts w:ascii="ArialMT" w:hAnsi="ArialMT" w:cs="ArialMT"/>
-          <w:color w:val="000000"/>
-          <w:sz w:val="24"/>
-          <w:szCs w:val="24"/>
-        </w:rPr>
-        <w:t xml:space="preserve">Criar uma </w:t>
-      </w:r>
-      <w:r>
-        <w:rPr>
-          <w:rFonts w:ascii="ArialMT" w:hAnsi="ArialMT" w:cs="ArialMT"/>
-          <w:color w:val="000000"/>
-          <w:sz w:val="24"/>
-          <w:szCs w:val="24"/>
-        </w:rPr>
-        <w:t>função</w:t>
-      </w:r>
-      <w:r>
-        <w:rPr>
-          <w:rFonts w:ascii="ArialMT" w:hAnsi="ArialMT" w:cs="ArialMT"/>
-          <w:color w:val="000000"/>
-          <w:sz w:val="24"/>
-          <w:szCs w:val="24"/>
-        </w:rPr>
-        <w:t xml:space="preserve"> que guarde a soma dos bô</w:t>
-      </w:r>
-      <w:r>
-        <w:rPr>
-          <w:rFonts w:ascii="ArialMT" w:hAnsi="ArialMT" w:cs="ArialMT"/>
-          <w:color w:val="000000"/>
-          <w:sz w:val="24"/>
-          <w:szCs w:val="24"/>
-        </w:rPr>
-        <w:t xml:space="preserve">nus por cliente. Receberá um </w:t>
-      </w:r>
-      <w:proofErr w:type="gramStart"/>
-      <w:r>
-        <w:rPr>
-          <w:rFonts w:ascii="ArialMT" w:hAnsi="ArialMT" w:cs="ArialMT"/>
-          <w:color w:val="000000"/>
-          <w:sz w:val="24"/>
-          <w:szCs w:val="24"/>
-        </w:rPr>
-        <w:t>cliente</w:t>
-      </w:r>
-      <w:r>
-        <w:rPr>
-          <w:rFonts w:ascii="ArialMT" w:hAnsi="ArialMT" w:cs="ArialMT"/>
-          <w:color w:val="000000"/>
-          <w:sz w:val="24"/>
-          <w:szCs w:val="24"/>
-        </w:rPr>
-        <w:t>(</w:t>
-      </w:r>
-      <w:proofErr w:type="spellStart"/>
-      <w:proofErr w:type="gramEnd"/>
-      <w:r>
-        <w:rPr>
-          <w:rFonts w:ascii="ArialMT" w:hAnsi="ArialMT" w:cs="ArialMT"/>
-          <w:color w:val="000000"/>
-          <w:sz w:val="24"/>
-          <w:szCs w:val="24"/>
-        </w:rPr>
-        <w:t>cpf</w:t>
-      </w:r>
-      <w:proofErr w:type="spellEnd"/>
-      <w:r>
-        <w:rPr>
-          <w:rFonts w:ascii="ArialMT" w:hAnsi="ArialMT" w:cs="ArialMT"/>
-          <w:color w:val="000000"/>
-          <w:sz w:val="24"/>
-          <w:szCs w:val="24"/>
-        </w:rPr>
-        <w:t>)</w:t>
-      </w:r>
+      <w:bookmarkStart w:id="0" w:name="_GoBack"/>
+      <w:bookmarkEnd w:id="0"/>
       <w:r>
         <w:rPr>
           <w:rFonts w:ascii="ArialMT" w:hAnsi="ArialMT" w:cs="ArialMT"/>
@@ -2273,134 +3294,32 @@
         </w:rPr>
         <w:t xml:space="preserve"> </w:t>
       </w:r>
-      <w:proofErr w:type="spellStart"/>
-      <w:r>
-        <w:rPr>
-          <w:rFonts w:ascii="ArialMT" w:hAnsi="ArialMT" w:cs="ArialMT"/>
-          <w:color w:val="000000"/>
-          <w:sz w:val="24"/>
-          <w:szCs w:val="24"/>
-        </w:rPr>
-        <w:t>eretornará</w:t>
-      </w:r>
-      <w:proofErr w:type="spellEnd"/>
-      <w:r>
-        <w:rPr>
-          <w:rFonts w:ascii="ArialMT" w:hAnsi="ArialMT" w:cs="ArialMT"/>
-          <w:color w:val="000000"/>
-          <w:sz w:val="24"/>
-          <w:szCs w:val="24"/>
-        </w:rPr>
-        <w:t xml:space="preserve"> sua soma;</w:t>
-      </w:r>
-    </w:p>
-    <w:p>
-      <w:pPr>
-        <w:autoSpaceDE w:val="0"/>
-        <w:autoSpaceDN w:val="0"/>
-        <w:adjustRightInd w:val="0"/>
-        <w:spacing w:after="0" w:line="240" w:lineRule="auto"/>
-        <w:jc w:val="both"/>
-        <w:rPr>
-          <w:rFonts w:ascii="ArialMT" w:hAnsi="ArialMT" w:cs="ArialMT"/>
-          <w:color w:val="000000"/>
-          <w:sz w:val="24"/>
-          <w:szCs w:val="24"/>
-        </w:rPr>
-      </w:pPr>
-    </w:p>
-    <w:p>
-      <w:pPr>
-        <w:pStyle w:val="PargrafodaLista"/>
-        <w:numPr>
-          <w:ilvl w:val="0"/>
-          <w:numId w:val="9"/>
-        </w:numPr>
-        <w:autoSpaceDE w:val="0"/>
-        <w:autoSpaceDN w:val="0"/>
-        <w:adjustRightInd w:val="0"/>
-        <w:spacing w:after="0" w:line="240" w:lineRule="auto"/>
-        <w:jc w:val="both"/>
-        <w:rPr>
-          <w:rFonts w:ascii="ArialMT" w:hAnsi="ArialMT" w:cs="ArialMT"/>
-          <w:color w:val="000000"/>
-          <w:sz w:val="24"/>
-          <w:szCs w:val="24"/>
-        </w:rPr>
-      </w:pPr>
-      <w:r>
-        <w:rPr>
-          <w:rFonts w:ascii="ArialMT" w:hAnsi="ArialMT" w:cs="ArialMT"/>
-          <w:color w:val="000000"/>
-          <w:sz w:val="24"/>
-          <w:szCs w:val="24"/>
-        </w:rPr>
-        <w:t>C</w:t>
-      </w:r>
-      <w:r>
-        <w:rPr>
-          <w:rFonts w:ascii="ArialMT" w:hAnsi="ArialMT" w:cs="ArialMT"/>
-          <w:color w:val="000000"/>
-          <w:sz w:val="24"/>
-          <w:szCs w:val="24"/>
-        </w:rPr>
-        <w:t xml:space="preserve">riar uma função </w:t>
-      </w:r>
-      <w:r>
-        <w:rPr>
-          <w:rFonts w:ascii="ArialMT" w:hAnsi="ArialMT" w:cs="ArialMT"/>
-          <w:color w:val="000000"/>
-          <w:sz w:val="24"/>
-          <w:szCs w:val="24"/>
-        </w:rPr>
-        <w:t xml:space="preserve">que </w:t>
-      </w:r>
-      <w:r>
-        <w:rPr>
-          <w:rFonts w:ascii="ArialMT" w:hAnsi="ArialMT" w:cs="ArialMT"/>
-          <w:color w:val="000000"/>
-          <w:sz w:val="24"/>
-          <w:szCs w:val="24"/>
-        </w:rPr>
-        <w:t xml:space="preserve">retorne </w:t>
-      </w:r>
-      <w:r>
-        <w:rPr>
-          <w:rFonts w:ascii="ArialMT" w:hAnsi="ArialMT" w:cs="ArialMT"/>
-          <w:color w:val="000000"/>
-          <w:sz w:val="24"/>
-          <w:szCs w:val="24"/>
-        </w:rPr>
-        <w:t xml:space="preserve">guarde a soma das comissões por funcionário. Receberá </w:t>
-      </w:r>
-      <w:proofErr w:type="spellStart"/>
-      <w:r>
-        <w:rPr>
-          <w:rFonts w:ascii="ArialMT" w:hAnsi="ArialMT" w:cs="ArialMT"/>
-          <w:color w:val="000000"/>
-          <w:sz w:val="24"/>
-          <w:szCs w:val="24"/>
-        </w:rPr>
-        <w:t>umf</w:t>
-      </w:r>
-      <w:r>
-        <w:rPr>
-          <w:rFonts w:ascii="ArialMT" w:hAnsi="ArialMT" w:cs="ArialMT"/>
-          <w:color w:val="000000"/>
-          <w:sz w:val="24"/>
-          <w:szCs w:val="24"/>
-        </w:rPr>
-        <w:t>uncionário</w:t>
-      </w:r>
-      <w:proofErr w:type="spellEnd"/>
-      <w:r>
-        <w:rPr>
-          <w:rFonts w:ascii="ArialMT" w:hAnsi="ArialMT" w:cs="ArialMT"/>
-          <w:color w:val="000000"/>
-          <w:sz w:val="24"/>
-          <w:szCs w:val="24"/>
-        </w:rPr>
-        <w:t xml:space="preserve"> (</w:t>
+      <w:r>
+        <w:rPr>
+          <w:rFonts w:ascii="ArialMT" w:hAnsi="ArialMT" w:cs="ArialMT"/>
+          <w:color w:val="000000"/>
+          <w:sz w:val="24"/>
+          <w:szCs w:val="24"/>
+        </w:rPr>
+        <w:t xml:space="preserve">Faça uma função que mostre as vendas de um cliente </w:t>
+      </w:r>
+      <w:r>
+        <w:rPr>
+          <w:rFonts w:ascii="ArialMT" w:hAnsi="ArialMT" w:cs="ArialMT"/>
+          <w:color w:val="000000"/>
+          <w:sz w:val="24"/>
+          <w:szCs w:val="24"/>
+        </w:rPr>
+        <w:sym w:font="Wingdings" w:char="F0E8"/>
+      </w:r>
+      <w:r>
+        <w:rPr>
+          <w:rFonts w:ascii="ArialMT" w:hAnsi="ArialMT" w:cs="ArialMT"/>
+          <w:color w:val="000000"/>
+          <w:sz w:val="24"/>
+          <w:szCs w:val="24"/>
+        </w:rPr>
+        <w:t xml:space="preserve"> Parâmetro de entrada (</w:t>
       </w:r>
       <w:proofErr w:type="spellStart"/>
       <w:proofErr w:type="gramStart"/>
@@ -2422,781 +3341,12 @@
           <w:sz w:val="24"/>
           <w:szCs w:val="24"/>
         </w:rPr>
-        <w:t xml:space="preserve">) </w:t>
-      </w:r>
-      <w:r>
-        <w:rPr>
-          <w:rFonts w:ascii="ArialMT" w:hAnsi="ArialMT" w:cs="ArialMT"/>
-          <w:color w:val="000000"/>
-          <w:sz w:val="24"/>
-          <w:szCs w:val="24"/>
-        </w:rPr>
-        <w:t xml:space="preserve"> e retornará sua soma;</w:t>
-      </w:r>
-    </w:p>
-    <w:p>
-      <w:pPr>
-        <w:autoSpaceDE w:val="0"/>
-        <w:autoSpaceDN w:val="0"/>
-        <w:adjustRightInd w:val="0"/>
-        <w:spacing w:after="0" w:line="240" w:lineRule="auto"/>
-        <w:jc w:val="both"/>
-        <w:rPr>
-          <w:rFonts w:ascii="ArialMT" w:hAnsi="ArialMT" w:cs="ArialMT"/>
-          <w:color w:val="000000"/>
-          <w:sz w:val="24"/>
-          <w:szCs w:val="24"/>
-        </w:rPr>
-      </w:pPr>
-    </w:p>
-    <w:p>
-      <w:pPr>
-        <w:pStyle w:val="PargrafodaLista"/>
-        <w:numPr>
-          <w:ilvl w:val="0"/>
-          <w:numId w:val="9"/>
-        </w:numPr>
-        <w:autoSpaceDE w:val="0"/>
-        <w:autoSpaceDN w:val="0"/>
-        <w:adjustRightInd w:val="0"/>
-        <w:spacing w:after="0" w:line="240" w:lineRule="auto"/>
-        <w:jc w:val="both"/>
-        <w:rPr>
-          <w:rFonts w:ascii="ArialMT" w:hAnsi="ArialMT" w:cs="ArialMT"/>
-          <w:color w:val="000000"/>
-          <w:sz w:val="24"/>
-          <w:szCs w:val="24"/>
-        </w:rPr>
-      </w:pPr>
-      <w:r>
-        <w:rPr>
-          <w:rFonts w:ascii="ArialMT" w:hAnsi="ArialMT" w:cs="ArialMT"/>
-          <w:color w:val="000000"/>
-          <w:sz w:val="24"/>
-          <w:szCs w:val="24"/>
-        </w:rPr>
-        <w:t>Cr</w:t>
-      </w:r>
-      <w:r>
-        <w:rPr>
-          <w:rFonts w:ascii="ArialMT" w:hAnsi="ArialMT" w:cs="ArialMT"/>
-          <w:color w:val="000000"/>
-          <w:sz w:val="24"/>
-          <w:szCs w:val="24"/>
-        </w:rPr>
-        <w:t>iar uma transação com o bloco:</w:t>
-      </w:r>
-      <w:r>
-        <w:rPr>
-          <w:rFonts w:ascii="ArialMT" w:hAnsi="ArialMT" w:cs="ArialMT"/>
-          <w:color w:val="FF0000"/>
-          <w:sz w:val="24"/>
-          <w:szCs w:val="24"/>
-        </w:rPr>
-        <w:t xml:space="preserve"> //</w:t>
-      </w:r>
-      <w:r>
-        <w:rPr>
-          <w:rFonts w:ascii="ArialMT" w:hAnsi="ArialMT" w:cs="ArialMT"/>
-          <w:color w:val="FF0000"/>
-          <w:sz w:val="24"/>
-          <w:szCs w:val="24"/>
-        </w:rPr>
-        <w:t xml:space="preserve"> Questão confusa sem </w:t>
-      </w:r>
-      <w:proofErr w:type="gramStart"/>
-      <w:r>
-        <w:rPr>
-          <w:rFonts w:ascii="ArialMT" w:hAnsi="ArialMT" w:cs="ArialMT"/>
-          <w:color w:val="FF0000"/>
-          <w:sz w:val="24"/>
-          <w:szCs w:val="24"/>
-        </w:rPr>
-        <w:t>solução ?</w:t>
-      </w:r>
-      <w:proofErr w:type="gramEnd"/>
-      <w:r>
-        <w:rPr>
-          <w:rFonts w:ascii="ArialMT" w:hAnsi="ArialMT" w:cs="ArialMT"/>
-          <w:color w:val="FF0000"/>
-          <w:sz w:val="24"/>
-          <w:szCs w:val="24"/>
-        </w:rPr>
-        <w:t>???</w:t>
-      </w:r>
-    </w:p>
-    <w:p>
-      <w:pPr>
-        <w:pStyle w:val="PargrafodaLista"/>
-        <w:numPr>
-          <w:ilvl w:val="1"/>
-          <w:numId w:val="9"/>
-        </w:numPr>
-        <w:autoSpaceDE w:val="0"/>
-        <w:autoSpaceDN w:val="0"/>
-        <w:adjustRightInd w:val="0"/>
-        <w:spacing w:after="0" w:line="240" w:lineRule="auto"/>
-        <w:jc w:val="both"/>
-        <w:rPr>
-          <w:rFonts w:ascii="ArialMT" w:hAnsi="ArialMT" w:cs="ArialMT"/>
-          <w:color w:val="000000"/>
-          <w:sz w:val="24"/>
-          <w:szCs w:val="24"/>
-        </w:rPr>
-      </w:pPr>
-      <w:r>
-        <w:rPr>
-          <w:rFonts w:ascii="OpenSymbol" w:hAnsi="OpenSymbol" w:cs="OpenSymbol"/>
-          <w:color w:val="000000"/>
-          <w:sz w:val="24"/>
-          <w:szCs w:val="24"/>
-        </w:rPr>
-        <w:t xml:space="preserve">- </w:t>
-      </w:r>
-      <w:r>
-        <w:rPr>
-          <w:rFonts w:ascii="ArialMT" w:hAnsi="ArialMT" w:cs="ArialMT"/>
-          <w:color w:val="000000"/>
-          <w:sz w:val="24"/>
-          <w:szCs w:val="24"/>
-        </w:rPr>
-        <w:t>Venda e Atualização do estoque,</w:t>
-      </w:r>
-    </w:p>
-    <w:p>
-      <w:pPr>
-        <w:pStyle w:val="PargrafodaLista"/>
-        <w:numPr>
-          <w:ilvl w:val="1"/>
-          <w:numId w:val="9"/>
-        </w:numPr>
-        <w:autoSpaceDE w:val="0"/>
-        <w:autoSpaceDN w:val="0"/>
-        <w:adjustRightInd w:val="0"/>
-        <w:spacing w:after="0" w:line="240" w:lineRule="auto"/>
-        <w:jc w:val="both"/>
-        <w:rPr>
-          <w:rFonts w:ascii="ArialMT" w:hAnsi="ArialMT" w:cs="ArialMT"/>
-          <w:color w:val="000000"/>
-          <w:sz w:val="24"/>
-          <w:szCs w:val="24"/>
-        </w:rPr>
-      </w:pPr>
-      <w:r>
-        <w:rPr>
-          <w:rFonts w:ascii="OpenSymbol" w:hAnsi="OpenSymbol" w:cs="OpenSymbol"/>
-          <w:color w:val="000000"/>
-          <w:sz w:val="24"/>
-          <w:szCs w:val="24"/>
-        </w:rPr>
-        <w:t xml:space="preserve">- </w:t>
-      </w:r>
-      <w:r>
-        <w:rPr>
-          <w:rFonts w:ascii="ArialMT" w:hAnsi="ArialMT" w:cs="ArialMT"/>
-          <w:color w:val="000000"/>
-          <w:sz w:val="24"/>
-          <w:szCs w:val="24"/>
-        </w:rPr>
-        <w:t>Atualização do bônus do cliente,</w:t>
-      </w:r>
-    </w:p>
-    <w:p>
-      <w:pPr>
-        <w:pStyle w:val="PargrafodaLista"/>
-        <w:numPr>
-          <w:ilvl w:val="1"/>
-          <w:numId w:val="9"/>
-        </w:numPr>
-        <w:autoSpaceDE w:val="0"/>
-        <w:autoSpaceDN w:val="0"/>
-        <w:adjustRightInd w:val="0"/>
-        <w:spacing w:after="0" w:line="240" w:lineRule="auto"/>
-        <w:jc w:val="both"/>
-        <w:rPr>
-          <w:rFonts w:ascii="ArialMT" w:hAnsi="ArialMT" w:cs="ArialMT"/>
-          <w:color w:val="000000"/>
-          <w:sz w:val="24"/>
-          <w:szCs w:val="24"/>
-        </w:rPr>
-      </w:pPr>
-      <w:r>
-        <w:rPr>
-          <w:rFonts w:ascii="OpenSymbol" w:hAnsi="OpenSymbol" w:cs="OpenSymbol"/>
-          <w:color w:val="000000"/>
-          <w:sz w:val="24"/>
-          <w:szCs w:val="24"/>
-        </w:rPr>
-        <w:t xml:space="preserve">- </w:t>
-      </w:r>
-      <w:r>
-        <w:rPr>
-          <w:rFonts w:ascii="ArialMT" w:hAnsi="ArialMT" w:cs="ArialMT"/>
-          <w:color w:val="000000"/>
-          <w:sz w:val="24"/>
-          <w:szCs w:val="24"/>
-        </w:rPr>
-        <w:t>Atualização da comissão do vendedor</w:t>
-      </w:r>
-    </w:p>
-    <w:p>
-      <w:pPr>
-        <w:autoSpaceDE w:val="0"/>
-        <w:autoSpaceDN w:val="0"/>
-        <w:adjustRightInd w:val="0"/>
-        <w:spacing w:after="0" w:line="240" w:lineRule="auto"/>
-        <w:jc w:val="both"/>
-        <w:rPr>
-          <w:rFonts w:ascii="ArialMT" w:hAnsi="ArialMT" w:cs="ArialMT"/>
-          <w:color w:val="000000"/>
-          <w:sz w:val="24"/>
-          <w:szCs w:val="24"/>
-        </w:rPr>
-      </w:pPr>
-    </w:p>
-    <w:p>
-      <w:pPr>
-        <w:pStyle w:val="PargrafodaLista"/>
-        <w:numPr>
-          <w:ilvl w:val="0"/>
-          <w:numId w:val="9"/>
-        </w:numPr>
-        <w:autoSpaceDE w:val="0"/>
-        <w:autoSpaceDN w:val="0"/>
-        <w:adjustRightInd w:val="0"/>
-        <w:spacing w:after="0" w:line="240" w:lineRule="auto"/>
-        <w:jc w:val="both"/>
-        <w:rPr>
-          <w:rFonts w:ascii="ArialMT" w:hAnsi="ArialMT" w:cs="ArialMT"/>
-          <w:color w:val="000000"/>
-          <w:sz w:val="24"/>
-          <w:szCs w:val="24"/>
-        </w:rPr>
-      </w:pPr>
-      <w:r>
-        <w:rPr>
-          <w:rFonts w:ascii="ArialMT" w:hAnsi="ArialMT" w:cs="ArialMT"/>
-          <w:color w:val="000000"/>
-          <w:sz w:val="24"/>
-          <w:szCs w:val="24"/>
-        </w:rPr>
-        <w:t>Cadastrar pelo menos três registros em cada tabela;</w:t>
-      </w:r>
-    </w:p>
-    <w:p>
-      <w:pPr>
-        <w:pStyle w:val="PargrafodaLista"/>
-        <w:autoSpaceDE w:val="0"/>
-        <w:autoSpaceDN w:val="0"/>
-        <w:adjustRightInd w:val="0"/>
-        <w:spacing w:after="0" w:line="240" w:lineRule="auto"/>
-        <w:ind w:left="360"/>
-        <w:jc w:val="both"/>
-        <w:rPr>
-          <w:rFonts w:ascii="ArialMT" w:hAnsi="ArialMT" w:cs="ArialMT"/>
-          <w:color w:val="000000"/>
-          <w:sz w:val="24"/>
-          <w:szCs w:val="24"/>
-        </w:rPr>
-      </w:pPr>
-    </w:p>
-    <w:p>
-      <w:pPr>
-        <w:pStyle w:val="PargrafodaLista"/>
-        <w:numPr>
-          <w:ilvl w:val="0"/>
-          <w:numId w:val="9"/>
-        </w:numPr>
-        <w:autoSpaceDE w:val="0"/>
-        <w:autoSpaceDN w:val="0"/>
-        <w:adjustRightInd w:val="0"/>
-        <w:spacing w:after="0" w:line="240" w:lineRule="auto"/>
-        <w:jc w:val="both"/>
-        <w:rPr>
-          <w:rFonts w:ascii="ArialMT" w:hAnsi="ArialMT" w:cs="ArialMT"/>
-          <w:color w:val="000000"/>
-          <w:sz w:val="24"/>
-          <w:szCs w:val="24"/>
-        </w:rPr>
-      </w:pPr>
-      <w:r>
-        <w:rPr>
-          <w:rFonts w:ascii="ArialMT" w:hAnsi="ArialMT" w:cs="ArialMT"/>
-          <w:color w:val="000000"/>
-          <w:sz w:val="24"/>
-          <w:szCs w:val="24"/>
-        </w:rPr>
-        <w:t xml:space="preserve">Faça uma função para </w:t>
-      </w:r>
-      <w:r>
-        <w:rPr>
-          <w:rFonts w:ascii="ArialMT" w:hAnsi="ArialMT" w:cs="ArialMT"/>
-          <w:color w:val="000000"/>
-          <w:sz w:val="24"/>
-          <w:szCs w:val="24"/>
-        </w:rPr>
-        <w:t xml:space="preserve">Consultar qual o produto mais </w:t>
-      </w:r>
-      <w:r>
-        <w:rPr>
-          <w:rFonts w:ascii="ArialMT" w:hAnsi="ArialMT" w:cs="ArialMT"/>
-          <w:color w:val="000000"/>
-          <w:sz w:val="24"/>
-          <w:szCs w:val="24"/>
-        </w:rPr>
-        <w:t>caro;</w:t>
-      </w:r>
-    </w:p>
-    <w:p>
-      <w:pPr>
-        <w:pStyle w:val="PargrafodaLista"/>
-        <w:jc w:val="both"/>
-        <w:rPr>
-          <w:rFonts w:ascii="ArialMT" w:hAnsi="ArialMT" w:cs="ArialMT"/>
-          <w:color w:val="000000"/>
-          <w:sz w:val="24"/>
-          <w:szCs w:val="24"/>
-        </w:rPr>
-      </w:pPr>
-    </w:p>
-    <w:p>
-      <w:pPr>
-        <w:pStyle w:val="PargrafodaLista"/>
-        <w:autoSpaceDE w:val="0"/>
-        <w:autoSpaceDN w:val="0"/>
-        <w:adjustRightInd w:val="0"/>
-        <w:spacing w:after="0" w:line="240" w:lineRule="auto"/>
-        <w:ind w:left="360"/>
-        <w:jc w:val="both"/>
-        <w:rPr>
-          <w:rFonts w:ascii="ArialMT" w:hAnsi="ArialMT" w:cs="ArialMT"/>
-          <w:color w:val="000000"/>
-          <w:sz w:val="24"/>
-          <w:szCs w:val="24"/>
-        </w:rPr>
-      </w:pPr>
-    </w:p>
-    <w:p>
-      <w:pPr>
-        <w:pStyle w:val="PargrafodaLista"/>
-        <w:numPr>
-          <w:ilvl w:val="0"/>
-          <w:numId w:val="9"/>
-        </w:numPr>
-        <w:autoSpaceDE w:val="0"/>
-        <w:autoSpaceDN w:val="0"/>
-        <w:adjustRightInd w:val="0"/>
-        <w:spacing w:after="0" w:line="240" w:lineRule="auto"/>
-        <w:jc w:val="both"/>
-        <w:rPr>
-          <w:rFonts w:ascii="ArialMT" w:hAnsi="ArialMT" w:cs="ArialMT"/>
-          <w:color w:val="000000"/>
-          <w:sz w:val="24"/>
-          <w:szCs w:val="24"/>
-        </w:rPr>
-      </w:pPr>
-      <w:r>
-        <w:rPr>
-          <w:rFonts w:ascii="ArialMT" w:hAnsi="ArialMT" w:cs="ArialMT"/>
-          <w:color w:val="000000"/>
-          <w:sz w:val="24"/>
-          <w:szCs w:val="24"/>
-        </w:rPr>
-        <w:t xml:space="preserve">Faça uma função para Consultar qual o produto </w:t>
-      </w:r>
-      <w:r>
-        <w:rPr>
-          <w:rFonts w:ascii="ArialMT" w:hAnsi="ArialMT" w:cs="ArialMT"/>
-          <w:color w:val="000000"/>
-          <w:sz w:val="24"/>
-          <w:szCs w:val="24"/>
-        </w:rPr>
-        <w:t>e o mais barato;</w:t>
-      </w:r>
-    </w:p>
-    <w:p>
-      <w:pPr>
-        <w:pStyle w:val="PargrafodaLista"/>
-        <w:autoSpaceDE w:val="0"/>
-        <w:autoSpaceDN w:val="0"/>
-        <w:adjustRightInd w:val="0"/>
-        <w:spacing w:after="0" w:line="240" w:lineRule="auto"/>
-        <w:ind w:left="360"/>
-        <w:jc w:val="both"/>
-        <w:rPr>
-          <w:rFonts w:ascii="ArialMT" w:hAnsi="ArialMT" w:cs="ArialMT"/>
-          <w:color w:val="000000"/>
-          <w:sz w:val="24"/>
-          <w:szCs w:val="24"/>
-        </w:rPr>
-      </w:pPr>
-    </w:p>
-    <w:p>
-      <w:pPr>
-        <w:pStyle w:val="PargrafodaLista"/>
-        <w:numPr>
-          <w:ilvl w:val="0"/>
-          <w:numId w:val="9"/>
-        </w:numPr>
-        <w:autoSpaceDE w:val="0"/>
-        <w:autoSpaceDN w:val="0"/>
-        <w:adjustRightInd w:val="0"/>
-        <w:spacing w:after="0" w:line="240" w:lineRule="auto"/>
-        <w:jc w:val="both"/>
-        <w:rPr>
-          <w:rFonts w:ascii="ArialMT" w:hAnsi="ArialMT" w:cs="ArialMT"/>
-          <w:color w:val="000000"/>
-          <w:sz w:val="24"/>
-          <w:szCs w:val="24"/>
-        </w:rPr>
-      </w:pPr>
-      <w:r>
-        <w:rPr>
-          <w:rFonts w:ascii="ArialMT" w:hAnsi="ArialMT" w:cs="ArialMT"/>
-          <w:color w:val="000000"/>
-          <w:sz w:val="24"/>
-          <w:szCs w:val="24"/>
-        </w:rPr>
-        <w:t>Faça uma função para mostrar q</w:t>
-      </w:r>
-      <w:r>
-        <w:rPr>
-          <w:rFonts w:ascii="ArialMT" w:hAnsi="ArialMT" w:cs="ArialMT"/>
-          <w:color w:val="000000"/>
-          <w:sz w:val="24"/>
-          <w:szCs w:val="24"/>
-        </w:rPr>
-        <w:t>ual o cliente mais antigo;</w:t>
-      </w:r>
-    </w:p>
-    <w:p>
-      <w:pPr>
-        <w:autoSpaceDE w:val="0"/>
-        <w:autoSpaceDN w:val="0"/>
-        <w:adjustRightInd w:val="0"/>
-        <w:spacing w:after="0" w:line="240" w:lineRule="auto"/>
-        <w:jc w:val="both"/>
-        <w:rPr>
-          <w:rFonts w:ascii="ArialMT" w:hAnsi="ArialMT" w:cs="ArialMT"/>
-          <w:color w:val="000000"/>
-          <w:sz w:val="24"/>
-          <w:szCs w:val="24"/>
-        </w:rPr>
-      </w:pPr>
-    </w:p>
-    <w:p>
-      <w:pPr>
-        <w:pStyle w:val="PargrafodaLista"/>
-        <w:numPr>
-          <w:ilvl w:val="0"/>
-          <w:numId w:val="9"/>
-        </w:numPr>
-        <w:autoSpaceDE w:val="0"/>
-        <w:autoSpaceDN w:val="0"/>
-        <w:adjustRightInd w:val="0"/>
-        <w:spacing w:after="0" w:line="240" w:lineRule="auto"/>
-        <w:jc w:val="both"/>
-        <w:rPr>
-          <w:rFonts w:ascii="ArialMT" w:hAnsi="ArialMT" w:cs="ArialMT"/>
-          <w:color w:val="000000"/>
-          <w:sz w:val="24"/>
-          <w:szCs w:val="24"/>
-        </w:rPr>
-      </w:pPr>
-      <w:r>
-        <w:rPr>
-          <w:rFonts w:ascii="ArialMT" w:hAnsi="ArialMT" w:cs="ArialMT"/>
-          <w:color w:val="000000"/>
-          <w:sz w:val="24"/>
-          <w:szCs w:val="24"/>
-        </w:rPr>
-        <w:t>Faça uma função que c</w:t>
-      </w:r>
-      <w:r>
-        <w:rPr>
-          <w:rFonts w:ascii="ArialMT" w:hAnsi="ArialMT" w:cs="ArialMT"/>
-          <w:color w:val="000000"/>
-          <w:sz w:val="24"/>
-          <w:szCs w:val="24"/>
-        </w:rPr>
-        <w:t>onsul</w:t>
-      </w:r>
-      <w:r>
-        <w:rPr>
-          <w:rFonts w:ascii="ArialMT" w:hAnsi="ArialMT" w:cs="ArialMT"/>
-          <w:color w:val="000000"/>
-          <w:sz w:val="24"/>
-          <w:szCs w:val="24"/>
-        </w:rPr>
-        <w:t>te qual o cliente que não tem bô</w:t>
-      </w:r>
-      <w:r>
-        <w:rPr>
-          <w:rFonts w:ascii="ArialMT" w:hAnsi="ArialMT" w:cs="ArialMT"/>
-          <w:color w:val="000000"/>
-          <w:sz w:val="24"/>
-          <w:szCs w:val="24"/>
-        </w:rPr>
-        <w:t>nus e o remova da tabela;</w:t>
-      </w:r>
-    </w:p>
-    <w:p>
-      <w:pPr>
-        <w:autoSpaceDE w:val="0"/>
-        <w:autoSpaceDN w:val="0"/>
-        <w:adjustRightInd w:val="0"/>
-        <w:spacing w:after="0" w:line="240" w:lineRule="auto"/>
-        <w:jc w:val="both"/>
-        <w:rPr>
-          <w:rFonts w:ascii="ArialMT" w:hAnsi="ArialMT" w:cs="ArialMT"/>
-          <w:color w:val="000000"/>
-          <w:sz w:val="24"/>
-          <w:szCs w:val="24"/>
-        </w:rPr>
-      </w:pPr>
-    </w:p>
-    <w:p>
-      <w:pPr>
-        <w:pStyle w:val="PargrafodaLista"/>
-        <w:numPr>
-          <w:ilvl w:val="0"/>
-          <w:numId w:val="9"/>
-        </w:numPr>
-        <w:autoSpaceDE w:val="0"/>
-        <w:autoSpaceDN w:val="0"/>
-        <w:adjustRightInd w:val="0"/>
-        <w:spacing w:after="0" w:line="240" w:lineRule="auto"/>
-        <w:jc w:val="both"/>
-        <w:rPr>
-          <w:rFonts w:ascii="ArialMT" w:hAnsi="ArialMT" w:cs="ArialMT"/>
-          <w:color w:val="000000"/>
-          <w:sz w:val="24"/>
-          <w:szCs w:val="24"/>
-        </w:rPr>
-      </w:pPr>
-      <w:r>
-        <w:rPr>
-          <w:rFonts w:ascii="ArialMT" w:hAnsi="ArialMT" w:cs="ArialMT"/>
-          <w:color w:val="000000"/>
-          <w:sz w:val="24"/>
-          <w:szCs w:val="24"/>
-        </w:rPr>
-        <w:t>Faça uma função que retorne o produto</w:t>
-      </w:r>
-      <w:r>
-        <w:rPr>
-          <w:rFonts w:ascii="ArialMT" w:hAnsi="ArialMT" w:cs="ArialMT"/>
-          <w:color w:val="000000"/>
-          <w:sz w:val="24"/>
-          <w:szCs w:val="24"/>
-        </w:rPr>
-        <w:t xml:space="preserve"> (</w:t>
-      </w:r>
-      <w:proofErr w:type="spellStart"/>
-      <w:r>
-        <w:rPr>
-          <w:rFonts w:ascii="ArialMT" w:hAnsi="ArialMT" w:cs="ArialMT"/>
-          <w:color w:val="000000"/>
-          <w:sz w:val="24"/>
-          <w:szCs w:val="24"/>
-        </w:rPr>
-        <w:t>código_produto</w:t>
-      </w:r>
-      <w:proofErr w:type="spellEnd"/>
-      <w:r>
-        <w:rPr>
-          <w:rFonts w:ascii="ArialMT" w:hAnsi="ArialMT" w:cs="ArialMT"/>
-          <w:color w:val="000000"/>
-          <w:sz w:val="24"/>
-          <w:szCs w:val="24"/>
-        </w:rPr>
-        <w:t>, nome)</w:t>
-      </w:r>
-      <w:r>
-        <w:rPr>
-          <w:rFonts w:ascii="ArialMT" w:hAnsi="ArialMT" w:cs="ArialMT"/>
-          <w:color w:val="000000"/>
-          <w:sz w:val="24"/>
-          <w:szCs w:val="24"/>
-        </w:rPr>
-        <w:t xml:space="preserve"> com maior quantidade de venda.</w:t>
-      </w:r>
-    </w:p>
-    <w:p>
-      <w:pPr>
-        <w:autoSpaceDE w:val="0"/>
-        <w:autoSpaceDN w:val="0"/>
-        <w:adjustRightInd w:val="0"/>
-        <w:spacing w:after="0" w:line="240" w:lineRule="auto"/>
-        <w:jc w:val="both"/>
-        <w:rPr>
-          <w:rFonts w:ascii="ArialMT" w:hAnsi="ArialMT" w:cs="ArialMT"/>
-          <w:color w:val="000000"/>
-          <w:sz w:val="24"/>
-          <w:szCs w:val="24"/>
-        </w:rPr>
-      </w:pPr>
-    </w:p>
-    <w:p>
-      <w:pPr>
-        <w:pStyle w:val="PargrafodaLista"/>
-        <w:numPr>
-          <w:ilvl w:val="0"/>
-          <w:numId w:val="9"/>
-        </w:numPr>
-        <w:autoSpaceDE w:val="0"/>
-        <w:autoSpaceDN w:val="0"/>
-        <w:adjustRightInd w:val="0"/>
-        <w:spacing w:after="0" w:line="240" w:lineRule="auto"/>
-        <w:jc w:val="both"/>
-        <w:rPr>
-          <w:rFonts w:ascii="ArialMT" w:hAnsi="ArialMT" w:cs="ArialMT"/>
-          <w:color w:val="000000"/>
-          <w:sz w:val="24"/>
-          <w:szCs w:val="24"/>
-        </w:rPr>
-      </w:pPr>
-      <w:r>
-        <w:rPr>
-          <w:rFonts w:ascii="ArialMT" w:hAnsi="ArialMT" w:cs="ArialMT"/>
-          <w:color w:val="000000"/>
-          <w:sz w:val="24"/>
-          <w:szCs w:val="24"/>
-        </w:rPr>
-        <w:t>Faça u</w:t>
-      </w:r>
-      <w:r>
-        <w:rPr>
-          <w:rFonts w:ascii="ArialMT" w:hAnsi="ArialMT" w:cs="ArialMT"/>
-          <w:color w:val="000000"/>
-          <w:sz w:val="24"/>
-          <w:szCs w:val="24"/>
-        </w:rPr>
-        <w:t xml:space="preserve">ma </w:t>
-      </w:r>
-      <w:proofErr w:type="spellStart"/>
-      <w:r>
-        <w:rPr>
-          <w:rFonts w:ascii="ArialMT" w:hAnsi="ArialMT" w:cs="ArialMT"/>
-          <w:color w:val="000000"/>
-          <w:sz w:val="24"/>
-          <w:szCs w:val="24"/>
-        </w:rPr>
-        <w:t>view</w:t>
-      </w:r>
-      <w:proofErr w:type="spellEnd"/>
-      <w:r>
-        <w:rPr>
-          <w:rFonts w:ascii="ArialMT" w:hAnsi="ArialMT" w:cs="ArialMT"/>
-          <w:color w:val="000000"/>
-          <w:sz w:val="24"/>
-          <w:szCs w:val="24"/>
-        </w:rPr>
-        <w:t xml:space="preserve"> que mostre as vendas porcliente</w:t>
-      </w:r>
-    </w:p>
-    <w:p>
-      <w:pPr>
-        <w:autoSpaceDE w:val="0"/>
-        <w:autoSpaceDN w:val="0"/>
-        <w:adjustRightInd w:val="0"/>
-        <w:spacing w:after="0" w:line="240" w:lineRule="auto"/>
-        <w:jc w:val="both"/>
-        <w:rPr>
-          <w:rFonts w:ascii="ArialMT" w:hAnsi="ArialMT" w:cs="ArialMT"/>
-          <w:color w:val="000000"/>
-          <w:sz w:val="24"/>
-          <w:szCs w:val="24"/>
-        </w:rPr>
-      </w:pPr>
-    </w:p>
-    <w:p>
-      <w:pPr>
-        <w:pStyle w:val="PargrafodaLista"/>
-        <w:numPr>
-          <w:ilvl w:val="0"/>
-          <w:numId w:val="9"/>
-        </w:numPr>
-        <w:autoSpaceDE w:val="0"/>
-        <w:autoSpaceDN w:val="0"/>
-        <w:adjustRightInd w:val="0"/>
-        <w:spacing w:after="0" w:line="240" w:lineRule="auto"/>
-        <w:jc w:val="both"/>
-        <w:rPr>
-          <w:rFonts w:ascii="ArialMT" w:hAnsi="ArialMT" w:cs="ArialMT"/>
-          <w:color w:val="000000"/>
-          <w:sz w:val="24"/>
-          <w:szCs w:val="24"/>
-        </w:rPr>
-      </w:pPr>
-      <w:r>
-        <w:rPr>
-          <w:rFonts w:ascii="ArialMT" w:hAnsi="ArialMT" w:cs="ArialMT"/>
-          <w:color w:val="000000"/>
-          <w:sz w:val="24"/>
-          <w:szCs w:val="24"/>
-        </w:rPr>
-        <w:t xml:space="preserve">Faça uma função que mostre as vendas de um cliente </w:t>
-      </w:r>
-      <w:r>
-        <w:rPr>
-          <w:rFonts w:ascii="ArialMT" w:hAnsi="ArialMT" w:cs="ArialMT"/>
-          <w:color w:val="000000"/>
-          <w:sz w:val="24"/>
-          <w:szCs w:val="24"/>
-        </w:rPr>
-        <w:sym w:font="Wingdings" w:char="F0E8"/>
-      </w:r>
-      <w:r>
-        <w:rPr>
-          <w:rFonts w:ascii="ArialMT" w:hAnsi="ArialMT" w:cs="ArialMT"/>
-          <w:color w:val="000000"/>
-          <w:sz w:val="24"/>
-          <w:szCs w:val="24"/>
-        </w:rPr>
-        <w:t xml:space="preserve"> Parâmetro de entrada (</w:t>
-      </w:r>
-      <w:proofErr w:type="spellStart"/>
-      <w:proofErr w:type="gramStart"/>
-      <w:r>
-        <w:rPr>
-          <w:rFonts w:ascii="ArialMT" w:hAnsi="ArialMT" w:cs="ArialMT"/>
-          <w:color w:val="000000"/>
-          <w:sz w:val="24"/>
-          <w:szCs w:val="24"/>
-        </w:rPr>
-        <w:t>cpf</w:t>
-      </w:r>
-      <w:proofErr w:type="spellEnd"/>
-      <w:proofErr w:type="gramEnd"/>
-      <w:r>
-        <w:rPr>
-          <w:rFonts w:ascii="ArialMT" w:hAnsi="ArialMT" w:cs="ArialMT"/>
-          <w:color w:val="000000"/>
-          <w:sz w:val="24"/>
-          <w:szCs w:val="24"/>
-        </w:rPr>
-        <w:t>).</w:t>
-      </w:r>
-    </w:p>
-    <w:p>
-      <w:pPr>
-        <w:autoSpaceDE w:val="0"/>
-        <w:autoSpaceDN w:val="0"/>
-        <w:adjustRightInd w:val="0"/>
-        <w:spacing w:after="0" w:line="240" w:lineRule="auto"/>
-        <w:jc w:val="both"/>
-        <w:rPr>
-          <w:rFonts w:ascii="ArialMT" w:hAnsi="ArialMT" w:cs="ArialMT"/>
-          <w:color w:val="000000"/>
-          <w:sz w:val="24"/>
-          <w:szCs w:val="24"/>
-        </w:rPr>
-      </w:pPr>
+        <w:t>)</w:t>
+      </w:r>
     </w:p>
     <w:sectPr>
-      <w:headerReference w:type="default" r:id="rId8"/>
-      <w:footerReference w:type="default" r:id="rId9"/>
+      <w:headerReference w:type="default" r:id="rId9"/>
+      <w:footerReference w:type="default" r:id="rId10"/>
       <w:pgSz w:w="11906" w:h="16838"/>
       <w:pgMar w:top="1417" w:right="707" w:bottom="1417" w:left="1701" w:header="708" w:footer="708" w:gutter="0"/>
       <w:cols w:space="708"/>
@@ -3207,8 +3357,8 @@
 </file>
 
 <file path=word/endnotes.xml><?xml version="1.0" encoding="utf-8"?>
-<w:endnotes xmlns:ve="http://schemas.openxmlformats.org/markup-compatibility/2006" xmlns:o="urn:schemas-microsoft-com:office:office" xmlns:r="http://schemas.openxmlformats.org/officeDocument/2006/relationships" xmlns:m="http://schemas.openxmlformats.org/officeDocument/2006/math" xmlns:v="urn:schemas-microsoft-com:vml" xmlns:wp="http://schemas.openxmlformats.org/drawingml/2006/wordprocessingDrawing" xmlns:w10="urn:schemas-microsoft-com:office:word" xmlns:w="http://schemas.openxmlformats.org/wordprocessingml/2006/main" xmlns:wne="http://schemas.microsoft.com/office/word/2006/wordml">
-  <w:endnote w:type="separator" w:id="0">
+<w:endnotes xmlns:wpc="http://schemas.microsoft.com/office/word/2010/wordprocessingCanvas" xmlns:mc="http://schemas.openxmlformats.org/markup-compatibility/2006" xmlns:o="urn:schemas-microsoft-com:office:office" xmlns:r="http://schemas.openxmlformats.org/officeDocument/2006/relationships" xmlns:m="http://schemas.openxmlformats.org/officeDocument/2006/math" xmlns:v="urn:schemas-microsoft-com:vml" xmlns:wp14="http://schemas.microsoft.com/office/word/2010/wordprocessingDrawing" xmlns:wp="http://schemas.openxmlformats.org/drawingml/2006/wordprocessingDrawing" xmlns:w10="urn:schemas-microsoft-com:office:word" xmlns:w="http://schemas.openxmlformats.org/wordprocessingml/2006/main" xmlns:w14="http://schemas.microsoft.com/office/word/2010/wordml" xmlns:wpg="http://schemas.microsoft.com/office/word/2010/wordprocessingGroup" xmlns:wpi="http://schemas.microsoft.com/office/word/2010/wordprocessingInk" xmlns:wne="http://schemas.microsoft.com/office/word/2006/wordml" xmlns:wps="http://schemas.microsoft.com/office/word/2010/wordprocessingShape" mc:Ignorable="w14 wp14">
+  <w:endnote w:type="separator" w:id="-1">
     <w:p>
       <w:pPr>
         <w:spacing w:after="0" w:line="240" w:lineRule="auto"/>
@@ -3218,7 +3368,7 @@
       </w:r>
     </w:p>
   </w:endnote>
-  <w:endnote w:type="continuationSeparator" w:id="1">
+  <w:endnote w:type="continuationSeparator" w:id="0">
     <w:p>
       <w:pPr>
         <w:spacing w:after="0" w:line="240" w:lineRule="auto"/>
@@ -3232,7 +3382,7 @@
 </file>
 
 <file path=word/footer1.xml><?xml version="1.0" encoding="utf-8"?>
-<w:ftr xmlns:ve="http://schemas.openxmlformats.org/markup-compatibility/2006" xmlns:o="urn:schemas-microsoft-com:office:office" xmlns:r="http://schemas.openxmlformats.org/officeDocument/2006/relationships" xmlns:m="http://schemas.openxmlformats.org/officeDocument/2006/math" xmlns:v="urn:schemas-microsoft-com:vml" xmlns:wp="http://schemas.openxmlformats.org/drawingml/2006/wordprocessingDrawing" xmlns:w10="urn:schemas-microsoft-com:office:word" xmlns:w="http://schemas.openxmlformats.org/wordprocessingml/2006/main" xmlns:wne="http://schemas.microsoft.com/office/word/2006/wordml">
+<w:ftr xmlns:wpc="http://schemas.microsoft.com/office/word/2010/wordprocessingCanvas" xmlns:mc="http://schemas.openxmlformats.org/markup-compatibility/2006" xmlns:o="urn:schemas-microsoft-com:office:office" xmlns:r="http://schemas.openxmlformats.org/officeDocument/2006/relationships" xmlns:m="http://schemas.openxmlformats.org/officeDocument/2006/math" xmlns:v="urn:schemas-microsoft-com:vml" xmlns:wp14="http://schemas.microsoft.com/office/word/2010/wordprocessingDrawing" xmlns:wp="http://schemas.openxmlformats.org/drawingml/2006/wordprocessingDrawing" xmlns:w10="urn:schemas-microsoft-com:office:word" xmlns:w="http://schemas.openxmlformats.org/wordprocessingml/2006/main" xmlns:w14="http://schemas.microsoft.com/office/word/2010/wordml" xmlns:wpg="http://schemas.microsoft.com/office/word/2010/wordprocessingGroup" xmlns:wpi="http://schemas.microsoft.com/office/word/2010/wordprocessingInk" xmlns:wne="http://schemas.microsoft.com/office/word/2006/wordml" xmlns:wps="http://schemas.microsoft.com/office/word/2010/wordprocessingShape" mc:Ignorable="w14 wp14">
   <w:p>
     <w:pPr>
       <w:pStyle w:val="Rodap"/>
@@ -3299,8 +3449,8 @@
 </file>
 
 <file path=word/footnotes.xml><?xml version="1.0" encoding="utf-8"?>
-<w:footnotes xmlns:ve="http://schemas.openxmlformats.org/markup-compatibility/2006" xmlns:o="urn:schemas-microsoft-com:office:office" xmlns:r="http://schemas.openxmlformats.org/officeDocument/2006/relationships" xmlns:m="http://schemas.openxmlformats.org/officeDocument/2006/math" xmlns:v="urn:schemas-microsoft-com:vml" xmlns:wp="http://schemas.openxmlformats.org/drawingml/2006/wordprocessingDrawing" xmlns:w10="urn:schemas-microsoft-com:office:word" xmlns:w="http://schemas.openxmlformats.org/wordprocessingml/2006/main" xmlns:wne="http://schemas.microsoft.com/office/word/2006/wordml">
-  <w:footnote w:type="separator" w:id="0">
+<w:footnotes xmlns:wpc="http://schemas.microsoft.com/office/word/2010/wordprocessingCanvas" xmlns:mc="http://schemas.openxmlformats.org/markup-compatibility/2006" xmlns:o="urn:schemas-microsoft-com:office:office" xmlns:r="http://schemas.openxmlformats.org/officeDocument/2006/relationships" xmlns:m="http://schemas.openxmlformats.org/officeDocument/2006/math" xmlns:v="urn:schemas-microsoft-com:vml" xmlns:wp14="http://schemas.microsoft.com/office/word/2010/wordprocessingDrawing" xmlns:wp="http://schemas.openxmlformats.org/drawingml/2006/wordprocessingDrawing" xmlns:w10="urn:schemas-microsoft-com:office:word" xmlns:w="http://schemas.openxmlformats.org/wordprocessingml/2006/main" xmlns:w14="http://schemas.microsoft.com/office/word/2010/wordml" xmlns:wpg="http://schemas.microsoft.com/office/word/2010/wordprocessingGroup" xmlns:wpi="http://schemas.microsoft.com/office/word/2010/wordprocessingInk" xmlns:wne="http://schemas.microsoft.com/office/word/2006/wordml" xmlns:wps="http://schemas.microsoft.com/office/word/2010/wordprocessingShape" mc:Ignorable="w14 wp14">
+  <w:footnote w:type="separator" w:id="-1">
     <w:p>
       <w:pPr>
         <w:spacing w:after="0" w:line="240" w:lineRule="auto"/>
@@ -3310,7 +3460,7 @@
       </w:r>
     </w:p>
   </w:footnote>
-  <w:footnote w:type="continuationSeparator" w:id="1">
+  <w:footnote w:type="continuationSeparator" w:id="0">
     <w:p>
       <w:pPr>
         <w:spacing w:after="0" w:line="240" w:lineRule="auto"/>
@@ -3324,7 +3474,7 @@
 </file>
 
 <file path=word/header1.xml><?xml version="1.0" encoding="utf-8"?>
-<w:hdr xmlns:ve="http://schemas.openxmlformats.org/markup-compatibility/2006" xmlns:o="urn:schemas-microsoft-com:office:office" xmlns:r="http://schemas.openxmlformats.org/officeDocument/2006/relationships" xmlns:m="http://schemas.openxmlformats.org/officeDocument/2006/math" xmlns:v="urn:schemas-microsoft-com:vml" xmlns:wp="http://schemas.openxmlformats.org/drawingml/2006/wordprocessingDrawing" xmlns:w10="urn:schemas-microsoft-com:office:word" xmlns:w="http://schemas.openxmlformats.org/wordprocessingml/2006/main" xmlns:wne="http://schemas.microsoft.com/office/word/2006/wordml">
+<w:hdr xmlns:wpc="http://schemas.microsoft.com/office/word/2010/wordprocessingCanvas" xmlns:mc="http://schemas.openxmlformats.org/markup-compatibility/2006" xmlns:o="urn:schemas-microsoft-com:office:office" xmlns:r="http://schemas.openxmlformats.org/officeDocument/2006/relationships" xmlns:m="http://schemas.openxmlformats.org/officeDocument/2006/math" xmlns:v="urn:schemas-microsoft-com:vml" xmlns:wp14="http://schemas.microsoft.com/office/word/2010/wordprocessingDrawing" xmlns:wp="http://schemas.openxmlformats.org/drawingml/2006/wordprocessingDrawing" xmlns:w10="urn:schemas-microsoft-com:office:word" xmlns:w="http://schemas.openxmlformats.org/wordprocessingml/2006/main" xmlns:w14="http://schemas.microsoft.com/office/word/2010/wordml" xmlns:wpg="http://schemas.microsoft.com/office/word/2010/wordprocessingGroup" xmlns:wpi="http://schemas.microsoft.com/office/word/2010/wordprocessingInk" xmlns:wne="http://schemas.microsoft.com/office/word/2006/wordml" xmlns:wps="http://schemas.microsoft.com/office/word/2010/wordprocessingShape" mc:Ignorable="w14 wp14">
   <w:p>
     <w:pPr>
       <w:pStyle w:val="Cabealho"/>
@@ -3353,7 +3503,7 @@
                   <a:blip r:embed="rId1">
                     <a:extLst>
                       <a:ext uri="{28A0092B-C50C-407E-A947-70E740481C1C}">
-                        <a14:useLocalDpi xmlns:a14="http://schemas.microsoft.com/office/drawing/2010/main" xmlns:wps="http://schemas.microsoft.com/office/word/2010/wordprocessingShape" xmlns:wpi="http://schemas.microsoft.com/office/word/2010/wordprocessingInk" xmlns:wpg="http://schemas.microsoft.com/office/word/2010/wordprocessingGroup" xmlns:w14="http://schemas.microsoft.com/office/word/2010/wordml" xmlns:w="http://schemas.openxmlformats.org/wordprocessingml/2006/main" xmlns:w10="urn:schemas-microsoft-com:office:word" xmlns:wp14="http://schemas.microsoft.com/office/word/2010/wordprocessingDrawing" xmlns:v="urn:schemas-microsoft-com:vml" xmlns:o="urn:schemas-microsoft-com:office:office" xmlns:mc="http://schemas.openxmlformats.org/markup-compatibility/2006" xmlns:wpc="http://schemas.microsoft.com/office/word/2010/wordprocessingCanvas" xmlns="" val="0"/>
+                        <a14:useLocalDpi xmlns:a14="http://schemas.microsoft.com/office/drawing/2010/main" val="0"/>
                       </a:ext>
                     </a:extLst>
                   </a:blip>
@@ -3548,6 +3698,7 @@
       </w:rPr>
       <w:t xml:space="preserve"> Marques </w:t>
     </w:r>
+    <w:proofErr w:type="spellStart"/>
     <w:r>
       <w:rPr>
         <w:rFonts w:ascii="Arial" w:hAnsi="Arial" w:cs="Arial"/>
@@ -3564,16 +3715,7 @@
         <w:b/>
         <w:sz w:val="14"/>
       </w:rPr>
-      <w:t>M</w:t>
-    </w:r>
-    <w:proofErr w:type="spellStart"/>
-    <w:r>
-      <w:rPr>
-        <w:rFonts w:ascii="Arial" w:hAnsi="Arial" w:cs="Arial"/>
-        <w:b/>
-        <w:sz w:val="14"/>
-      </w:rPr>
-      <w:t>ódulo</w:t>
+      <w:t>Módulo</w:t>
     </w:r>
     <w:proofErr w:type="spellEnd"/>
     <w:r>
@@ -3589,7 +3731,7 @@
 </file>
 
 <file path=word/numbering.xml><?xml version="1.0" encoding="utf-8"?>
-<w:numbering xmlns:ve="http://schemas.openxmlformats.org/markup-compatibility/2006" xmlns:o="urn:schemas-microsoft-com:office:office" xmlns:r="http://schemas.openxmlformats.org/officeDocument/2006/relationships" xmlns:m="http://schemas.openxmlformats.org/officeDocument/2006/math" xmlns:v="urn:schemas-microsoft-com:vml" xmlns:wp="http://schemas.openxmlformats.org/drawingml/2006/wordprocessingDrawing" xmlns:w10="urn:schemas-microsoft-com:office:word" xmlns:w="http://schemas.openxmlformats.org/wordprocessingml/2006/main" xmlns:wne="http://schemas.microsoft.com/office/word/2006/wordml">
+<w:numbering xmlns:wpc="http://schemas.microsoft.com/office/word/2010/wordprocessingCanvas" xmlns:mc="http://schemas.openxmlformats.org/markup-compatibility/2006" xmlns:o="urn:schemas-microsoft-com:office:office" xmlns:r="http://schemas.openxmlformats.org/officeDocument/2006/relationships" xmlns:m="http://schemas.openxmlformats.org/officeDocument/2006/math" xmlns:v="urn:schemas-microsoft-com:vml" xmlns:wp14="http://schemas.microsoft.com/office/word/2010/wordprocessingDrawing" xmlns:wp="http://schemas.openxmlformats.org/drawingml/2006/wordprocessingDrawing" xmlns:w10="urn:schemas-microsoft-com:office:word" xmlns:w="http://schemas.openxmlformats.org/wordprocessingml/2006/main" xmlns:w14="http://schemas.microsoft.com/office/word/2010/wordml" xmlns:wpg="http://schemas.microsoft.com/office/word/2010/wordprocessingGroup" xmlns:wpi="http://schemas.microsoft.com/office/word/2010/wordprocessingInk" xmlns:wne="http://schemas.microsoft.com/office/word/2006/wordml" xmlns:wps="http://schemas.microsoft.com/office/word/2010/wordprocessingShape" mc:Ignorable="w14 wp14">
   <w:abstractNum w:abstractNumId="0">
     <w:nsid w:val="0EB32E1F"/>
     <w:multiLevelType w:val="hybridMultilevel"/>
@@ -4660,7 +4802,7 @@
 </file>
 
 <file path=word/styles.xml><?xml version="1.0" encoding="utf-8"?>
-<w:styles xmlns:r="http://schemas.openxmlformats.org/officeDocument/2006/relationships" xmlns:w="http://schemas.openxmlformats.org/wordprocessingml/2006/main">
+<w:styles xmlns:mc="http://schemas.openxmlformats.org/markup-compatibility/2006" xmlns:r="http://schemas.openxmlformats.org/officeDocument/2006/relationships" xmlns:w="http://schemas.openxmlformats.org/wordprocessingml/2006/main" xmlns:w14="http://schemas.microsoft.com/office/word/2010/wordml" mc:Ignorable="w14">
   <w:docDefaults>
     <w:rPrDefault>
       <w:rPr>
@@ -4832,7 +4974,6 @@
     <w:uiPriority w:val="99"/>
     <w:semiHidden/>
     <w:unhideWhenUsed/>
-    <w:qFormat/>
     <w:tblPr>
       <w:tblInd w:w="0" w:type="dxa"/>
       <w:tblCellMar>

</xml_diff>